<commit_message>
Documento de arquitectura, modelo ER
</commit_message>
<xml_diff>
--- a/Documentación/Diseño/Documento de Arquitectura de Software.docx
+++ b/Documentación/Diseño/Documento de Arquitectura de Software.docx
@@ -29,7 +29,7 @@
             <mc:AlternateContent>
               <mc:Choice Requires="wpg">
                 <w:drawing>
-                  <wp:anchor distT="0" distB="0" distL="114300" distR="114300" simplePos="0" relativeHeight="251660288" behindDoc="1" locked="0" layoutInCell="1" allowOverlap="1">
+                  <wp:anchor distT="0" distB="0" distL="114300" distR="114300" simplePos="0" relativeHeight="251660288" behindDoc="1" locked="0" layoutInCell="1" allowOverlap="1" wp14:anchorId="337BFB83" wp14:editId="366C9992">
                     <wp:simplePos x="0" y="0"/>
                     <mc:AlternateContent>
                       <mc:Choice Requires="wp14">
@@ -155,6 +155,7 @@
                                       <w:calendar w:val="gregorian"/>
                                     </w:date>
                                   </w:sdtPr>
+                                  <w:sdtEndPr/>
                                   <w:sdtContent>
                                     <w:p>
                                       <w:pPr>
@@ -3434,7 +3435,7 @@
               </mc:Choice>
               <mc:Fallback>
                 <w:pict>
-                  <v:group id="Grupo 14" o:spid="_x0000_s1026" style="position:absolute;margin-left:0;margin-top:0;width:172.8pt;height:718.55pt;z-index:-251656192;mso-width-percent:330;mso-height-percent:950;mso-left-percent:40;mso-position-horizontal-relative:page;mso-position-vertical:center;mso-position-vertical-relative:page;mso-width-percent:330;mso-height-percent:950;mso-left-percent:40" coordsize="21945,91257" o:gfxdata="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">
+                  <v:group w14:anchorId="337BFB83" id="Grupo 14" o:spid="_x0000_s1026" style="position:absolute;margin-left:0;margin-top:0;width:172.8pt;height:718.55pt;z-index:-251656192;mso-width-percent:330;mso-height-percent:950;mso-left-percent:40;mso-position-horizontal-relative:page;mso-position-vertical:center;mso-position-vertical-relative:page;mso-width-percent:330;mso-height-percent:950;mso-left-percent:40" coordsize="21945,91257" o:gfxdata="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">
                     <v:rect id="Rectángulo 15" o:spid="_x0000_s1027" style="position:absolute;width:1945;height:91257;visibility:visible;mso-wrap-style:square;v-text-anchor:middle" o:gfxdata="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" fillcolor="#1f497d [3215]" stroked="f" strokeweight="2pt"/>
                     <v:shapetype id="_x0000_t15" coordsize="21600,21600" o:spt="15" adj="16200" path="m@0,l,,,21600@0,21600,21600,10800xe">
                       <v:stroke joinstyle="miter"/>
@@ -3468,6 +3469,7 @@
                                 <w:calendar w:val="gregorian"/>
                               </w:date>
                             </w:sdtPr>
+                            <w:sdtEndPr/>
                             <w:sdtContent>
                               <w:p>
                                 <w:pPr>
@@ -3606,7 +3608,7 @@
             <mc:AlternateContent>
               <mc:Choice Requires="wps">
                 <w:drawing>
-                  <wp:anchor distT="0" distB="0" distL="114300" distR="114300" simplePos="0" relativeHeight="251662336" behindDoc="0" locked="0" layoutInCell="1" allowOverlap="1">
+                  <wp:anchor distT="0" distB="0" distL="114300" distR="114300" simplePos="0" relativeHeight="251662336" behindDoc="0" locked="0" layoutInCell="1" allowOverlap="1" wp14:anchorId="7F4C4CBA" wp14:editId="2D2881D8">
                     <wp:simplePos x="0" y="0"/>
                     <mc:AlternateContent>
                       <mc:Choice Requires="wp14">
@@ -3693,6 +3695,7 @@
                                     <w:dataBinding w:prefixMappings="xmlns:ns0='http://purl.org/dc/elements/1.1/' xmlns:ns1='http://schemas.openxmlformats.org/package/2006/metadata/core-properties' " w:xpath="/ns1:coreProperties[1]/ns0:creator[1]" w:storeItemID="{6C3C8BC8-F283-45AE-878A-BAB7291924A1}"/>
                                     <w:text/>
                                   </w:sdtPr>
+                                  <w:sdtEndPr/>
                                   <w:sdtContent>
                                     <w:r>
                                       <w:rPr>
@@ -3756,6 +3759,7 @@
                                     <w:dataBinding w:prefixMappings="xmlns:ns0='http://schemas.openxmlformats.org/officeDocument/2006/extended-properties' " w:xpath="/ns0:Properties[1]/ns0:Company[1]" w:storeItemID="{6668398D-A668-4E3E-A5EB-62B293D839F1}"/>
                                     <w:text/>
                                   </w:sdtPr>
+                                  <w:sdtEndPr/>
                                   <w:sdtContent>
                                     <w:r>
                                       <w:rPr>
@@ -3789,7 +3793,7 @@
               </mc:Choice>
               <mc:Fallback>
                 <w:pict>
-                  <v:shapetype id="_x0000_t202" coordsize="21600,21600" o:spt="202" path="m,l,21600r21600,l21600,xe">
+                  <v:shapetype w14:anchorId="7F4C4CBA" id="_x0000_t202" coordsize="21600,21600" o:spt="202" path="m,l,21600r21600,l21600,xe">
                     <v:stroke joinstyle="miter"/>
                     <v:path gradientshapeok="t" o:connecttype="rect"/>
                   </v:shapetype>
@@ -3818,6 +3822,7 @@
                               <w:dataBinding w:prefixMappings="xmlns:ns0='http://purl.org/dc/elements/1.1/' xmlns:ns1='http://schemas.openxmlformats.org/package/2006/metadata/core-properties' " w:xpath="/ns1:coreProperties[1]/ns0:creator[1]" w:storeItemID="{6C3C8BC8-F283-45AE-878A-BAB7291924A1}"/>
                               <w:text/>
                             </w:sdtPr>
+                            <w:sdtEndPr/>
                             <w:sdtContent>
                               <w:r>
                                 <w:rPr>
@@ -3881,6 +3886,7 @@
                               <w:dataBinding w:prefixMappings="xmlns:ns0='http://schemas.openxmlformats.org/officeDocument/2006/extended-properties' " w:xpath="/ns0:Properties[1]/ns0:Company[1]" w:storeItemID="{6668398D-A668-4E3E-A5EB-62B293D839F1}"/>
                               <w:text/>
                             </w:sdtPr>
+                            <w:sdtEndPr/>
                             <w:sdtContent>
                               <w:r>
                                 <w:rPr>
@@ -3907,7 +3913,7 @@
             <mc:AlternateContent>
               <mc:Choice Requires="wps">
                 <w:drawing>
-                  <wp:anchor distT="0" distB="0" distL="114300" distR="114300" simplePos="0" relativeHeight="251661312" behindDoc="0" locked="0" layoutInCell="1" allowOverlap="1">
+                  <wp:anchor distT="0" distB="0" distL="114300" distR="114300" simplePos="0" relativeHeight="251661312" behindDoc="0" locked="0" layoutInCell="1" allowOverlap="1" wp14:anchorId="060A0221" wp14:editId="49006A7A">
                     <wp:simplePos x="0" y="0"/>
                     <mc:AlternateContent>
                       <mc:Choice Requires="wp14">
@@ -3995,6 +4001,7 @@
                                     <w:dataBinding w:prefixMappings="xmlns:ns0='http://purl.org/dc/elements/1.1/' xmlns:ns1='http://schemas.openxmlformats.org/package/2006/metadata/core-properties' " w:xpath="/ns1:coreProperties[1]/ns0:title[1]" w:storeItemID="{6C3C8BC8-F283-45AE-878A-BAB7291924A1}"/>
                                     <w:text/>
                                   </w:sdtPr>
+                                  <w:sdtEndPr/>
                                   <w:sdtContent>
                                     <w:r>
                                       <w:rPr>
@@ -4030,6 +4037,7 @@
                                     <w:dataBinding w:prefixMappings="xmlns:ns0='http://purl.org/dc/elements/1.1/' xmlns:ns1='http://schemas.openxmlformats.org/package/2006/metadata/core-properties' " w:xpath="/ns1:coreProperties[1]/ns0:subject[1]" w:storeItemID="{6C3C8BC8-F283-45AE-878A-BAB7291924A1}"/>
                                     <w:text/>
                                   </w:sdtPr>
+                                  <w:sdtEndPr/>
                                   <w:sdtContent>
                                     <w:r>
                                       <w:rPr>
@@ -4064,7 +4072,7 @@
               </mc:Choice>
               <mc:Fallback>
                 <w:pict>
-                  <v:shape id="Cuadro de texto 44" o:spid="_x0000_s1056" type="#_x0000_t202" style="position:absolute;margin-left:0;margin-top:0;width:4in;height:84.25pt;z-index:251661312;visibility:visible;mso-wrap-style:square;mso-width-percent:450;mso-height-percent:0;mso-left-percent:420;mso-top-percent:175;mso-wrap-distance-left:9pt;mso-wrap-distance-top:0;mso-wrap-distance-right:9pt;mso-wrap-distance-bottom:0;mso-position-horizontal-relative:page;mso-position-vertical-relative:page;mso-width-percent:450;mso-height-percent:0;mso-left-percent:420;mso-top-percent:175;mso-width-relative:page;mso-height-relative:margin;v-text-anchor:top" o:gfxdata="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" filled="f" stroked="f" strokeweight=".5pt">
+                  <v:shape w14:anchorId="060A0221" id="Cuadro de texto 44" o:spid="_x0000_s1056" type="#_x0000_t202" style="position:absolute;margin-left:0;margin-top:0;width:4in;height:84.25pt;z-index:251661312;visibility:visible;mso-wrap-style:square;mso-width-percent:450;mso-height-percent:0;mso-left-percent:420;mso-top-percent:175;mso-wrap-distance-left:9pt;mso-wrap-distance-top:0;mso-wrap-distance-right:9pt;mso-wrap-distance-bottom:0;mso-position-horizontal-relative:page;mso-position-vertical-relative:page;mso-width-percent:450;mso-height-percent:0;mso-left-percent:420;mso-top-percent:175;mso-width-relative:page;mso-height-relative:margin;v-text-anchor:top" o:gfxdata="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" filled="f" stroked="f" strokeweight=".5pt">
                     <v:textbox style="mso-fit-shape-to-text:t" inset="0,0,0,0">
                       <w:txbxContent>
                         <w:p>
@@ -4090,6 +4098,7 @@
                               <w:dataBinding w:prefixMappings="xmlns:ns0='http://purl.org/dc/elements/1.1/' xmlns:ns1='http://schemas.openxmlformats.org/package/2006/metadata/core-properties' " w:xpath="/ns1:coreProperties[1]/ns0:title[1]" w:storeItemID="{6C3C8BC8-F283-45AE-878A-BAB7291924A1}"/>
                               <w:text/>
                             </w:sdtPr>
+                            <w:sdtEndPr/>
                             <w:sdtContent>
                               <w:r>
                                 <w:rPr>
@@ -4125,6 +4134,7 @@
                               <w:dataBinding w:prefixMappings="xmlns:ns0='http://purl.org/dc/elements/1.1/' xmlns:ns1='http://schemas.openxmlformats.org/package/2006/metadata/core-properties' " w:xpath="/ns1:coreProperties[1]/ns0:subject[1]" w:storeItemID="{6C3C8BC8-F283-45AE-878A-BAB7291924A1}"/>
                               <w:text/>
                             </w:sdtPr>
+                            <w:sdtEndPr/>
                             <w:sdtContent>
                               <w:r>
                                 <w:rPr>
@@ -4745,10 +4755,7 @@
           </w:r>
           <w:r>
             <w:rPr>
-              <w:rFonts w:ascii="Calibri" w:eastAsia="Calibri" w:hAnsi="Calibri" w:cs="Calibri"/>
-              <w:b/>
-              <w:sz w:val="22"/>
-              <w:szCs w:val="22"/>
+              <w:noProof/>
             </w:rPr>
             <w:t>4</w:t>
           </w:r>
@@ -4798,9 +4805,7 @@
           </w:r>
           <w:r>
             <w:rPr>
-              <w:rFonts w:ascii="Calibri" w:eastAsia="Calibri" w:hAnsi="Calibri" w:cs="Calibri"/>
-              <w:sz w:val="22"/>
-              <w:szCs w:val="22"/>
+              <w:noProof/>
             </w:rPr>
             <w:t>4</w:t>
           </w:r>
@@ -4850,9 +4855,7 @@
           </w:r>
           <w:r>
             <w:rPr>
-              <w:rFonts w:ascii="Calibri" w:eastAsia="Calibri" w:hAnsi="Calibri" w:cs="Calibri"/>
-              <w:sz w:val="22"/>
-              <w:szCs w:val="22"/>
+              <w:noProof/>
             </w:rPr>
             <w:t>4</w:t>
           </w:r>
@@ -4902,11 +4905,9 @@
           </w:r>
           <w:r>
             <w:rPr>
-              <w:rFonts w:ascii="Calibri" w:eastAsia="Calibri" w:hAnsi="Calibri" w:cs="Calibri"/>
-              <w:sz w:val="22"/>
-              <w:szCs w:val="22"/>
+              <w:noProof/>
             </w:rPr>
-            <w:t>5</w:t>
+            <w:t>4</w:t>
           </w:r>
           <w:r>
             <w:fldChar w:fldCharType="end"/>
@@ -4954,11 +4955,9 @@
           </w:r>
           <w:r>
             <w:rPr>
-              <w:rFonts w:ascii="Calibri" w:eastAsia="Calibri" w:hAnsi="Calibri" w:cs="Calibri"/>
-              <w:sz w:val="22"/>
-              <w:szCs w:val="22"/>
+              <w:noProof/>
             </w:rPr>
-            <w:t>5</w:t>
+            <w:t>4</w:t>
           </w:r>
           <w:r>
             <w:fldChar w:fldCharType="end"/>
@@ -5007,10 +5006,7 @@
           </w:r>
           <w:r>
             <w:rPr>
-              <w:rFonts w:ascii="Calibri" w:eastAsia="Calibri" w:hAnsi="Calibri" w:cs="Calibri"/>
-              <w:b/>
-              <w:sz w:val="22"/>
-              <w:szCs w:val="22"/>
+              <w:noProof/>
             </w:rPr>
             <w:t>5</w:t>
           </w:r>
@@ -5061,12 +5057,9 @@
           </w:r>
           <w:r>
             <w:rPr>
-              <w:rFonts w:ascii="Calibri" w:eastAsia="Calibri" w:hAnsi="Calibri" w:cs="Calibri"/>
-              <w:b/>
-              <w:sz w:val="22"/>
-              <w:szCs w:val="22"/>
+              <w:noProof/>
             </w:rPr>
-            <w:t>6</w:t>
+            <w:t>5</w:t>
           </w:r>
           <w:r>
             <w:fldChar w:fldCharType="end"/>
@@ -5115,12 +5108,9 @@
           </w:r>
           <w:r>
             <w:rPr>
-              <w:rFonts w:ascii="Calibri" w:eastAsia="Calibri" w:hAnsi="Calibri" w:cs="Calibri"/>
-              <w:b/>
-              <w:sz w:val="22"/>
-              <w:szCs w:val="22"/>
+              <w:noProof/>
             </w:rPr>
-            <w:t>7</w:t>
+            <w:t>6</w:t>
           </w:r>
           <w:r>
             <w:fldChar w:fldCharType="end"/>
@@ -5168,11 +5158,9 @@
           </w:r>
           <w:r>
             <w:rPr>
-              <w:rFonts w:ascii="Calibri" w:eastAsia="Calibri" w:hAnsi="Calibri" w:cs="Calibri"/>
-              <w:sz w:val="22"/>
-              <w:szCs w:val="22"/>
+              <w:noProof/>
             </w:rPr>
-            <w:t>7</w:t>
+            <w:t>6</w:t>
           </w:r>
           <w:r>
             <w:fldChar w:fldCharType="end"/>
@@ -5220,11 +5208,9 @@
           </w:r>
           <w:r>
             <w:rPr>
-              <w:rFonts w:ascii="Calibri" w:eastAsia="Calibri" w:hAnsi="Calibri" w:cs="Calibri"/>
-              <w:sz w:val="22"/>
-              <w:szCs w:val="22"/>
+              <w:noProof/>
             </w:rPr>
-            <w:t>7</w:t>
+            <w:t>6</w:t>
           </w:r>
           <w:r>
             <w:fldChar w:fldCharType="end"/>
@@ -5272,11 +5258,9 @@
           </w:r>
           <w:r>
             <w:rPr>
-              <w:rFonts w:ascii="Calibri" w:eastAsia="Calibri" w:hAnsi="Calibri" w:cs="Calibri"/>
-              <w:sz w:val="22"/>
-              <w:szCs w:val="22"/>
+              <w:noProof/>
             </w:rPr>
-            <w:t>7</w:t>
+            <w:t>6</w:t>
           </w:r>
           <w:r>
             <w:fldChar w:fldCharType="end"/>
@@ -5324,11 +5308,9 @@
           </w:r>
           <w:r>
             <w:rPr>
-              <w:rFonts w:ascii="Calibri" w:eastAsia="Calibri" w:hAnsi="Calibri" w:cs="Calibri"/>
-              <w:sz w:val="22"/>
-              <w:szCs w:val="22"/>
+              <w:noProof/>
             </w:rPr>
-            <w:t>7</w:t>
+            <w:t>6</w:t>
           </w:r>
           <w:r>
             <w:fldChar w:fldCharType="end"/>
@@ -5377,12 +5359,9 @@
           </w:r>
           <w:r>
             <w:rPr>
-              <w:rFonts w:ascii="Calibri" w:eastAsia="Calibri" w:hAnsi="Calibri" w:cs="Calibri"/>
-              <w:b/>
-              <w:sz w:val="22"/>
-              <w:szCs w:val="22"/>
+              <w:noProof/>
             </w:rPr>
-            <w:t>8</w:t>
+            <w:t>6</w:t>
           </w:r>
           <w:r>
             <w:fldChar w:fldCharType="end"/>
@@ -5430,11 +5409,9 @@
           </w:r>
           <w:r>
             <w:rPr>
-              <w:rFonts w:ascii="Calibri" w:eastAsia="Calibri" w:hAnsi="Calibri" w:cs="Calibri"/>
-              <w:sz w:val="22"/>
-              <w:szCs w:val="22"/>
+              <w:noProof/>
             </w:rPr>
-            <w:t>8</w:t>
+            <w:t>6</w:t>
           </w:r>
           <w:r>
             <w:fldChar w:fldCharType="end"/>
@@ -5482,11 +5459,9 @@
           </w:r>
           <w:r>
             <w:rPr>
-              <w:rFonts w:ascii="Calibri" w:eastAsia="Calibri" w:hAnsi="Calibri" w:cs="Calibri"/>
-              <w:sz w:val="22"/>
-              <w:szCs w:val="22"/>
+              <w:noProof/>
             </w:rPr>
-            <w:t>8</w:t>
+            <w:t>7</w:t>
           </w:r>
           <w:r>
             <w:fldChar w:fldCharType="end"/>
@@ -5534,11 +5509,9 @@
           </w:r>
           <w:r>
             <w:rPr>
-              <w:rFonts w:ascii="Calibri" w:eastAsia="Calibri" w:hAnsi="Calibri" w:cs="Calibri"/>
-              <w:sz w:val="22"/>
-              <w:szCs w:val="22"/>
+              <w:noProof/>
             </w:rPr>
-            <w:t>8</w:t>
+            <w:t>7</w:t>
           </w:r>
           <w:r>
             <w:fldChar w:fldCharType="end"/>
@@ -5586,11 +5559,9 @@
           </w:r>
           <w:r>
             <w:rPr>
-              <w:rFonts w:ascii="Calibri" w:eastAsia="Calibri" w:hAnsi="Calibri" w:cs="Calibri"/>
-              <w:sz w:val="22"/>
-              <w:szCs w:val="22"/>
+              <w:noProof/>
             </w:rPr>
-            <w:t>9</w:t>
+            <w:t>8</w:t>
           </w:r>
           <w:r>
             <w:fldChar w:fldCharType="end"/>
@@ -5638,11 +5609,9 @@
           </w:r>
           <w:r>
             <w:rPr>
-              <w:rFonts w:ascii="Calibri" w:eastAsia="Calibri" w:hAnsi="Calibri" w:cs="Calibri"/>
-              <w:sz w:val="22"/>
-              <w:szCs w:val="22"/>
+              <w:noProof/>
             </w:rPr>
-            <w:t>9</w:t>
+            <w:t>8</w:t>
           </w:r>
           <w:r>
             <w:fldChar w:fldCharType="end"/>
@@ -5690,11 +5659,9 @@
           </w:r>
           <w:r>
             <w:rPr>
-              <w:rFonts w:ascii="Calibri" w:eastAsia="Calibri" w:hAnsi="Calibri" w:cs="Calibri"/>
-              <w:sz w:val="22"/>
-              <w:szCs w:val="22"/>
+              <w:noProof/>
             </w:rPr>
-            <w:t>10</w:t>
+            <w:t>9</w:t>
           </w:r>
           <w:r>
             <w:fldChar w:fldCharType="end"/>
@@ -5742,11 +5709,9 @@
           </w:r>
           <w:r>
             <w:rPr>
-              <w:rFonts w:ascii="Calibri" w:eastAsia="Calibri" w:hAnsi="Calibri" w:cs="Calibri"/>
-              <w:sz w:val="22"/>
-              <w:szCs w:val="22"/>
+              <w:noProof/>
             </w:rPr>
-            <w:t>10</w:t>
+            <w:t>9</w:t>
           </w:r>
           <w:r>
             <w:fldChar w:fldCharType="end"/>
@@ -5794,11 +5759,12 @@
           </w:r>
           <w:r>
             <w:rPr>
-              <w:rFonts w:ascii="Calibri" w:eastAsia="Calibri" w:hAnsi="Calibri" w:cs="Calibri"/>
-              <w:sz w:val="22"/>
-              <w:szCs w:val="22"/>
+              <w:b/>
+              <w:bCs/>
+              <w:noProof/>
+              <w:lang w:val="es-ES"/>
             </w:rPr>
-            <w:t>10</w:t>
+            <w:t>¡Error! Marcador no definido.</w:t>
           </w:r>
           <w:r>
             <w:fldChar w:fldCharType="end"/>
@@ -5846,11 +5812,9 @@
           </w:r>
           <w:r>
             <w:rPr>
-              <w:rFonts w:ascii="Calibri" w:eastAsia="Calibri" w:hAnsi="Calibri" w:cs="Calibri"/>
-              <w:sz w:val="22"/>
-              <w:szCs w:val="22"/>
+              <w:noProof/>
             </w:rPr>
-            <w:t>10</w:t>
+            <w:t>9</w:t>
           </w:r>
           <w:r>
             <w:fldChar w:fldCharType="end"/>
@@ -5898,11 +5862,9 @@
           </w:r>
           <w:r>
             <w:rPr>
-              <w:rFonts w:ascii="Calibri" w:eastAsia="Calibri" w:hAnsi="Calibri" w:cs="Calibri"/>
-              <w:sz w:val="22"/>
-              <w:szCs w:val="22"/>
+              <w:noProof/>
             </w:rPr>
-            <w:t>10</w:t>
+            <w:t>9</w:t>
           </w:r>
           <w:r>
             <w:fldChar w:fldCharType="end"/>
@@ -5950,11 +5912,9 @@
           </w:r>
           <w:r>
             <w:rPr>
-              <w:rFonts w:ascii="Calibri" w:eastAsia="Calibri" w:hAnsi="Calibri" w:cs="Calibri"/>
-              <w:sz w:val="22"/>
-              <w:szCs w:val="22"/>
+              <w:noProof/>
             </w:rPr>
-            <w:t>11</w:t>
+            <w:t>10</w:t>
           </w:r>
           <w:r>
             <w:fldChar w:fldCharType="end"/>
@@ -6002,11 +5962,9 @@
           </w:r>
           <w:r>
             <w:rPr>
-              <w:rFonts w:ascii="Calibri" w:eastAsia="Calibri" w:hAnsi="Calibri" w:cs="Calibri"/>
-              <w:sz w:val="22"/>
-              <w:szCs w:val="22"/>
+              <w:noProof/>
             </w:rPr>
-            <w:t>11</w:t>
+            <w:t>10</w:t>
           </w:r>
           <w:r>
             <w:fldChar w:fldCharType="end"/>
@@ -6054,11 +6012,9 @@
           </w:r>
           <w:r>
             <w:rPr>
-              <w:rFonts w:ascii="Calibri" w:eastAsia="Calibri" w:hAnsi="Calibri" w:cs="Calibri"/>
-              <w:sz w:val="22"/>
-              <w:szCs w:val="22"/>
+              <w:noProof/>
             </w:rPr>
-            <w:t>12</w:t>
+            <w:t>11</w:t>
           </w:r>
           <w:r>
             <w:fldChar w:fldCharType="end"/>
@@ -6106,11 +6062,9 @@
           </w:r>
           <w:r>
             <w:rPr>
-              <w:rFonts w:ascii="Calibri" w:eastAsia="Calibri" w:hAnsi="Calibri" w:cs="Calibri"/>
-              <w:sz w:val="22"/>
-              <w:szCs w:val="22"/>
+              <w:noProof/>
             </w:rPr>
-            <w:t>12</w:t>
+            <w:t>11</w:t>
           </w:r>
           <w:r>
             <w:fldChar w:fldCharType="end"/>
@@ -6158,11 +6112,9 @@
           </w:r>
           <w:r>
             <w:rPr>
-              <w:rFonts w:ascii="Calibri" w:eastAsia="Calibri" w:hAnsi="Calibri" w:cs="Calibri"/>
-              <w:sz w:val="22"/>
-              <w:szCs w:val="22"/>
+              <w:noProof/>
             </w:rPr>
-            <w:t>13</w:t>
+            <w:t>12</w:t>
           </w:r>
           <w:r>
             <w:fldChar w:fldCharType="end"/>
@@ -6210,11 +6162,9 @@
           </w:r>
           <w:r>
             <w:rPr>
-              <w:rFonts w:ascii="Calibri" w:eastAsia="Calibri" w:hAnsi="Calibri" w:cs="Calibri"/>
-              <w:sz w:val="22"/>
-              <w:szCs w:val="22"/>
+              <w:noProof/>
             </w:rPr>
-            <w:t>13</w:t>
+            <w:t>12</w:t>
           </w:r>
           <w:r>
             <w:fldChar w:fldCharType="end"/>
@@ -6262,11 +6212,9 @@
           </w:r>
           <w:r>
             <w:rPr>
-              <w:rFonts w:ascii="Calibri" w:eastAsia="Calibri" w:hAnsi="Calibri" w:cs="Calibri"/>
-              <w:sz w:val="22"/>
-              <w:szCs w:val="22"/>
+              <w:noProof/>
             </w:rPr>
-            <w:t>17</w:t>
+            <w:t>12</w:t>
           </w:r>
           <w:r>
             <w:fldChar w:fldCharType="end"/>
@@ -6314,11 +6262,9 @@
           </w:r>
           <w:r>
             <w:rPr>
-              <w:rFonts w:ascii="Calibri" w:eastAsia="Calibri" w:hAnsi="Calibri" w:cs="Calibri"/>
-              <w:sz w:val="22"/>
-              <w:szCs w:val="22"/>
+              <w:noProof/>
             </w:rPr>
-            <w:t>17</w:t>
+            <w:t>12</w:t>
           </w:r>
           <w:r>
             <w:fldChar w:fldCharType="end"/>
@@ -6869,8 +6815,16 @@
         <w:rPr>
           <w:i/>
         </w:rPr>
-        <w:t>View .Kruchten</w:t>
-      </w:r>
+        <w:t>View .</w:t>
+      </w:r>
+      <w:proofErr w:type="spellStart"/>
+      <w:r>
+        <w:rPr>
+          <w:i/>
+        </w:rPr>
+        <w:t>Kruchten</w:t>
+      </w:r>
+      <w:proofErr w:type="spellEnd"/>
       <w:proofErr w:type="gramEnd"/>
       <w:r>
         <w:rPr>
@@ -6929,10 +6883,7 @@
         <w:t xml:space="preserve"> </w:t>
       </w:r>
       <w:r>
-        <w:t xml:space="preserve">Es una aplicación de recolección y análisis de datos para la toma de </w:t>
-      </w:r>
-      <w:r>
-        <w:t>decisiones.</w:t>
+        <w:t>Es una aplicación de recolección y análisis de datos para la toma de decisiones.</w:t>
       </w:r>
     </w:p>
     <w:p>
@@ -7974,41 +7925,52 @@
           <w:tab w:val="left" w:pos="5266"/>
         </w:tabs>
       </w:pPr>
-      <w:bookmarkStart w:id="36" w:name="_GoBack"/>
       <w:r>
         <w:rPr>
           <w:noProof/>
         </w:rPr>
-        <w:lastRenderedPageBreak/>
         <w:drawing>
-          <wp:inline distT="114300" distB="114300" distL="114300" distR="114300">
-            <wp:extent cx="5319713" cy="5319713"/>
+          <wp:inline distT="0" distB="0" distL="0" distR="0" wp14:anchorId="3001B6E5" wp14:editId="4CD22A3C">
+            <wp:extent cx="4077847" cy="4880345"/>
             <wp:effectExtent l="0" t="0" r="0" b="0"/>
-            <wp:docPr id="10" name="image2.png"/>
-            <wp:cNvGraphicFramePr/>
+            <wp:docPr id="46" name="Imagen 46"/>
+            <wp:cNvGraphicFramePr>
+              <a:graphicFrameLocks xmlns:a="http://schemas.openxmlformats.org/drawingml/2006/main" noChangeAspect="1"/>
+            </wp:cNvGraphicFramePr>
             <a:graphic xmlns:a="http://schemas.openxmlformats.org/drawingml/2006/main">
               <a:graphicData uri="http://schemas.openxmlformats.org/drawingml/2006/picture">
                 <pic:pic xmlns:pic="http://schemas.openxmlformats.org/drawingml/2006/picture">
                   <pic:nvPicPr>
-                    <pic:cNvPr id="0" name="image2.png"/>
-                    <pic:cNvPicPr preferRelativeResize="0"/>
+                    <pic:cNvPr id="0" name="Picture 2"/>
+                    <pic:cNvPicPr>
+                      <a:picLocks noChangeAspect="1" noChangeArrowheads="1"/>
+                    </pic:cNvPicPr>
                   </pic:nvPicPr>
                   <pic:blipFill>
-                    <a:blip r:embed="rId10"/>
+                    <a:blip r:embed="rId10" cstate="print">
+                      <a:extLst>
+                        <a:ext uri="{28A0092B-C50C-407E-A947-70E740481C1C}">
+                          <a14:useLocalDpi xmlns:a14="http://schemas.microsoft.com/office/drawing/2010/main" val="0"/>
+                        </a:ext>
+                      </a:extLst>
+                    </a:blip>
                     <a:srcRect/>
                     <a:stretch>
                       <a:fillRect/>
                     </a:stretch>
                   </pic:blipFill>
-                  <pic:spPr>
+                  <pic:spPr bwMode="auto">
                     <a:xfrm>
                       <a:off x="0" y="0"/>
-                      <a:ext cx="5319713" cy="5319713"/>
+                      <a:ext cx="4092923" cy="4898388"/>
                     </a:xfrm>
                     <a:prstGeom prst="rect">
                       <a:avLst/>
                     </a:prstGeom>
-                    <a:ln/>
+                    <a:noFill/>
+                    <a:ln>
+                      <a:noFill/>
+                    </a:ln>
                   </pic:spPr>
                 </pic:pic>
               </a:graphicData>
@@ -8016,7 +7978,6 @@
           </wp:inline>
         </w:drawing>
       </w:r>
-      <w:bookmarkEnd w:id="36"/>
     </w:p>
     <w:p>
       <w:pPr>
@@ -8031,8 +7992,8 @@
         <w:shd w:val="clear" w:color="auto" w:fill="FFFFFF"/>
         <w:spacing w:line="360" w:lineRule="auto"/>
       </w:pPr>
-      <w:bookmarkStart w:id="37" w:name="_cs9okg8zdhtz" w:colFirst="0" w:colLast="0"/>
-      <w:bookmarkEnd w:id="37"/>
+      <w:bookmarkStart w:id="36" w:name="_cs9okg8zdhtz" w:colFirst="0" w:colLast="0"/>
+      <w:bookmarkEnd w:id="36"/>
       <w:r>
         <w:t>Vista Lógica</w:t>
       </w:r>
@@ -8044,29 +8005,51 @@
         <w:spacing w:line="360" w:lineRule="auto"/>
         <w:ind w:firstLine="720"/>
       </w:pPr>
-      <w:bookmarkStart w:id="38" w:name="_zda7ye2dew44" w:colFirst="0" w:colLast="0"/>
-      <w:bookmarkEnd w:id="38"/>
+      <w:bookmarkStart w:id="37" w:name="_zda7ye2dew44" w:colFirst="0" w:colLast="0"/>
+      <w:bookmarkEnd w:id="37"/>
       <w:r>
         <w:t>Diagrama de estados</w:t>
       </w:r>
     </w:p>
     <w:p>
       <w:pPr>
-        <w:numPr>
-          <w:ilvl w:val="2"/>
-          <w:numId w:val="4"/>
-        </w:numPr>
         <w:shd w:val="clear" w:color="auto" w:fill="FFFFFF"/>
         <w:spacing w:line="360" w:lineRule="auto"/>
         <w:rPr>
           <w:b/>
         </w:rPr>
       </w:pPr>
-      <w:r>
-        <w:rPr>
-          <w:b/>
-        </w:rPr>
-        <w:t>Estado de Producto</w:t>
+    </w:p>
+    <w:p>
+      <w:pPr>
+        <w:shd w:val="clear" w:color="auto" w:fill="FFFFFF"/>
+        <w:spacing w:line="360" w:lineRule="auto"/>
+      </w:pPr>
+    </w:p>
+    <w:p/>
+    <w:p>
+      <w:pPr>
+        <w:pStyle w:val="Ttulo3"/>
+        <w:shd w:val="clear" w:color="auto" w:fill="FFFFFF"/>
+        <w:spacing w:line="360" w:lineRule="auto"/>
+      </w:pPr>
+      <w:bookmarkStart w:id="38" w:name="_a1ukdygkib2c" w:colFirst="0" w:colLast="0"/>
+      <w:bookmarkEnd w:id="38"/>
+      <w:r>
+        <w:t>Vista de despliegue</w:t>
+      </w:r>
+    </w:p>
+    <w:p>
+      <w:pPr>
+        <w:pStyle w:val="Ttulo4"/>
+        <w:shd w:val="clear" w:color="auto" w:fill="FFFFFF"/>
+        <w:spacing w:line="360" w:lineRule="auto"/>
+        <w:ind w:firstLine="720"/>
+      </w:pPr>
+      <w:bookmarkStart w:id="39" w:name="_7awfvq6nk7fb" w:colFirst="0" w:colLast="0"/>
+      <w:bookmarkEnd w:id="39"/>
+      <w:r>
+        <w:t>Diagrama de Componentes</w:t>
       </w:r>
     </w:p>
     <w:p>
@@ -8079,129 +8062,7 @@
           <w:noProof/>
         </w:rPr>
         <w:drawing>
-          <wp:anchor distT="114300" distB="114300" distL="114300" distR="114300" simplePos="0" relativeHeight="251658240" behindDoc="0" locked="0" layoutInCell="1" hidden="0" allowOverlap="1">
-            <wp:simplePos x="0" y="0"/>
-            <wp:positionH relativeFrom="column">
-              <wp:posOffset>1638300</wp:posOffset>
-            </wp:positionH>
-            <wp:positionV relativeFrom="paragraph">
-              <wp:posOffset>238125</wp:posOffset>
-            </wp:positionV>
-            <wp:extent cx="2271713" cy="1349306"/>
-            <wp:effectExtent l="0" t="0" r="0" b="0"/>
-            <wp:wrapSquare wrapText="bothSides" distT="114300" distB="114300" distL="114300" distR="114300"/>
-            <wp:docPr id="7" name="image1.png"/>
-            <wp:cNvGraphicFramePr/>
-            <a:graphic xmlns:a="http://schemas.openxmlformats.org/drawingml/2006/main">
-              <a:graphicData uri="http://schemas.openxmlformats.org/drawingml/2006/picture">
-                <pic:pic xmlns:pic="http://schemas.openxmlformats.org/drawingml/2006/picture">
-                  <pic:nvPicPr>
-                    <pic:cNvPr id="0" name="image1.png"/>
-                    <pic:cNvPicPr preferRelativeResize="0"/>
-                  </pic:nvPicPr>
-                  <pic:blipFill>
-                    <a:blip r:embed="rId11"/>
-                    <a:srcRect/>
-                    <a:stretch>
-                      <a:fillRect/>
-                    </a:stretch>
-                  </pic:blipFill>
-                  <pic:spPr>
-                    <a:xfrm>
-                      <a:off x="0" y="0"/>
-                      <a:ext cx="2271713" cy="1349306"/>
-                    </a:xfrm>
-                    <a:prstGeom prst="rect">
-                      <a:avLst/>
-                    </a:prstGeom>
-                    <a:ln/>
-                  </pic:spPr>
-                </pic:pic>
-              </a:graphicData>
-            </a:graphic>
-          </wp:anchor>
-        </w:drawing>
-      </w:r>
-    </w:p>
-    <w:p>
-      <w:pPr>
-        <w:shd w:val="clear" w:color="auto" w:fill="FFFFFF"/>
-        <w:spacing w:line="360" w:lineRule="auto"/>
-      </w:pPr>
-    </w:p>
-    <w:p>
-      <w:pPr>
-        <w:shd w:val="clear" w:color="auto" w:fill="FFFFFF"/>
-        <w:spacing w:line="360" w:lineRule="auto"/>
-      </w:pPr>
-    </w:p>
-    <w:p>
-      <w:pPr>
-        <w:shd w:val="clear" w:color="auto" w:fill="FFFFFF"/>
-        <w:spacing w:line="360" w:lineRule="auto"/>
-      </w:pPr>
-    </w:p>
-    <w:p>
-      <w:pPr>
-        <w:shd w:val="clear" w:color="auto" w:fill="FFFFFF"/>
-        <w:spacing w:line="360" w:lineRule="auto"/>
-      </w:pPr>
-    </w:p>
-    <w:p>
-      <w:pPr>
-        <w:shd w:val="clear" w:color="auto" w:fill="FFFFFF"/>
-        <w:spacing w:line="360" w:lineRule="auto"/>
-      </w:pPr>
-    </w:p>
-    <w:p>
-      <w:pPr>
-        <w:shd w:val="clear" w:color="auto" w:fill="FFFFFF"/>
-        <w:spacing w:line="360" w:lineRule="auto"/>
-      </w:pPr>
-    </w:p>
-    <w:p>
-      <w:pPr>
-        <w:shd w:val="clear" w:color="auto" w:fill="FFFFFF"/>
-        <w:spacing w:line="360" w:lineRule="auto"/>
-      </w:pPr>
-    </w:p>
-    <w:p/>
-    <w:p>
-      <w:pPr>
-        <w:pStyle w:val="Ttulo3"/>
-        <w:shd w:val="clear" w:color="auto" w:fill="FFFFFF"/>
-        <w:spacing w:line="360" w:lineRule="auto"/>
-      </w:pPr>
-      <w:bookmarkStart w:id="39" w:name="_a1ukdygkib2c" w:colFirst="0" w:colLast="0"/>
-      <w:bookmarkEnd w:id="39"/>
-      <w:r>
-        <w:t>Vista de despliegue</w:t>
-      </w:r>
-    </w:p>
-    <w:p>
-      <w:pPr>
-        <w:pStyle w:val="Ttulo4"/>
-        <w:shd w:val="clear" w:color="auto" w:fill="FFFFFF"/>
-        <w:spacing w:line="360" w:lineRule="auto"/>
-        <w:ind w:firstLine="720"/>
-      </w:pPr>
-      <w:bookmarkStart w:id="40" w:name="_7awfvq6nk7fb" w:colFirst="0" w:colLast="0"/>
-      <w:bookmarkEnd w:id="40"/>
-      <w:r>
-        <w:t>Diagrama de Componentes</w:t>
-      </w:r>
-    </w:p>
-    <w:p>
-      <w:pPr>
-        <w:shd w:val="clear" w:color="auto" w:fill="FFFFFF"/>
-        <w:spacing w:line="360" w:lineRule="auto"/>
-      </w:pPr>
-      <w:r>
-        <w:rPr>
-          <w:noProof/>
-        </w:rPr>
-        <w:drawing>
-          <wp:inline distT="114300" distB="114300" distL="114300" distR="114300">
+          <wp:inline distT="114300" distB="114300" distL="114300" distR="114300" wp14:anchorId="35AB1EBB" wp14:editId="00C6CB19">
             <wp:extent cx="3938588" cy="3554742"/>
             <wp:effectExtent l="0" t="0" r="0" b="0"/>
             <wp:docPr id="4" name="image9.png"/>
@@ -8214,7 +8075,7 @@
                     <pic:cNvPicPr preferRelativeResize="0"/>
                   </pic:nvPicPr>
                   <pic:blipFill>
-                    <a:blip r:embed="rId12"/>
+                    <a:blip r:embed="rId11"/>
                     <a:srcRect/>
                     <a:stretch>
                       <a:fillRect/>
@@ -8251,13 +8112,26 @@
     </w:p>
     <w:p>
       <w:pPr>
+        <w:shd w:val="clear" w:color="auto" w:fill="FFFFFF"/>
+        <w:spacing w:line="360" w:lineRule="auto"/>
+      </w:pPr>
+    </w:p>
+    <w:p>
+      <w:pPr>
+        <w:shd w:val="clear" w:color="auto" w:fill="FFFFFF"/>
+        <w:spacing w:line="360" w:lineRule="auto"/>
+      </w:pPr>
+    </w:p>
+    <w:p>
+      <w:pPr>
         <w:pStyle w:val="Ttulo3"/>
         <w:shd w:val="clear" w:color="auto" w:fill="FFFFFF"/>
         <w:spacing w:line="360" w:lineRule="auto"/>
       </w:pPr>
-      <w:bookmarkStart w:id="41" w:name="_pdxsjscl94uw" w:colFirst="0" w:colLast="0"/>
-      <w:bookmarkEnd w:id="41"/>
-      <w:r>
+      <w:bookmarkStart w:id="40" w:name="_pdxsjscl94uw" w:colFirst="0" w:colLast="0"/>
+      <w:bookmarkEnd w:id="40"/>
+      <w:r>
+        <w:lastRenderedPageBreak/>
         <w:t>Vista Física</w:t>
       </w:r>
     </w:p>
@@ -8268,15 +8142,14 @@
         <w:spacing w:line="360" w:lineRule="auto"/>
         <w:ind w:firstLine="720"/>
       </w:pPr>
-      <w:bookmarkStart w:id="42" w:name="_uoicmtdx4st" w:colFirst="0" w:colLast="0"/>
-      <w:bookmarkEnd w:id="42"/>
+      <w:bookmarkStart w:id="41" w:name="_uoicmtdx4st" w:colFirst="0" w:colLast="0"/>
+      <w:bookmarkEnd w:id="41"/>
       <w:r>
         <w:t>Diagrama de despliegue</w:t>
       </w:r>
     </w:p>
     <w:p>
       <w:r>
-        <w:lastRenderedPageBreak/>
         <w:tab/>
       </w:r>
       <w:r>
@@ -8289,7 +8162,7 @@
           <w:noProof/>
         </w:rPr>
         <w:drawing>
-          <wp:inline distT="114300" distB="114300" distL="114300" distR="114300">
+          <wp:inline distT="114300" distB="114300" distL="114300" distR="114300" wp14:anchorId="656A256B" wp14:editId="342A6193">
             <wp:extent cx="3167063" cy="4015835"/>
             <wp:effectExtent l="0" t="0" r="0" b="0"/>
             <wp:docPr id="5" name="image4.png"/>
@@ -8302,7 +8175,7 @@
                     <pic:cNvPicPr preferRelativeResize="0"/>
                   </pic:nvPicPr>
                   <pic:blipFill>
-                    <a:blip r:embed="rId13"/>
+                    <a:blip r:embed="rId12"/>
                     <a:srcRect/>
                     <a:stretch>
                       <a:fillRect/>
@@ -8325,14 +8198,24 @@
         </w:drawing>
       </w:r>
     </w:p>
+    <w:p/>
+    <w:p/>
+    <w:p/>
+    <w:p/>
+    <w:p/>
+    <w:p/>
+    <w:p/>
+    <w:p/>
+    <w:p/>
+    <w:p/>
     <w:p>
       <w:pPr>
         <w:pStyle w:val="Ttulo3"/>
         <w:shd w:val="clear" w:color="auto" w:fill="FFFFFF"/>
         <w:spacing w:line="360" w:lineRule="auto"/>
       </w:pPr>
-      <w:bookmarkStart w:id="43" w:name="_75jlmwjwaze3" w:colFirst="0" w:colLast="0"/>
-      <w:bookmarkEnd w:id="43"/>
+      <w:bookmarkStart w:id="42" w:name="_75jlmwjwaze3" w:colFirst="0" w:colLast="0"/>
+      <w:bookmarkEnd w:id="42"/>
       <w:r>
         <w:t>Vista de conceptual</w:t>
       </w:r>
@@ -8344,8 +8227,8 @@
         <w:spacing w:line="360" w:lineRule="auto"/>
         <w:ind w:firstLine="720"/>
       </w:pPr>
-      <w:bookmarkStart w:id="44" w:name="_x3lxg96gp4oo" w:colFirst="0" w:colLast="0"/>
-      <w:bookmarkEnd w:id="44"/>
+      <w:bookmarkStart w:id="43" w:name="_x3lxg96gp4oo" w:colFirst="0" w:colLast="0"/>
+      <w:bookmarkEnd w:id="43"/>
       <w:r>
         <w:t>Diagrama de conceptual</w:t>
       </w:r>
@@ -8359,36 +8242,48 @@
         <w:rPr>
           <w:noProof/>
         </w:rPr>
-        <w:lastRenderedPageBreak/>
         <w:drawing>
-          <wp:inline distT="114300" distB="114300" distL="114300" distR="114300">
-            <wp:extent cx="5943600" cy="4800600"/>
-            <wp:effectExtent l="0" t="0" r="0" b="0"/>
-            <wp:docPr id="12" name="image13.png"/>
-            <wp:cNvGraphicFramePr/>
+          <wp:inline distT="0" distB="0" distL="0" distR="0" wp14:anchorId="58EE1254" wp14:editId="4041F6C2">
+            <wp:extent cx="5943600" cy="4720590"/>
+            <wp:effectExtent l="0" t="0" r="0" b="3810"/>
+            <wp:docPr id="47" name="Imagen 47"/>
+            <wp:cNvGraphicFramePr>
+              <a:graphicFrameLocks xmlns:a="http://schemas.openxmlformats.org/drawingml/2006/main" noChangeAspect="1"/>
+            </wp:cNvGraphicFramePr>
             <a:graphic xmlns:a="http://schemas.openxmlformats.org/drawingml/2006/main">
               <a:graphicData uri="http://schemas.openxmlformats.org/drawingml/2006/picture">
                 <pic:pic xmlns:pic="http://schemas.openxmlformats.org/drawingml/2006/picture">
                   <pic:nvPicPr>
-                    <pic:cNvPr id="0" name="image13.png"/>
-                    <pic:cNvPicPr preferRelativeResize="0"/>
+                    <pic:cNvPr id="0" name="Picture 3"/>
+                    <pic:cNvPicPr>
+                      <a:picLocks noChangeAspect="1" noChangeArrowheads="1"/>
+                    </pic:cNvPicPr>
                   </pic:nvPicPr>
                   <pic:blipFill>
-                    <a:blip r:embed="rId14"/>
+                    <a:blip r:embed="rId13">
+                      <a:extLst>
+                        <a:ext uri="{28A0092B-C50C-407E-A947-70E740481C1C}">
+                          <a14:useLocalDpi xmlns:a14="http://schemas.microsoft.com/office/drawing/2010/main" val="0"/>
+                        </a:ext>
+                      </a:extLst>
+                    </a:blip>
                     <a:srcRect/>
                     <a:stretch>
                       <a:fillRect/>
                     </a:stretch>
                   </pic:blipFill>
-                  <pic:spPr>
+                  <pic:spPr bwMode="auto">
                     <a:xfrm>
                       <a:off x="0" y="0"/>
-                      <a:ext cx="5943600" cy="4800600"/>
+                      <a:ext cx="5943600" cy="4720590"/>
                     </a:xfrm>
                     <a:prstGeom prst="rect">
                       <a:avLst/>
                     </a:prstGeom>
-                    <a:ln/>
+                    <a:noFill/>
+                    <a:ln>
+                      <a:noFill/>
+                    </a:ln>
                   </pic:spPr>
                 </pic:pic>
               </a:graphicData>
@@ -8399,32 +8294,59 @@
     </w:p>
     <w:p>
       <w:pPr>
+        <w:shd w:val="clear" w:color="auto" w:fill="FFFFFF"/>
+        <w:spacing w:line="360" w:lineRule="auto"/>
+      </w:pPr>
+    </w:p>
+    <w:p>
+      <w:pPr>
+        <w:shd w:val="clear" w:color="auto" w:fill="FFFFFF"/>
+        <w:spacing w:line="360" w:lineRule="auto"/>
+      </w:pPr>
+    </w:p>
+    <w:p>
+      <w:pPr>
+        <w:shd w:val="clear" w:color="auto" w:fill="FFFFFF"/>
+        <w:spacing w:line="360" w:lineRule="auto"/>
+      </w:pPr>
+    </w:p>
+    <w:p>
+      <w:pPr>
+        <w:shd w:val="clear" w:color="auto" w:fill="FFFFFF"/>
+        <w:spacing w:line="360" w:lineRule="auto"/>
+      </w:pPr>
+    </w:p>
+    <w:p>
+      <w:pPr>
+        <w:shd w:val="clear" w:color="auto" w:fill="FFFFFF"/>
+        <w:spacing w:line="360" w:lineRule="auto"/>
+      </w:pPr>
+    </w:p>
+    <w:p>
+      <w:pPr>
         <w:pStyle w:val="Ttulo3"/>
         <w:shd w:val="clear" w:color="auto" w:fill="FFFFFF"/>
         <w:spacing w:line="360" w:lineRule="auto"/>
       </w:pPr>
-      <w:bookmarkStart w:id="45" w:name="_7aiki8dwo846" w:colFirst="0" w:colLast="0"/>
+      <w:bookmarkStart w:id="44" w:name="_7aiki8dwo846" w:colFirst="0" w:colLast="0"/>
+      <w:bookmarkEnd w:id="44"/>
+      <w:r>
+        <w:lastRenderedPageBreak/>
+        <w:t>Vista de procesos</w:t>
+      </w:r>
+    </w:p>
+    <w:p>
+      <w:pPr>
+        <w:pStyle w:val="Ttulo4"/>
+      </w:pPr>
+      <w:bookmarkStart w:id="45" w:name="_8b6h8acxvnf1" w:colFirst="0" w:colLast="0"/>
       <w:bookmarkEnd w:id="45"/>
       <w:r>
-        <w:t>Vista de procesos</w:t>
-      </w:r>
-    </w:p>
-    <w:p>
-      <w:pPr>
-        <w:pStyle w:val="Ttulo4"/>
-      </w:pPr>
-      <w:bookmarkStart w:id="46" w:name="_8b6h8acxvnf1" w:colFirst="0" w:colLast="0"/>
-      <w:bookmarkEnd w:id="46"/>
-      <w:r>
         <w:t>Diagramas de Actividad</w:t>
       </w:r>
     </w:p>
     <w:p>
       <w:pPr>
-        <w:numPr>
-          <w:ilvl w:val="0"/>
-          <w:numId w:val="1"/>
-        </w:numPr>
         <w:shd w:val="clear" w:color="auto" w:fill="FFFFFF"/>
         <w:spacing w:line="360" w:lineRule="auto"/>
         <w:rPr>
@@ -8433,714 +8355,11 @@
           <w:szCs w:val="24"/>
         </w:rPr>
       </w:pPr>
-      <w:r>
-        <w:rPr>
-          <w:b/>
-          <w:sz w:val="24"/>
-          <w:szCs w:val="24"/>
-        </w:rPr>
-        <w:lastRenderedPageBreak/>
-        <w:t>Ingresar Cuenta</w:t>
-      </w:r>
-      <w:r>
-        <w:rPr>
-          <w:b/>
-          <w:sz w:val="24"/>
-          <w:szCs w:val="24"/>
-        </w:rPr>
-        <w:tab/>
-      </w:r>
-      <w:r>
-        <w:rPr>
-          <w:b/>
-          <w:sz w:val="24"/>
-          <w:szCs w:val="24"/>
-        </w:rPr>
-        <w:tab/>
-      </w:r>
-      <w:r>
-        <w:rPr>
-          <w:b/>
-          <w:sz w:val="24"/>
-          <w:szCs w:val="24"/>
-        </w:rPr>
-        <w:tab/>
-      </w:r>
-      <w:r>
-        <w:rPr>
-          <w:b/>
-          <w:noProof/>
-          <w:sz w:val="24"/>
-          <w:szCs w:val="24"/>
-        </w:rPr>
-        <w:drawing>
-          <wp:inline distT="114300" distB="114300" distL="114300" distR="114300">
-            <wp:extent cx="2624138" cy="2611082"/>
-            <wp:effectExtent l="0" t="0" r="0" b="0"/>
-            <wp:docPr id="11" name="image3.png"/>
-            <wp:cNvGraphicFramePr/>
-            <a:graphic xmlns:a="http://schemas.openxmlformats.org/drawingml/2006/main">
-              <a:graphicData uri="http://schemas.openxmlformats.org/drawingml/2006/picture">
-                <pic:pic xmlns:pic="http://schemas.openxmlformats.org/drawingml/2006/picture">
-                  <pic:nvPicPr>
-                    <pic:cNvPr id="0" name="image3.png"/>
-                    <pic:cNvPicPr preferRelativeResize="0"/>
-                  </pic:nvPicPr>
-                  <pic:blipFill>
-                    <a:blip r:embed="rId15"/>
-                    <a:srcRect/>
-                    <a:stretch>
-                      <a:fillRect/>
-                    </a:stretch>
-                  </pic:blipFill>
-                  <pic:spPr>
-                    <a:xfrm>
-                      <a:off x="0" y="0"/>
-                      <a:ext cx="2624138" cy="2611082"/>
-                    </a:xfrm>
-                    <a:prstGeom prst="rect">
-                      <a:avLst/>
-                    </a:prstGeom>
-                    <a:ln/>
-                  </pic:spPr>
-                </pic:pic>
-              </a:graphicData>
-            </a:graphic>
-          </wp:inline>
-        </w:drawing>
-      </w:r>
-    </w:p>
-    <w:p>
-      <w:pPr>
-        <w:shd w:val="clear" w:color="auto" w:fill="FFFFFF"/>
-        <w:spacing w:line="360" w:lineRule="auto"/>
-        <w:rPr>
-          <w:b/>
-          <w:sz w:val="24"/>
-          <w:szCs w:val="24"/>
-        </w:rPr>
-      </w:pPr>
-    </w:p>
-    <w:p>
-      <w:pPr>
-        <w:numPr>
-          <w:ilvl w:val="0"/>
-          <w:numId w:val="1"/>
-        </w:numPr>
-        <w:shd w:val="clear" w:color="auto" w:fill="FFFFFF"/>
-        <w:spacing w:line="360" w:lineRule="auto"/>
-        <w:rPr>
-          <w:b/>
-          <w:sz w:val="24"/>
-          <w:szCs w:val="24"/>
-        </w:rPr>
-      </w:pPr>
-      <w:r>
-        <w:rPr>
-          <w:b/>
-          <w:sz w:val="24"/>
-          <w:szCs w:val="24"/>
-        </w:rPr>
-        <w:t>Consultar pedidos</w:t>
-      </w:r>
-    </w:p>
-    <w:p>
-      <w:pPr>
-        <w:shd w:val="clear" w:color="auto" w:fill="FFFFFF"/>
-        <w:spacing w:line="360" w:lineRule="auto"/>
-        <w:rPr>
-          <w:b/>
-          <w:sz w:val="24"/>
-          <w:szCs w:val="24"/>
-        </w:rPr>
-      </w:pPr>
-      <w:r>
-        <w:rPr>
-          <w:b/>
-          <w:sz w:val="24"/>
-          <w:szCs w:val="24"/>
-        </w:rPr>
-        <w:tab/>
-      </w:r>
-      <w:r>
-        <w:rPr>
-          <w:b/>
-          <w:sz w:val="24"/>
-          <w:szCs w:val="24"/>
-        </w:rPr>
-        <w:tab/>
-      </w:r>
-      <w:r>
-        <w:rPr>
-          <w:b/>
-          <w:sz w:val="24"/>
-          <w:szCs w:val="24"/>
-        </w:rPr>
-        <w:tab/>
-      </w:r>
-      <w:r>
-        <w:rPr>
-          <w:b/>
-          <w:noProof/>
-          <w:sz w:val="24"/>
-          <w:szCs w:val="24"/>
-        </w:rPr>
-        <w:drawing>
-          <wp:inline distT="114300" distB="114300" distL="114300" distR="114300">
-            <wp:extent cx="1557338" cy="2990419"/>
-            <wp:effectExtent l="0" t="0" r="0" b="0"/>
-            <wp:docPr id="1" name="image6.jpg"/>
-            <wp:cNvGraphicFramePr/>
-            <a:graphic xmlns:a="http://schemas.openxmlformats.org/drawingml/2006/main">
-              <a:graphicData uri="http://schemas.openxmlformats.org/drawingml/2006/picture">
-                <pic:pic xmlns:pic="http://schemas.openxmlformats.org/drawingml/2006/picture">
-                  <pic:nvPicPr>
-                    <pic:cNvPr id="0" name="image6.jpg"/>
-                    <pic:cNvPicPr preferRelativeResize="0"/>
-                  </pic:nvPicPr>
-                  <pic:blipFill>
-                    <a:blip r:embed="rId16"/>
-                    <a:srcRect/>
-                    <a:stretch>
-                      <a:fillRect/>
-                    </a:stretch>
-                  </pic:blipFill>
-                  <pic:spPr>
-                    <a:xfrm>
-                      <a:off x="0" y="0"/>
-                      <a:ext cx="1557338" cy="2990419"/>
-                    </a:xfrm>
-                    <a:prstGeom prst="rect">
-                      <a:avLst/>
-                    </a:prstGeom>
-                    <a:ln/>
-                  </pic:spPr>
-                </pic:pic>
-              </a:graphicData>
-            </a:graphic>
-          </wp:inline>
-        </w:drawing>
-      </w:r>
-    </w:p>
-    <w:p>
-      <w:pPr>
-        <w:shd w:val="clear" w:color="auto" w:fill="FFFFFF"/>
-        <w:spacing w:line="360" w:lineRule="auto"/>
-        <w:rPr>
-          <w:b/>
-          <w:sz w:val="24"/>
-          <w:szCs w:val="24"/>
-        </w:rPr>
-      </w:pPr>
-    </w:p>
-    <w:p>
-      <w:pPr>
-        <w:shd w:val="clear" w:color="auto" w:fill="FFFFFF"/>
-        <w:spacing w:line="360" w:lineRule="auto"/>
-        <w:rPr>
-          <w:b/>
-          <w:sz w:val="24"/>
-          <w:szCs w:val="24"/>
-        </w:rPr>
-      </w:pPr>
-    </w:p>
-    <w:p>
-      <w:pPr>
-        <w:numPr>
-          <w:ilvl w:val="0"/>
-          <w:numId w:val="1"/>
-        </w:numPr>
-        <w:shd w:val="clear" w:color="auto" w:fill="FFFFFF"/>
-        <w:spacing w:line="360" w:lineRule="auto"/>
-        <w:rPr>
-          <w:b/>
-          <w:sz w:val="24"/>
-          <w:szCs w:val="24"/>
-        </w:rPr>
-      </w:pPr>
-      <w:r>
-        <w:rPr>
-          <w:b/>
-          <w:sz w:val="24"/>
-          <w:szCs w:val="24"/>
-        </w:rPr>
-        <w:lastRenderedPageBreak/>
-        <w:t>Cerrar sesión</w:t>
-      </w:r>
-    </w:p>
-    <w:p>
-      <w:pPr>
-        <w:shd w:val="clear" w:color="auto" w:fill="FFFFFF"/>
-        <w:spacing w:line="360" w:lineRule="auto"/>
-        <w:rPr>
-          <w:b/>
-          <w:sz w:val="24"/>
-          <w:szCs w:val="24"/>
-        </w:rPr>
-      </w:pPr>
-      <w:r>
-        <w:rPr>
-          <w:b/>
-          <w:sz w:val="24"/>
-          <w:szCs w:val="24"/>
-        </w:rPr>
-        <w:tab/>
-      </w:r>
-      <w:r>
-        <w:rPr>
-          <w:b/>
-          <w:sz w:val="24"/>
-          <w:szCs w:val="24"/>
-        </w:rPr>
-        <w:tab/>
-      </w:r>
-      <w:r>
-        <w:rPr>
-          <w:b/>
-          <w:sz w:val="24"/>
-          <w:szCs w:val="24"/>
-        </w:rPr>
-        <w:tab/>
-      </w:r>
-      <w:r>
-        <w:rPr>
-          <w:b/>
-          <w:noProof/>
-          <w:sz w:val="24"/>
-          <w:szCs w:val="24"/>
-        </w:rPr>
-        <w:drawing>
-          <wp:inline distT="114300" distB="114300" distL="114300" distR="114300">
-            <wp:extent cx="1952625" cy="3438525"/>
-            <wp:effectExtent l="0" t="0" r="0" b="0"/>
-            <wp:docPr id="6" name="image12.png"/>
-            <wp:cNvGraphicFramePr/>
-            <a:graphic xmlns:a="http://schemas.openxmlformats.org/drawingml/2006/main">
-              <a:graphicData uri="http://schemas.openxmlformats.org/drawingml/2006/picture">
-                <pic:pic xmlns:pic="http://schemas.openxmlformats.org/drawingml/2006/picture">
-                  <pic:nvPicPr>
-                    <pic:cNvPr id="0" name="image12.png"/>
-                    <pic:cNvPicPr preferRelativeResize="0"/>
-                  </pic:nvPicPr>
-                  <pic:blipFill>
-                    <a:blip r:embed="rId17"/>
-                    <a:srcRect/>
-                    <a:stretch>
-                      <a:fillRect/>
-                    </a:stretch>
-                  </pic:blipFill>
-                  <pic:spPr>
-                    <a:xfrm>
-                      <a:off x="0" y="0"/>
-                      <a:ext cx="1952625" cy="3438525"/>
-                    </a:xfrm>
-                    <a:prstGeom prst="rect">
-                      <a:avLst/>
-                    </a:prstGeom>
-                    <a:ln/>
-                  </pic:spPr>
-                </pic:pic>
-              </a:graphicData>
-            </a:graphic>
-          </wp:inline>
-        </w:drawing>
-      </w:r>
-    </w:p>
-    <w:p>
-      <w:pPr>
-        <w:shd w:val="clear" w:color="auto" w:fill="FFFFFF"/>
-        <w:spacing w:line="360" w:lineRule="auto"/>
-        <w:rPr>
-          <w:b/>
-          <w:sz w:val="24"/>
-          <w:szCs w:val="24"/>
-        </w:rPr>
-      </w:pPr>
-    </w:p>
-    <w:p>
-      <w:pPr>
-        <w:shd w:val="clear" w:color="auto" w:fill="FFFFFF"/>
-        <w:spacing w:line="360" w:lineRule="auto"/>
-        <w:rPr>
-          <w:b/>
-          <w:sz w:val="24"/>
-          <w:szCs w:val="24"/>
-        </w:rPr>
-      </w:pPr>
-    </w:p>
-    <w:p>
-      <w:pPr>
-        <w:shd w:val="clear" w:color="auto" w:fill="FFFFFF"/>
-        <w:spacing w:line="360" w:lineRule="auto"/>
-        <w:rPr>
-          <w:b/>
-          <w:sz w:val="24"/>
-          <w:szCs w:val="24"/>
-        </w:rPr>
-      </w:pPr>
-      <w:r>
-        <w:rPr>
-          <w:b/>
-          <w:sz w:val="24"/>
-          <w:szCs w:val="24"/>
-        </w:rPr>
-        <w:tab/>
-      </w:r>
-      <w:r>
-        <w:rPr>
-          <w:b/>
-          <w:sz w:val="24"/>
-          <w:szCs w:val="24"/>
-        </w:rPr>
-        <w:tab/>
-      </w:r>
-    </w:p>
-    <w:p>
-      <w:pPr>
-        <w:numPr>
-          <w:ilvl w:val="0"/>
-          <w:numId w:val="1"/>
-        </w:numPr>
-        <w:shd w:val="clear" w:color="auto" w:fill="FFFFFF"/>
-        <w:spacing w:line="360" w:lineRule="auto"/>
-        <w:rPr>
-          <w:b/>
-          <w:sz w:val="24"/>
-          <w:szCs w:val="24"/>
-        </w:rPr>
-      </w:pPr>
-      <w:r>
-        <w:rPr>
-          <w:b/>
-          <w:sz w:val="24"/>
-          <w:szCs w:val="24"/>
-        </w:rPr>
-        <w:t>Eliminar producto del carrito</w:t>
-      </w:r>
-    </w:p>
-    <w:p>
-      <w:pPr>
-        <w:shd w:val="clear" w:color="auto" w:fill="FFFFFF"/>
-        <w:spacing w:line="360" w:lineRule="auto"/>
-        <w:rPr>
-          <w:b/>
-          <w:sz w:val="24"/>
-          <w:szCs w:val="24"/>
-        </w:rPr>
-      </w:pPr>
-      <w:r>
-        <w:rPr>
-          <w:b/>
-          <w:sz w:val="24"/>
-          <w:szCs w:val="24"/>
-        </w:rPr>
-        <w:lastRenderedPageBreak/>
-        <w:tab/>
-      </w:r>
-      <w:r>
-        <w:rPr>
-          <w:b/>
-          <w:sz w:val="24"/>
-          <w:szCs w:val="24"/>
-        </w:rPr>
-        <w:tab/>
-      </w:r>
-      <w:r>
-        <w:rPr>
-          <w:b/>
-          <w:sz w:val="24"/>
-          <w:szCs w:val="24"/>
-        </w:rPr>
-        <w:tab/>
-      </w:r>
-      <w:r>
-        <w:rPr>
-          <w:b/>
-          <w:noProof/>
-          <w:sz w:val="24"/>
-          <w:szCs w:val="24"/>
-        </w:rPr>
-        <w:drawing>
-          <wp:inline distT="114300" distB="114300" distL="114300" distR="114300">
-            <wp:extent cx="2291517" cy="2586038"/>
-            <wp:effectExtent l="0" t="0" r="0" b="0"/>
-            <wp:docPr id="13" name="image5.jpg"/>
-            <wp:cNvGraphicFramePr/>
-            <a:graphic xmlns:a="http://schemas.openxmlformats.org/drawingml/2006/main">
-              <a:graphicData uri="http://schemas.openxmlformats.org/drawingml/2006/picture">
-                <pic:pic xmlns:pic="http://schemas.openxmlformats.org/drawingml/2006/picture">
-                  <pic:nvPicPr>
-                    <pic:cNvPr id="0" name="image5.jpg"/>
-                    <pic:cNvPicPr preferRelativeResize="0"/>
-                  </pic:nvPicPr>
-                  <pic:blipFill>
-                    <a:blip r:embed="rId18"/>
-                    <a:srcRect/>
-                    <a:stretch>
-                      <a:fillRect/>
-                    </a:stretch>
-                  </pic:blipFill>
-                  <pic:spPr>
-                    <a:xfrm>
-                      <a:off x="0" y="0"/>
-                      <a:ext cx="2291517" cy="2586038"/>
-                    </a:xfrm>
-                    <a:prstGeom prst="rect">
-                      <a:avLst/>
-                    </a:prstGeom>
-                    <a:ln/>
-                  </pic:spPr>
-                </pic:pic>
-              </a:graphicData>
-            </a:graphic>
-          </wp:inline>
-        </w:drawing>
-      </w:r>
-    </w:p>
-    <w:p>
-      <w:pPr>
-        <w:shd w:val="clear" w:color="auto" w:fill="FFFFFF"/>
-        <w:spacing w:line="360" w:lineRule="auto"/>
-        <w:rPr>
-          <w:b/>
-          <w:sz w:val="24"/>
-          <w:szCs w:val="24"/>
-        </w:rPr>
-      </w:pPr>
-    </w:p>
-    <w:p>
-      <w:pPr>
-        <w:numPr>
-          <w:ilvl w:val="0"/>
-          <w:numId w:val="1"/>
-        </w:numPr>
-        <w:shd w:val="clear" w:color="auto" w:fill="FFFFFF"/>
-        <w:spacing w:line="360" w:lineRule="auto"/>
-        <w:rPr>
-          <w:b/>
-          <w:sz w:val="24"/>
-          <w:szCs w:val="24"/>
-        </w:rPr>
-      </w:pPr>
-      <w:r>
-        <w:rPr>
-          <w:b/>
-          <w:sz w:val="24"/>
-          <w:szCs w:val="24"/>
-        </w:rPr>
-        <w:t>Agregar producto del carrito</w:t>
-      </w:r>
-    </w:p>
-    <w:p>
-      <w:pPr>
-        <w:shd w:val="clear" w:color="auto" w:fill="FFFFFF"/>
-        <w:spacing w:line="360" w:lineRule="auto"/>
-        <w:ind w:left="2160"/>
-      </w:pPr>
-      <w:r>
-        <w:rPr>
-          <w:noProof/>
-        </w:rPr>
-        <w:drawing>
-          <wp:inline distT="114300" distB="114300" distL="114300" distR="114300">
-            <wp:extent cx="1766468" cy="3976688"/>
-            <wp:effectExtent l="0" t="0" r="0" b="0"/>
-            <wp:docPr id="2" name="image8.png"/>
-            <wp:cNvGraphicFramePr/>
-            <a:graphic xmlns:a="http://schemas.openxmlformats.org/drawingml/2006/main">
-              <a:graphicData uri="http://schemas.openxmlformats.org/drawingml/2006/picture">
-                <pic:pic xmlns:pic="http://schemas.openxmlformats.org/drawingml/2006/picture">
-                  <pic:nvPicPr>
-                    <pic:cNvPr id="0" name="image8.png"/>
-                    <pic:cNvPicPr preferRelativeResize="0"/>
-                  </pic:nvPicPr>
-                  <pic:blipFill>
-                    <a:blip r:embed="rId19"/>
-                    <a:srcRect/>
-                    <a:stretch>
-                      <a:fillRect/>
-                    </a:stretch>
-                  </pic:blipFill>
-                  <pic:spPr>
-                    <a:xfrm>
-                      <a:off x="0" y="0"/>
-                      <a:ext cx="1766468" cy="3976688"/>
-                    </a:xfrm>
-                    <a:prstGeom prst="rect">
-                      <a:avLst/>
-                    </a:prstGeom>
-                    <a:ln/>
-                  </pic:spPr>
-                </pic:pic>
-              </a:graphicData>
-            </a:graphic>
-          </wp:inline>
-        </w:drawing>
-      </w:r>
-    </w:p>
-    <w:p>
-      <w:pPr>
-        <w:numPr>
-          <w:ilvl w:val="0"/>
-          <w:numId w:val="3"/>
-        </w:numPr>
-        <w:shd w:val="clear" w:color="auto" w:fill="FFFFFF"/>
-        <w:spacing w:line="360" w:lineRule="auto"/>
-      </w:pPr>
-      <w:r>
-        <w:rPr>
-          <w:b/>
-          <w:sz w:val="24"/>
-          <w:szCs w:val="24"/>
-        </w:rPr>
-        <w:t>Deshabilitar producto</w:t>
-      </w:r>
-    </w:p>
-    <w:p>
-      <w:pPr>
-        <w:shd w:val="clear" w:color="auto" w:fill="FFFFFF"/>
-        <w:spacing w:line="360" w:lineRule="auto"/>
-        <w:ind w:left="1440"/>
-        <w:jc w:val="center"/>
-      </w:pPr>
-      <w:r>
-        <w:rPr>
-          <w:noProof/>
-        </w:rPr>
-        <w:lastRenderedPageBreak/>
-        <w:drawing>
-          <wp:inline distT="114300" distB="114300" distL="114300" distR="114300">
-            <wp:extent cx="1300410" cy="3224213"/>
-            <wp:effectExtent l="0" t="0" r="0" b="0"/>
-            <wp:docPr id="9" name="image7.png"/>
-            <wp:cNvGraphicFramePr/>
-            <a:graphic xmlns:a="http://schemas.openxmlformats.org/drawingml/2006/main">
-              <a:graphicData uri="http://schemas.openxmlformats.org/drawingml/2006/picture">
-                <pic:pic xmlns:pic="http://schemas.openxmlformats.org/drawingml/2006/picture">
-                  <pic:nvPicPr>
-                    <pic:cNvPr id="0" name="image7.png"/>
-                    <pic:cNvPicPr preferRelativeResize="0"/>
-                  </pic:nvPicPr>
-                  <pic:blipFill>
-                    <a:blip r:embed="rId20"/>
-                    <a:srcRect/>
-                    <a:stretch>
-                      <a:fillRect/>
-                    </a:stretch>
-                  </pic:blipFill>
-                  <pic:spPr>
-                    <a:xfrm>
-                      <a:off x="0" y="0"/>
-                      <a:ext cx="1300410" cy="3224213"/>
-                    </a:xfrm>
-                    <a:prstGeom prst="rect">
-                      <a:avLst/>
-                    </a:prstGeom>
-                    <a:ln/>
-                  </pic:spPr>
-                </pic:pic>
-              </a:graphicData>
-            </a:graphic>
-          </wp:inline>
-        </w:drawing>
-      </w:r>
-    </w:p>
-    <w:p>
-      <w:pPr>
-        <w:shd w:val="clear" w:color="auto" w:fill="FFFFFF"/>
-        <w:spacing w:line="360" w:lineRule="auto"/>
-        <w:ind w:left="2160"/>
-      </w:pPr>
-    </w:p>
-    <w:p>
-      <w:pPr>
-        <w:numPr>
-          <w:ilvl w:val="0"/>
-          <w:numId w:val="3"/>
-        </w:numPr>
-        <w:shd w:val="clear" w:color="auto" w:fill="FFFFFF"/>
-        <w:spacing w:line="360" w:lineRule="auto"/>
-      </w:pPr>
-      <w:r>
-        <w:rPr>
-          <w:b/>
-          <w:sz w:val="24"/>
-          <w:szCs w:val="24"/>
-        </w:rPr>
-        <w:t>Comprar producto</w:t>
-      </w:r>
-    </w:p>
-    <w:p>
-      <w:pPr>
-        <w:shd w:val="clear" w:color="auto" w:fill="FFFFFF"/>
-        <w:spacing w:line="360" w:lineRule="auto"/>
-        <w:jc w:val="center"/>
-        <w:rPr>
-          <w:b/>
-          <w:sz w:val="24"/>
-          <w:szCs w:val="24"/>
-        </w:rPr>
-      </w:pPr>
-      <w:r>
-        <w:rPr>
-          <w:b/>
-          <w:noProof/>
-          <w:sz w:val="24"/>
-          <w:szCs w:val="24"/>
-        </w:rPr>
-        <w:lastRenderedPageBreak/>
-        <w:drawing>
-          <wp:inline distT="114300" distB="114300" distL="114300" distR="114300">
-            <wp:extent cx="2538413" cy="6396433"/>
-            <wp:effectExtent l="0" t="0" r="0" b="0"/>
-            <wp:docPr id="3" name="image11.png"/>
-            <wp:cNvGraphicFramePr/>
-            <a:graphic xmlns:a="http://schemas.openxmlformats.org/drawingml/2006/main">
-              <a:graphicData uri="http://schemas.openxmlformats.org/drawingml/2006/picture">
-                <pic:pic xmlns:pic="http://schemas.openxmlformats.org/drawingml/2006/picture">
-                  <pic:nvPicPr>
-                    <pic:cNvPr id="0" name="image11.png"/>
-                    <pic:cNvPicPr preferRelativeResize="0"/>
-                  </pic:nvPicPr>
-                  <pic:blipFill>
-                    <a:blip r:embed="rId21"/>
-                    <a:srcRect/>
-                    <a:stretch>
-                      <a:fillRect/>
-                    </a:stretch>
-                  </pic:blipFill>
-                  <pic:spPr>
-                    <a:xfrm>
-                      <a:off x="0" y="0"/>
-                      <a:ext cx="2538413" cy="6396433"/>
-                    </a:xfrm>
-                    <a:prstGeom prst="rect">
-                      <a:avLst/>
-                    </a:prstGeom>
-                    <a:ln/>
-                  </pic:spPr>
-                </pic:pic>
-              </a:graphicData>
-            </a:graphic>
-          </wp:inline>
-        </w:drawing>
-      </w:r>
-    </w:p>
-    <w:p>
-      <w:pPr>
-        <w:shd w:val="clear" w:color="auto" w:fill="FFFFFF"/>
-        <w:spacing w:line="360" w:lineRule="auto"/>
-        <w:rPr>
-          <w:b/>
-          <w:sz w:val="24"/>
-          <w:szCs w:val="24"/>
-        </w:rPr>
-      </w:pPr>
-    </w:p>
-    <w:p/>
-    <w:p/>
-    <w:p/>
-    <w:p/>
+    </w:p>
+    <w:p>
+      <w:bookmarkStart w:id="46" w:name="_GoBack"/>
+      <w:bookmarkEnd w:id="46"/>
+    </w:p>
     <w:p>
       <w:pPr>
         <w:pStyle w:val="Ttulo3"/>
@@ -9204,34 +8423,47 @@
           <w:noProof/>
         </w:rPr>
         <w:drawing>
-          <wp:inline distT="114300" distB="114300" distL="114300" distR="114300">
-            <wp:extent cx="5943600" cy="3340100"/>
+          <wp:inline distT="0" distB="0" distL="0" distR="0" wp14:anchorId="3DA44CF0" wp14:editId="63287292">
+            <wp:extent cx="5932805" cy="2498725"/>
             <wp:effectExtent l="0" t="0" r="0" b="0"/>
-            <wp:docPr id="8" name="image10.png"/>
-            <wp:cNvGraphicFramePr/>
+            <wp:docPr id="45" name="Imagen 45"/>
+            <wp:cNvGraphicFramePr>
+              <a:graphicFrameLocks xmlns:a="http://schemas.openxmlformats.org/drawingml/2006/main" noChangeAspect="1"/>
+            </wp:cNvGraphicFramePr>
             <a:graphic xmlns:a="http://schemas.openxmlformats.org/drawingml/2006/main">
               <a:graphicData uri="http://schemas.openxmlformats.org/drawingml/2006/picture">
                 <pic:pic xmlns:pic="http://schemas.openxmlformats.org/drawingml/2006/picture">
                   <pic:nvPicPr>
-                    <pic:cNvPr id="0" name="image10.png"/>
-                    <pic:cNvPicPr preferRelativeResize="0"/>
+                    <pic:cNvPr id="0" name="Picture 1"/>
+                    <pic:cNvPicPr>
+                      <a:picLocks noChangeAspect="1" noChangeArrowheads="1"/>
+                    </pic:cNvPicPr>
                   </pic:nvPicPr>
                   <pic:blipFill>
-                    <a:blip r:embed="rId22"/>
+                    <a:blip r:embed="rId14" cstate="print">
+                      <a:extLst>
+                        <a:ext uri="{28A0092B-C50C-407E-A947-70E740481C1C}">
+                          <a14:useLocalDpi xmlns:a14="http://schemas.microsoft.com/office/drawing/2010/main" val="0"/>
+                        </a:ext>
+                      </a:extLst>
+                    </a:blip>
                     <a:srcRect/>
                     <a:stretch>
                       <a:fillRect/>
                     </a:stretch>
                   </pic:blipFill>
-                  <pic:spPr>
+                  <pic:spPr bwMode="auto">
                     <a:xfrm>
                       <a:off x="0" y="0"/>
-                      <a:ext cx="5943600" cy="3340100"/>
+                      <a:ext cx="5932805" cy="2498725"/>
                     </a:xfrm>
                     <a:prstGeom prst="rect">
                       <a:avLst/>
                     </a:prstGeom>
-                    <a:ln/>
+                    <a:noFill/>
+                    <a:ln>
+                      <a:noFill/>
+                    </a:ln>
                   </pic:spPr>
                 </pic:pic>
               </a:graphicData>

</xml_diff>

<commit_message>
Ajustes SAD y ERS
</commit_message>
<xml_diff>
--- a/Documentación/Diseño/Documento de Arquitectura de Software.docx
+++ b/Documentación/Diseño/Documento de Arquitectura de Software.docx
@@ -20,7 +20,7 @@
       <w:sdtContent>
         <w:p>
           <w:pPr>
-            <w:pStyle w:val="Sinespaciado"/>
+            <w:pStyle w:val="NoSpacing"/>
           </w:pPr>
           <w:r>
             <w:rPr>
@@ -148,17 +148,18 @@
                                     <w:tag w:val=""/>
                                     <w:id w:val="-650599894"/>
                                     <w:dataBinding w:prefixMappings="xmlns:ns0='http://schemas.microsoft.com/office/2006/coverPageProps' " w:xpath="/ns0:CoverPageProperties[1]/ns0:PublishDate[1]" w:storeItemID="{55AF091B-3C7A-41E3-B477-F2FDAA23CFDA}"/>
-                                    <w:date w:fullDate="2018-12-27T00:00:00Z">
+                                    <w:date w:fullDate="2019-07-01T00:00:00Z">
                                       <w:dateFormat w:val="d-M-yyyy"/>
                                       <w:lid w:val="es-ES"/>
                                       <w:storeMappedDataAs w:val="dateTime"/>
                                       <w:calendar w:val="gregorian"/>
                                     </w:date>
                                   </w:sdtPr>
+                                  <w:sdtEndPr/>
                                   <w:sdtContent>
                                     <w:p>
                                       <w:pPr>
-                                        <w:pStyle w:val="Sinespaciado"/>
+                                        <w:pStyle w:val="NoSpacing"/>
                                         <w:jc w:val="right"/>
                                         <w:rPr>
                                           <w:color w:val="FFFFFF" w:themeColor="background1"/>
@@ -173,7 +174,7 @@
                                           <w:szCs w:val="28"/>
                                           <w:lang w:val="es-ES"/>
                                         </w:rPr>
-                                        <w:t>27-12-2018</w:t>
+                                        <w:t>1-7-2019</w:t>
                                       </w:r>
                                     </w:p>
                                   </w:sdtContent>
@@ -3461,17 +3462,18 @@
                               <w:tag w:val=""/>
                               <w:id w:val="-650599894"/>
                               <w:dataBinding w:prefixMappings="xmlns:ns0='http://schemas.microsoft.com/office/2006/coverPageProps' " w:xpath="/ns0:CoverPageProperties[1]/ns0:PublishDate[1]" w:storeItemID="{55AF091B-3C7A-41E3-B477-F2FDAA23CFDA}"/>
-                              <w:date w:fullDate="2018-12-27T00:00:00Z">
+                              <w:date w:fullDate="2019-07-01T00:00:00Z">
                                 <w:dateFormat w:val="d-M-yyyy"/>
                                 <w:lid w:val="es-ES"/>
                                 <w:storeMappedDataAs w:val="dateTime"/>
                                 <w:calendar w:val="gregorian"/>
                               </w:date>
                             </w:sdtPr>
+                            <w:sdtEndPr/>
                             <w:sdtContent>
                               <w:p>
                                 <w:pPr>
-                                  <w:pStyle w:val="Sinespaciado"/>
+                                  <w:pStyle w:val="NoSpacing"/>
                                   <w:jc w:val="right"/>
                                   <w:rPr>
                                     <w:color w:val="FFFFFF" w:themeColor="background1"/>
@@ -3486,7 +3488,7 @@
                                     <w:szCs w:val="28"/>
                                     <w:lang w:val="es-ES"/>
                                   </w:rPr>
-                                  <w:t>27-12-2018</w:t>
+                                  <w:t>1-7-2019</w:t>
                                 </w:r>
                               </w:p>
                             </w:sdtContent>
@@ -3673,7 +3675,7 @@
                             <w:txbxContent>
                               <w:p>
                                 <w:pPr>
-                                  <w:pStyle w:val="Sinespaciado"/>
+                                  <w:pStyle w:val="NoSpacing"/>
                                   <w:rPr>
                                     <w:color w:val="4F81BD" w:themeColor="accent1"/>
                                     <w:sz w:val="26"/>
@@ -3693,6 +3695,7 @@
                                     <w:dataBinding w:prefixMappings="xmlns:ns0='http://purl.org/dc/elements/1.1/' xmlns:ns1='http://schemas.openxmlformats.org/package/2006/metadata/core-properties' " w:xpath="/ns1:coreProperties[1]/ns0:creator[1]" w:storeItemID="{6C3C8BC8-F283-45AE-878A-BAB7291924A1}"/>
                                     <w:text/>
                                   </w:sdtPr>
+                                  <w:sdtEndPr/>
                                   <w:sdtContent>
                                     <w:r>
                                       <w:rPr>
@@ -3739,7 +3742,7 @@
                               </w:p>
                               <w:p>
                                 <w:pPr>
-                                  <w:pStyle w:val="Sinespaciado"/>
+                                  <w:pStyle w:val="NoSpacing"/>
                                   <w:rPr>
                                     <w:color w:val="595959" w:themeColor="text1" w:themeTint="A6"/>
                                   </w:rPr>
@@ -3756,6 +3759,7 @@
                                     <w:dataBinding w:prefixMappings="xmlns:ns0='http://schemas.openxmlformats.org/officeDocument/2006/extended-properties' " w:xpath="/ns0:Properties[1]/ns0:Company[1]" w:storeItemID="{6668398D-A668-4E3E-A5EB-62B293D839F1}"/>
                                     <w:text/>
                                   </w:sdtPr>
+                                  <w:sdtEndPr/>
                                   <w:sdtContent>
                                     <w:r>
                                       <w:rPr>
@@ -3798,7 +3802,7 @@
                       <w:txbxContent>
                         <w:p>
                           <w:pPr>
-                            <w:pStyle w:val="Sinespaciado"/>
+                            <w:pStyle w:val="NoSpacing"/>
                             <w:rPr>
                               <w:color w:val="4F81BD" w:themeColor="accent1"/>
                               <w:sz w:val="26"/>
@@ -3818,6 +3822,7 @@
                               <w:dataBinding w:prefixMappings="xmlns:ns0='http://purl.org/dc/elements/1.1/' xmlns:ns1='http://schemas.openxmlformats.org/package/2006/metadata/core-properties' " w:xpath="/ns1:coreProperties[1]/ns0:creator[1]" w:storeItemID="{6C3C8BC8-F283-45AE-878A-BAB7291924A1}"/>
                               <w:text/>
                             </w:sdtPr>
+                            <w:sdtEndPr/>
                             <w:sdtContent>
                               <w:r>
                                 <w:rPr>
@@ -3864,7 +3869,7 @@
                         </w:p>
                         <w:p>
                           <w:pPr>
-                            <w:pStyle w:val="Sinespaciado"/>
+                            <w:pStyle w:val="NoSpacing"/>
                             <w:rPr>
                               <w:color w:val="595959" w:themeColor="text1" w:themeTint="A6"/>
                             </w:rPr>
@@ -3881,6 +3886,7 @@
                               <w:dataBinding w:prefixMappings="xmlns:ns0='http://schemas.openxmlformats.org/officeDocument/2006/extended-properties' " w:xpath="/ns0:Properties[1]/ns0:Company[1]" w:storeItemID="{6668398D-A668-4E3E-A5EB-62B293D839F1}"/>
                               <w:text/>
                             </w:sdtPr>
+                            <w:sdtEndPr/>
                             <w:sdtContent>
                               <w:r>
                                 <w:rPr>
@@ -3974,7 +3980,7 @@
                             <w:txbxContent>
                               <w:p>
                                 <w:pPr>
-                                  <w:pStyle w:val="Sinespaciado"/>
+                                  <w:pStyle w:val="NoSpacing"/>
                                   <w:rPr>
                                     <w:rFonts w:asciiTheme="majorHAnsi" w:eastAsiaTheme="majorEastAsia" w:hAnsiTheme="majorHAnsi" w:cstheme="majorBidi"/>
                                     <w:color w:val="262626" w:themeColor="text1" w:themeTint="D9"/>
@@ -3995,6 +4001,7 @@
                                     <w:dataBinding w:prefixMappings="xmlns:ns0='http://purl.org/dc/elements/1.1/' xmlns:ns1='http://schemas.openxmlformats.org/package/2006/metadata/core-properties' " w:xpath="/ns1:coreProperties[1]/ns0:title[1]" w:storeItemID="{6C3C8BC8-F283-45AE-878A-BAB7291924A1}"/>
                                     <w:text/>
                                   </w:sdtPr>
+                                  <w:sdtEndPr/>
                                   <w:sdtContent>
                                     <w:r>
                                       <w:rPr>
@@ -4030,6 +4037,7 @@
                                     <w:dataBinding w:prefixMappings="xmlns:ns0='http://purl.org/dc/elements/1.1/' xmlns:ns1='http://schemas.openxmlformats.org/package/2006/metadata/core-properties' " w:xpath="/ns1:coreProperties[1]/ns0:subject[1]" w:storeItemID="{6C3C8BC8-F283-45AE-878A-BAB7291924A1}"/>
                                     <w:text/>
                                   </w:sdtPr>
+                                  <w:sdtEndPr/>
                                   <w:sdtContent>
                                     <w:r>
                                       <w:rPr>
@@ -4069,7 +4077,7 @@
                       <w:txbxContent>
                         <w:p>
                           <w:pPr>
-                            <w:pStyle w:val="Sinespaciado"/>
+                            <w:pStyle w:val="NoSpacing"/>
                             <w:rPr>
                               <w:rFonts w:asciiTheme="majorHAnsi" w:eastAsiaTheme="majorEastAsia" w:hAnsiTheme="majorHAnsi" w:cstheme="majorBidi"/>
                               <w:color w:val="262626" w:themeColor="text1" w:themeTint="D9"/>
@@ -4090,6 +4098,7 @@
                               <w:dataBinding w:prefixMappings="xmlns:ns0='http://purl.org/dc/elements/1.1/' xmlns:ns1='http://schemas.openxmlformats.org/package/2006/metadata/core-properties' " w:xpath="/ns1:coreProperties[1]/ns0:title[1]" w:storeItemID="{6C3C8BC8-F283-45AE-878A-BAB7291924A1}"/>
                               <w:text/>
                             </w:sdtPr>
+                            <w:sdtEndPr/>
                             <w:sdtContent>
                               <w:r>
                                 <w:rPr>
@@ -4125,6 +4134,7 @@
                               <w:dataBinding w:prefixMappings="xmlns:ns0='http://purl.org/dc/elements/1.1/' xmlns:ns1='http://schemas.openxmlformats.org/package/2006/metadata/core-properties' " w:xpath="/ns1:coreProperties[1]/ns0:subject[1]" w:storeItemID="{6C3C8BC8-F283-45AE-878A-BAB7291924A1}"/>
                               <w:text/>
                             </w:sdtPr>
+                            <w:sdtEndPr/>
                             <w:sdtContent>
                               <w:r>
                                 <w:rPr>
@@ -4820,6 +4830,96 @@
           </w:p>
         </w:tc>
       </w:tr>
+      <w:tr>
+        <w:tc>
+          <w:tcPr>
+            <w:tcW w:w="2304" w:type="dxa"/>
+          </w:tcPr>
+          <w:p>
+            <w:pPr>
+              <w:keepLines/>
+              <w:pBdr>
+                <w:top w:val="nil"/>
+                <w:left w:val="nil"/>
+                <w:bottom w:val="nil"/>
+                <w:right w:val="nil"/>
+                <w:between w:val="nil"/>
+              </w:pBdr>
+              <w:spacing w:after="120"/>
+            </w:pPr>
+            <w:r>
+              <w:t>7/1/201</w:t>
+            </w:r>
+            <w:r>
+              <w:t>9</w:t>
+            </w:r>
+            <w:bookmarkStart w:id="0" w:name="_GoBack"/>
+            <w:bookmarkEnd w:id="0"/>
+          </w:p>
+        </w:tc>
+        <w:tc>
+          <w:tcPr>
+            <w:tcW w:w="1152" w:type="dxa"/>
+          </w:tcPr>
+          <w:p>
+            <w:pPr>
+              <w:keepLines/>
+              <w:pBdr>
+                <w:top w:val="nil"/>
+                <w:left w:val="nil"/>
+                <w:bottom w:val="nil"/>
+                <w:right w:val="nil"/>
+                <w:between w:val="nil"/>
+              </w:pBdr>
+              <w:spacing w:after="120"/>
+              <w:rPr>
+                <w:color w:val="000000"/>
+              </w:rPr>
+            </w:pPr>
+            <w:r>
+              <w:rPr>
+                <w:color w:val="000000"/>
+              </w:rPr>
+              <w:t>&lt;2.2&gt;</w:t>
+            </w:r>
+          </w:p>
+        </w:tc>
+        <w:tc>
+          <w:tcPr>
+            <w:tcW w:w="3744" w:type="dxa"/>
+          </w:tcPr>
+          <w:p>
+            <w:pPr>
+              <w:keepLines/>
+              <w:pBdr>
+                <w:top w:val="nil"/>
+                <w:left w:val="nil"/>
+                <w:bottom w:val="nil"/>
+                <w:right w:val="nil"/>
+                <w:between w:val="nil"/>
+              </w:pBdr>
+              <w:spacing w:after="120"/>
+            </w:pPr>
+            <w:r>
+              <w:t>Actualización de modelos dentro de la segunda iteración</w:t>
+            </w:r>
+          </w:p>
+        </w:tc>
+        <w:tc>
+          <w:tcPr>
+            <w:tcW w:w="2304" w:type="dxa"/>
+          </w:tcPr>
+          <w:p>
+            <w:pPr>
+              <w:keepLines/>
+              <w:spacing w:after="120"/>
+            </w:pPr>
+            <w:r>
+              <w:t>Philip Arias Ares</w:t>
+            </w:r>
+          </w:p>
+        </w:tc>
+      </w:tr>
     </w:tbl>
     <w:p/>
     <w:p>
@@ -4861,10 +4961,11 @@
           <w:docPartUnique/>
         </w:docPartObj>
       </w:sdtPr>
+      <w:sdtEndPr/>
       <w:sdtContent>
         <w:p>
           <w:pPr>
-            <w:pStyle w:val="TDC1"/>
+            <w:pStyle w:val="TOC1"/>
             <w:tabs>
               <w:tab w:val="left" w:pos="400"/>
               <w:tab w:val="right" w:pos="9350"/>
@@ -4887,7 +4988,7 @@
           <w:hyperlink w:anchor="_Toc533717872" w:history="1">
             <w:r>
               <w:rPr>
-                <w:rStyle w:val="Hipervnculo"/>
+                <w:rStyle w:val="Hyperlink"/>
                 <w:noProof/>
               </w:rPr>
               <w:t>1.</w:t>
@@ -4902,7 +5003,7 @@
             </w:r>
             <w:r>
               <w:rPr>
-                <w:rStyle w:val="Hipervnculo"/>
+                <w:rStyle w:val="Hyperlink"/>
                 <w:noProof/>
               </w:rPr>
               <w:t>Introducción</w:t>
@@ -4959,7 +5060,7 @@
         </w:p>
         <w:p>
           <w:pPr>
-            <w:pStyle w:val="TDC2"/>
+            <w:pStyle w:val="TOC2"/>
             <w:tabs>
               <w:tab w:val="left" w:pos="880"/>
               <w:tab w:val="right" w:pos="9350"/>
@@ -4973,7 +5074,7 @@
           <w:hyperlink w:anchor="_Toc533717873" w:history="1">
             <w:r>
               <w:rPr>
-                <w:rStyle w:val="Hipervnculo"/>
+                <w:rStyle w:val="Hyperlink"/>
                 <w:noProof/>
               </w:rPr>
               <w:t>1.1</w:t>
@@ -4988,7 +5089,7 @@
             </w:r>
             <w:r>
               <w:rPr>
-                <w:rStyle w:val="Hipervnculo"/>
+                <w:rStyle w:val="Hyperlink"/>
                 <w:noProof/>
               </w:rPr>
               <w:t>Propósito</w:t>
@@ -5045,7 +5146,7 @@
         </w:p>
         <w:p>
           <w:pPr>
-            <w:pStyle w:val="TDC2"/>
+            <w:pStyle w:val="TOC2"/>
             <w:tabs>
               <w:tab w:val="left" w:pos="880"/>
               <w:tab w:val="right" w:pos="9350"/>
@@ -5059,7 +5160,7 @@
           <w:hyperlink w:anchor="_Toc533717874" w:history="1">
             <w:r>
               <w:rPr>
-                <w:rStyle w:val="Hipervnculo"/>
+                <w:rStyle w:val="Hyperlink"/>
                 <w:noProof/>
               </w:rPr>
               <w:t>1.2</w:t>
@@ -5074,7 +5175,7 @@
             </w:r>
             <w:r>
               <w:rPr>
-                <w:rStyle w:val="Hipervnculo"/>
+                <w:rStyle w:val="Hyperlink"/>
                 <w:noProof/>
               </w:rPr>
               <w:t>Alcance</w:t>
@@ -5131,7 +5232,7 @@
         </w:p>
         <w:p>
           <w:pPr>
-            <w:pStyle w:val="TDC2"/>
+            <w:pStyle w:val="TOC2"/>
             <w:tabs>
               <w:tab w:val="left" w:pos="880"/>
               <w:tab w:val="right" w:pos="9350"/>
@@ -5145,7 +5246,7 @@
           <w:hyperlink w:anchor="_Toc533717875" w:history="1">
             <w:r>
               <w:rPr>
-                <w:rStyle w:val="Hipervnculo"/>
+                <w:rStyle w:val="Hyperlink"/>
                 <w:noProof/>
               </w:rPr>
               <w:t>1.3</w:t>
@@ -5160,7 +5261,7 @@
             </w:r>
             <w:r>
               <w:rPr>
-                <w:rStyle w:val="Hipervnculo"/>
+                <w:rStyle w:val="Hyperlink"/>
                 <w:noProof/>
               </w:rPr>
               <w:t>Usuarios Interesados</w:t>
@@ -5217,7 +5318,7 @@
         </w:p>
         <w:p>
           <w:pPr>
-            <w:pStyle w:val="TDC2"/>
+            <w:pStyle w:val="TOC2"/>
             <w:tabs>
               <w:tab w:val="left" w:pos="880"/>
               <w:tab w:val="right" w:pos="9350"/>
@@ -5231,7 +5332,7 @@
           <w:hyperlink w:anchor="_Toc533717876" w:history="1">
             <w:r>
               <w:rPr>
-                <w:rStyle w:val="Hipervnculo"/>
+                <w:rStyle w:val="Hyperlink"/>
                 <w:noProof/>
               </w:rPr>
               <w:t>1.4</w:t>
@@ -5246,7 +5347,7 @@
             </w:r>
             <w:r>
               <w:rPr>
-                <w:rStyle w:val="Hipervnculo"/>
+                <w:rStyle w:val="Hyperlink"/>
                 <w:noProof/>
               </w:rPr>
               <w:t>Recomendaciones de conformidad con esta práctica.</w:t>
@@ -5303,7 +5404,7 @@
         </w:p>
         <w:p>
           <w:pPr>
-            <w:pStyle w:val="TDC1"/>
+            <w:pStyle w:val="TOC1"/>
             <w:tabs>
               <w:tab w:val="left" w:pos="400"/>
               <w:tab w:val="right" w:pos="9350"/>
@@ -5317,7 +5418,7 @@
           <w:hyperlink w:anchor="_Toc533717877" w:history="1">
             <w:r>
               <w:rPr>
-                <w:rStyle w:val="Hipervnculo"/>
+                <w:rStyle w:val="Hyperlink"/>
                 <w:noProof/>
               </w:rPr>
               <w:t>2.</w:t>
@@ -5332,7 +5433,7 @@
             </w:r>
             <w:r>
               <w:rPr>
-                <w:rStyle w:val="Hipervnculo"/>
+                <w:rStyle w:val="Hyperlink"/>
                 <w:noProof/>
               </w:rPr>
               <w:t>Referencias</w:t>
@@ -5389,7 +5490,7 @@
         </w:p>
         <w:p>
           <w:pPr>
-            <w:pStyle w:val="TDC1"/>
+            <w:pStyle w:val="TOC1"/>
             <w:tabs>
               <w:tab w:val="left" w:pos="400"/>
               <w:tab w:val="right" w:pos="9350"/>
@@ -5403,7 +5504,7 @@
           <w:hyperlink w:anchor="_Toc533717878" w:history="1">
             <w:r>
               <w:rPr>
-                <w:rStyle w:val="Hipervnculo"/>
+                <w:rStyle w:val="Hyperlink"/>
                 <w:noProof/>
               </w:rPr>
               <w:t>3.</w:t>
@@ -5418,7 +5519,7 @@
             </w:r>
             <w:r>
               <w:rPr>
-                <w:rStyle w:val="Hipervnculo"/>
+                <w:rStyle w:val="Hyperlink"/>
                 <w:noProof/>
               </w:rPr>
               <w:t>Definiciones, acrónimos y abreviaciones.</w:t>
@@ -5475,7 +5576,7 @@
         </w:p>
         <w:p>
           <w:pPr>
-            <w:pStyle w:val="TDC1"/>
+            <w:pStyle w:val="TOC1"/>
             <w:tabs>
               <w:tab w:val="left" w:pos="400"/>
               <w:tab w:val="right" w:pos="9350"/>
@@ -5489,7 +5590,7 @@
           <w:hyperlink w:anchor="_Toc533717879" w:history="1">
             <w:r>
               <w:rPr>
-                <w:rStyle w:val="Hipervnculo"/>
+                <w:rStyle w:val="Hyperlink"/>
                 <w:noProof/>
               </w:rPr>
               <w:t>4.</w:t>
@@ -5504,7 +5605,7 @@
             </w:r>
             <w:r>
               <w:rPr>
-                <w:rStyle w:val="Hipervnculo"/>
+                <w:rStyle w:val="Hyperlink"/>
                 <w:noProof/>
               </w:rPr>
               <w:t>Framework Conceptual</w:t>
@@ -5561,7 +5662,7 @@
         </w:p>
         <w:p>
           <w:pPr>
-            <w:pStyle w:val="TDC2"/>
+            <w:pStyle w:val="TOC2"/>
             <w:tabs>
               <w:tab w:val="left" w:pos="880"/>
               <w:tab w:val="right" w:pos="9350"/>
@@ -5575,7 +5676,7 @@
           <w:hyperlink w:anchor="_Toc533717880" w:history="1">
             <w:r>
               <w:rPr>
-                <w:rStyle w:val="Hipervnculo"/>
+                <w:rStyle w:val="Hyperlink"/>
                 <w:noProof/>
               </w:rPr>
               <w:t>4.1</w:t>
@@ -5590,7 +5691,7 @@
             </w:r>
             <w:r>
               <w:rPr>
-                <w:rStyle w:val="Hipervnculo"/>
+                <w:rStyle w:val="Hyperlink"/>
                 <w:noProof/>
               </w:rPr>
               <w:t>Descripción de la arquitectura en contexto</w:t>
@@ -5647,7 +5748,7 @@
         </w:p>
         <w:p>
           <w:pPr>
-            <w:pStyle w:val="TDC2"/>
+            <w:pStyle w:val="TOC2"/>
             <w:tabs>
               <w:tab w:val="left" w:pos="880"/>
               <w:tab w:val="right" w:pos="9350"/>
@@ -5661,7 +5762,7 @@
           <w:hyperlink w:anchor="_Toc533717881" w:history="1">
             <w:r>
               <w:rPr>
-                <w:rStyle w:val="Hipervnculo"/>
+                <w:rStyle w:val="Hyperlink"/>
                 <w:noProof/>
               </w:rPr>
               <w:t>4.2</w:t>
@@ -5676,7 +5777,7 @@
             </w:r>
             <w:r>
               <w:rPr>
-                <w:rStyle w:val="Hipervnculo"/>
+                <w:rStyle w:val="Hyperlink"/>
                 <w:noProof/>
               </w:rPr>
               <w:t>Stakeholders y sus roles</w:t>
@@ -5733,7 +5834,7 @@
         </w:p>
         <w:p>
           <w:pPr>
-            <w:pStyle w:val="TDC2"/>
+            <w:pStyle w:val="TOC2"/>
             <w:tabs>
               <w:tab w:val="left" w:pos="880"/>
               <w:tab w:val="right" w:pos="9350"/>
@@ -5747,7 +5848,7 @@
           <w:hyperlink w:anchor="_Toc533717882" w:history="1">
             <w:r>
               <w:rPr>
-                <w:rStyle w:val="Hipervnculo"/>
+                <w:rStyle w:val="Hyperlink"/>
                 <w:noProof/>
               </w:rPr>
               <w:t>4.3</w:t>
@@ -5762,7 +5863,7 @@
             </w:r>
             <w:r>
               <w:rPr>
-                <w:rStyle w:val="Hipervnculo"/>
+                <w:rStyle w:val="Hyperlink"/>
                 <w:noProof/>
               </w:rPr>
               <w:t>Actividades de arquitectura en el ciclo de vida</w:t>
@@ -5819,7 +5920,7 @@
         </w:p>
         <w:p>
           <w:pPr>
-            <w:pStyle w:val="TDC2"/>
+            <w:pStyle w:val="TOC2"/>
             <w:tabs>
               <w:tab w:val="left" w:pos="880"/>
               <w:tab w:val="right" w:pos="9350"/>
@@ -5833,7 +5934,7 @@
           <w:hyperlink w:anchor="_Toc533717883" w:history="1">
             <w:r>
               <w:rPr>
-                <w:rStyle w:val="Hipervnculo"/>
+                <w:rStyle w:val="Hyperlink"/>
                 <w:noProof/>
               </w:rPr>
               <w:t>4.4</w:t>
@@ -5848,7 +5949,7 @@
             </w:r>
             <w:r>
               <w:rPr>
-                <w:rStyle w:val="Hipervnculo"/>
+                <w:rStyle w:val="Hyperlink"/>
                 <w:noProof/>
               </w:rPr>
               <w:t>Usos de las descripciones de arquitectura</w:t>
@@ -5905,7 +6006,7 @@
         </w:p>
         <w:p>
           <w:pPr>
-            <w:pStyle w:val="TDC1"/>
+            <w:pStyle w:val="TOC1"/>
             <w:tabs>
               <w:tab w:val="left" w:pos="400"/>
               <w:tab w:val="right" w:pos="9350"/>
@@ -5919,7 +6020,7 @@
           <w:hyperlink w:anchor="_Toc533717884" w:history="1">
             <w:r>
               <w:rPr>
-                <w:rStyle w:val="Hipervnculo"/>
+                <w:rStyle w:val="Hyperlink"/>
                 <w:noProof/>
               </w:rPr>
               <w:t>5.</w:t>
@@ -5934,7 +6035,7 @@
             </w:r>
             <w:r>
               <w:rPr>
-                <w:rStyle w:val="Hipervnculo"/>
+                <w:rStyle w:val="Hyperlink"/>
                 <w:noProof/>
               </w:rPr>
               <w:t>Descripciones prácticas de arquitectura</w:t>
@@ -5991,7 +6092,7 @@
         </w:p>
         <w:p>
           <w:pPr>
-            <w:pStyle w:val="TDC2"/>
+            <w:pStyle w:val="TOC2"/>
             <w:tabs>
               <w:tab w:val="left" w:pos="880"/>
               <w:tab w:val="right" w:pos="9350"/>
@@ -6005,7 +6106,7 @@
           <w:hyperlink w:anchor="_Toc533717885" w:history="1">
             <w:r>
               <w:rPr>
-                <w:rStyle w:val="Hipervnculo"/>
+                <w:rStyle w:val="Hyperlink"/>
                 <w:noProof/>
               </w:rPr>
               <w:t>5.1</w:t>
@@ -6020,7 +6121,7 @@
             </w:r>
             <w:r>
               <w:rPr>
-                <w:rStyle w:val="Hipervnculo"/>
+                <w:rStyle w:val="Hyperlink"/>
                 <w:noProof/>
               </w:rPr>
               <w:t>Documentación de la arquitectura</w:t>
@@ -6077,7 +6178,7 @@
         </w:p>
         <w:p>
           <w:pPr>
-            <w:pStyle w:val="TDC2"/>
+            <w:pStyle w:val="TOC2"/>
             <w:tabs>
               <w:tab w:val="left" w:pos="880"/>
               <w:tab w:val="right" w:pos="9350"/>
@@ -6091,7 +6192,7 @@
           <w:hyperlink w:anchor="_Toc533717886" w:history="1">
             <w:r>
               <w:rPr>
-                <w:rStyle w:val="Hipervnculo"/>
+                <w:rStyle w:val="Hyperlink"/>
                 <w:noProof/>
               </w:rPr>
               <w:t>5.2</w:t>
@@ -6106,7 +6207,7 @@
             </w:r>
             <w:r>
               <w:rPr>
-                <w:rStyle w:val="Hipervnculo"/>
+                <w:rStyle w:val="Hyperlink"/>
                 <w:noProof/>
               </w:rPr>
               <w:t>Identificación de los Stakeholders y sus responsabilidades</w:t>
@@ -6163,7 +6264,7 @@
         </w:p>
         <w:p>
           <w:pPr>
-            <w:pStyle w:val="TDC2"/>
+            <w:pStyle w:val="TOC2"/>
             <w:tabs>
               <w:tab w:val="left" w:pos="880"/>
               <w:tab w:val="right" w:pos="9350"/>
@@ -6177,7 +6278,7 @@
           <w:hyperlink w:anchor="_Toc533717887" w:history="1">
             <w:r>
               <w:rPr>
-                <w:rStyle w:val="Hipervnculo"/>
+                <w:rStyle w:val="Hyperlink"/>
                 <w:noProof/>
               </w:rPr>
               <w:t>5.3</w:t>
@@ -6192,7 +6293,7 @@
             </w:r>
             <w:r>
               <w:rPr>
-                <w:rStyle w:val="Hipervnculo"/>
+                <w:rStyle w:val="Hyperlink"/>
                 <w:noProof/>
               </w:rPr>
               <w:t>Selección de puntos de vista de la arquitectura</w:t>
@@ -6249,7 +6350,7 @@
         </w:p>
         <w:p>
           <w:pPr>
-            <w:pStyle w:val="TDC2"/>
+            <w:pStyle w:val="TOC2"/>
             <w:tabs>
               <w:tab w:val="left" w:pos="880"/>
               <w:tab w:val="right" w:pos="9350"/>
@@ -6263,7 +6364,7 @@
           <w:hyperlink w:anchor="_Toc533717888" w:history="1">
             <w:r>
               <w:rPr>
-                <w:rStyle w:val="Hipervnculo"/>
+                <w:rStyle w:val="Hyperlink"/>
                 <w:noProof/>
               </w:rPr>
               <w:t>5.4</w:t>
@@ -6278,7 +6379,7 @@
             </w:r>
             <w:r>
               <w:rPr>
-                <w:rStyle w:val="Hipervnculo"/>
+                <w:rStyle w:val="Hyperlink"/>
                 <w:noProof/>
               </w:rPr>
               <w:t>Vistas de la arquitectura</w:t>
@@ -6335,7 +6436,7 @@
         </w:p>
         <w:p>
           <w:pPr>
-            <w:pStyle w:val="TDC3"/>
+            <w:pStyle w:val="TOC3"/>
             <w:tabs>
               <w:tab w:val="right" w:pos="9350"/>
             </w:tabs>
@@ -6348,7 +6449,7 @@
           <w:hyperlink w:anchor="_Toc533717889" w:history="1">
             <w:r>
               <w:rPr>
-                <w:rStyle w:val="Hipervnculo"/>
+                <w:rStyle w:val="Hyperlink"/>
                 <w:noProof/>
               </w:rPr>
               <w:t>Vista de Escenarios</w:t>
@@ -6405,7 +6506,7 @@
         </w:p>
         <w:p>
           <w:pPr>
-            <w:pStyle w:val="TDC4"/>
+            <w:pStyle w:val="TOC4"/>
             <w:tabs>
               <w:tab w:val="right" w:pos="9350"/>
             </w:tabs>
@@ -6418,7 +6519,7 @@
           <w:hyperlink w:anchor="_Toc533717890" w:history="1">
             <w:r>
               <w:rPr>
-                <w:rStyle w:val="Hipervnculo"/>
+                <w:rStyle w:val="Hyperlink"/>
                 <w:noProof/>
               </w:rPr>
               <w:t>Diagramas Casos de uso</w:t>
@@ -6475,7 +6576,7 @@
         </w:p>
         <w:p>
           <w:pPr>
-            <w:pStyle w:val="TDC3"/>
+            <w:pStyle w:val="TOC3"/>
             <w:tabs>
               <w:tab w:val="right" w:pos="9350"/>
             </w:tabs>
@@ -6488,7 +6589,7 @@
           <w:hyperlink w:anchor="_Toc533717891" w:history="1">
             <w:r>
               <w:rPr>
-                <w:rStyle w:val="Hipervnculo"/>
+                <w:rStyle w:val="Hyperlink"/>
                 <w:noProof/>
               </w:rPr>
               <w:t>Vista de despliegue</w:t>
@@ -6545,7 +6646,7 @@
         </w:p>
         <w:p>
           <w:pPr>
-            <w:pStyle w:val="TDC4"/>
+            <w:pStyle w:val="TOC4"/>
             <w:tabs>
               <w:tab w:val="right" w:pos="9350"/>
             </w:tabs>
@@ -6558,7 +6659,7 @@
           <w:hyperlink w:anchor="_Toc533717892" w:history="1">
             <w:r>
               <w:rPr>
-                <w:rStyle w:val="Hipervnculo"/>
+                <w:rStyle w:val="Hyperlink"/>
                 <w:noProof/>
               </w:rPr>
               <w:t>Diagrama de Componentes</w:t>
@@ -6615,7 +6716,7 @@
         </w:p>
         <w:p>
           <w:pPr>
-            <w:pStyle w:val="TDC3"/>
+            <w:pStyle w:val="TOC3"/>
             <w:tabs>
               <w:tab w:val="right" w:pos="9350"/>
             </w:tabs>
@@ -6628,7 +6729,7 @@
           <w:hyperlink w:anchor="_Toc533717893" w:history="1">
             <w:r>
               <w:rPr>
-                <w:rStyle w:val="Hipervnculo"/>
+                <w:rStyle w:val="Hyperlink"/>
                 <w:noProof/>
               </w:rPr>
               <w:t>Vista Física</w:t>
@@ -6685,7 +6786,7 @@
         </w:p>
         <w:p>
           <w:pPr>
-            <w:pStyle w:val="TDC4"/>
+            <w:pStyle w:val="TOC4"/>
             <w:tabs>
               <w:tab w:val="right" w:pos="9350"/>
             </w:tabs>
@@ -6698,7 +6799,7 @@
           <w:hyperlink w:anchor="_Toc533717894" w:history="1">
             <w:r>
               <w:rPr>
-                <w:rStyle w:val="Hipervnculo"/>
+                <w:rStyle w:val="Hyperlink"/>
                 <w:noProof/>
               </w:rPr>
               <w:t>Diagrama de despliegue</w:t>
@@ -6755,7 +6856,7 @@
         </w:p>
         <w:p>
           <w:pPr>
-            <w:pStyle w:val="TDC3"/>
+            <w:pStyle w:val="TOC3"/>
             <w:tabs>
               <w:tab w:val="right" w:pos="9350"/>
             </w:tabs>
@@ -6768,7 +6869,7 @@
           <w:hyperlink w:anchor="_Toc533717895" w:history="1">
             <w:r>
               <w:rPr>
-                <w:rStyle w:val="Hipervnculo"/>
+                <w:rStyle w:val="Hyperlink"/>
                 <w:noProof/>
               </w:rPr>
               <w:t>Vista de conceptual</w:t>
@@ -6825,7 +6926,7 @@
         </w:p>
         <w:p>
           <w:pPr>
-            <w:pStyle w:val="TDC4"/>
+            <w:pStyle w:val="TOC4"/>
             <w:tabs>
               <w:tab w:val="right" w:pos="9350"/>
             </w:tabs>
@@ -6838,7 +6939,7 @@
           <w:hyperlink w:anchor="_Toc533717896" w:history="1">
             <w:r>
               <w:rPr>
-                <w:rStyle w:val="Hipervnculo"/>
+                <w:rStyle w:val="Hyperlink"/>
                 <w:noProof/>
               </w:rPr>
               <w:t>Diagrama de conceptual</w:t>
@@ -6895,7 +6996,7 @@
         </w:p>
         <w:p>
           <w:pPr>
-            <w:pStyle w:val="TDC3"/>
+            <w:pStyle w:val="TOC3"/>
             <w:tabs>
               <w:tab w:val="right" w:pos="9350"/>
             </w:tabs>
@@ -6908,7 +7009,7 @@
           <w:hyperlink w:anchor="_Toc533717897" w:history="1">
             <w:r>
               <w:rPr>
-                <w:rStyle w:val="Hipervnculo"/>
+                <w:rStyle w:val="Hyperlink"/>
                 <w:noProof/>
               </w:rPr>
               <w:t>Vista de datos</w:t>
@@ -6965,7 +7066,7 @@
         </w:p>
         <w:p>
           <w:pPr>
-            <w:pStyle w:val="TDC4"/>
+            <w:pStyle w:val="TOC4"/>
             <w:tabs>
               <w:tab w:val="right" w:pos="9350"/>
             </w:tabs>
@@ -6978,7 +7079,7 @@
           <w:hyperlink w:anchor="_Toc533717898" w:history="1">
             <w:r>
               <w:rPr>
-                <w:rStyle w:val="Hipervnculo"/>
+                <w:rStyle w:val="Hyperlink"/>
                 <w:noProof/>
               </w:rPr>
               <w:t>Diagrama de base de datos</w:t>
@@ -7035,7 +7136,7 @@
         </w:p>
         <w:p>
           <w:pPr>
-            <w:pStyle w:val="TDC4"/>
+            <w:pStyle w:val="TOC4"/>
             <w:tabs>
               <w:tab w:val="right" w:pos="9350"/>
             </w:tabs>
@@ -7048,7 +7149,7 @@
           <w:hyperlink w:anchor="_Toc533717899" w:history="1">
             <w:r>
               <w:rPr>
-                <w:rStyle w:val="Hipervnculo"/>
+                <w:rStyle w:val="Hyperlink"/>
                 <w:noProof/>
               </w:rPr>
               <w:t>Diagrama de entidad relacion</w:t>
@@ -7092,7 +7193,7 @@
                 <w:noProof/>
                 <w:webHidden/>
               </w:rPr>
-              <w:t>13</w:t>
+              <w:t>14</w:t>
             </w:r>
             <w:r>
               <w:rPr>
@@ -7105,7 +7206,7 @@
         </w:p>
         <w:p>
           <w:pPr>
-            <w:pStyle w:val="TDC3"/>
+            <w:pStyle w:val="TOC3"/>
             <w:tabs>
               <w:tab w:val="right" w:pos="9350"/>
             </w:tabs>
@@ -7118,7 +7219,7 @@
           <w:hyperlink w:anchor="_Toc533717900" w:history="1">
             <w:r>
               <w:rPr>
-                <w:rStyle w:val="Hipervnculo"/>
+                <w:rStyle w:val="Hyperlink"/>
                 <w:noProof/>
               </w:rPr>
               <w:t>Vista de Logica</w:t>
@@ -7162,7 +7263,7 @@
                 <w:noProof/>
                 <w:webHidden/>
               </w:rPr>
-              <w:t>14</w:t>
+              <w:t>15</w:t>
             </w:r>
             <w:r>
               <w:rPr>
@@ -7175,7 +7276,7 @@
         </w:p>
         <w:p>
           <w:pPr>
-            <w:pStyle w:val="TDC4"/>
+            <w:pStyle w:val="TOC4"/>
             <w:tabs>
               <w:tab w:val="right" w:pos="9350"/>
             </w:tabs>
@@ -7188,7 +7289,7 @@
           <w:hyperlink w:anchor="_Toc533717901" w:history="1">
             <w:r>
               <w:rPr>
-                <w:rStyle w:val="Hipervnculo"/>
+                <w:rStyle w:val="Hyperlink"/>
                 <w:noProof/>
               </w:rPr>
               <w:t>Diagrama de estados</w:t>
@@ -7232,7 +7333,7 @@
                 <w:noProof/>
                 <w:webHidden/>
               </w:rPr>
-              <w:t>14</w:t>
+              <w:t>15</w:t>
             </w:r>
             <w:r>
               <w:rPr>
@@ -7262,17 +7363,14 @@
         </w:p>
       </w:sdtContent>
     </w:sdt>
-    <w:p>
-      <w:bookmarkStart w:id="0" w:name="_GoBack"/>
-      <w:bookmarkEnd w:id="0"/>
-    </w:p>
+    <w:p/>
     <w:p>
       <w:bookmarkStart w:id="1" w:name="_gjdgxs" w:colFirst="0" w:colLast="0"/>
       <w:bookmarkEnd w:id="1"/>
     </w:p>
     <w:p>
       <w:pPr>
-        <w:pStyle w:val="Ttulo1"/>
+        <w:pStyle w:val="Heading1"/>
         <w:numPr>
           <w:ilvl w:val="0"/>
           <w:numId w:val="5"/>
@@ -7286,7 +7384,7 @@
     </w:p>
     <w:p>
       <w:pPr>
-        <w:pStyle w:val="Ttulo2"/>
+        <w:pStyle w:val="Heading2"/>
         <w:numPr>
           <w:ilvl w:val="1"/>
           <w:numId w:val="5"/>
@@ -7299,6 +7397,9 @@
       <w:bookmarkEnd w:id="3"/>
     </w:p>
     <w:p>
+      <w:pPr>
+        <w:jc w:val="both"/>
+      </w:pPr>
       <w:r>
         <w:t xml:space="preserve">Este documento proporciona una arquitectónica del sistema, usando un número finito de vistas diferentes para representar los distintos aspectos que se requieren </w:t>
       </w:r>
@@ -7313,7 +7414,7 @@
     </w:p>
     <w:p>
       <w:pPr>
-        <w:pStyle w:val="Ttulo2"/>
+        <w:pStyle w:val="Heading2"/>
         <w:numPr>
           <w:ilvl w:val="1"/>
           <w:numId w:val="5"/>
@@ -7326,6 +7427,9 @@
       <w:bookmarkEnd w:id="5"/>
     </w:p>
     <w:p>
+      <w:pPr>
+        <w:jc w:val="both"/>
+      </w:pPr>
       <w:r>
         <w:t xml:space="preserve">El presente documento contiene el diseño elaborado para el sistema </w:t>
       </w:r>
@@ -7351,19 +7455,27 @@
         <w:t xml:space="preserve"> satisfechos con las tecnologías y características discutidas con los clientes y usuarios.</w:t>
       </w:r>
     </w:p>
-    <w:p/>
-    <w:p>
+    <w:p>
+      <w:pPr>
+        <w:jc w:val="both"/>
+      </w:pPr>
+    </w:p>
+    <w:p>
+      <w:pPr>
+        <w:jc w:val="both"/>
+      </w:pPr>
       <w:r>
         <w:t>El documento está organizado alrededor de tres ideas principales:</w:t>
       </w:r>
     </w:p>
     <w:p>
       <w:pPr>
-        <w:pStyle w:val="Prrafodelista"/>
+        <w:pStyle w:val="ListParagraph"/>
         <w:numPr>
           <w:ilvl w:val="0"/>
           <w:numId w:val="7"/>
         </w:numPr>
+        <w:jc w:val="both"/>
       </w:pPr>
       <w:r>
         <w:t>Las características generales del diseño.</w:t>
@@ -7371,11 +7483,12 @@
     </w:p>
     <w:p>
       <w:pPr>
-        <w:pStyle w:val="Prrafodelista"/>
+        <w:pStyle w:val="ListParagraph"/>
         <w:numPr>
           <w:ilvl w:val="0"/>
           <w:numId w:val="7"/>
         </w:numPr>
+        <w:jc w:val="both"/>
       </w:pPr>
       <w:r>
         <w:t>Los requisitos atendidos por el diseño.</w:t>
@@ -7383,17 +7496,21 @@
     </w:p>
     <w:p>
       <w:pPr>
-        <w:pStyle w:val="Prrafodelista"/>
+        <w:pStyle w:val="ListParagraph"/>
         <w:numPr>
           <w:ilvl w:val="0"/>
           <w:numId w:val="7"/>
         </w:numPr>
+        <w:jc w:val="both"/>
       </w:pPr>
       <w:r>
         <w:t xml:space="preserve">Los modelos y vistas que lo detallan. </w:t>
       </w:r>
     </w:p>
     <w:p>
+      <w:pPr>
+        <w:jc w:val="both"/>
+      </w:pPr>
       <w:r>
         <w:t xml:space="preserve">Al contrario de muchas otras actividades técnicas, el desarrollo de sistemas </w:t>
       </w:r>
@@ -7405,17 +7522,24 @@
       </w:r>
     </w:p>
     <w:p>
+      <w:pPr>
+        <w:jc w:val="both"/>
+      </w:pPr>
       <w:r>
         <w:t>Los modelos son utilizados tanto para el análisis de requisitos, como para el diseño de la solución, así como para la especificación, construcción y despliegue del sistema en su ambiente de explotación.</w:t>
       </w:r>
     </w:p>
     <w:p>
+      <w:pPr>
+        <w:jc w:val="both"/>
+      </w:pPr>
       <w:r>
         <w:t>Los modelos son presentados por vistas o diagramas, generalmente utilizando notaciones gráficas como el UML.</w:t>
       </w:r>
     </w:p>
     <w:p>
       <w:pPr>
+        <w:jc w:val="both"/>
         <w:rPr>
           <w:sz w:val="24"/>
           <w:szCs w:val="24"/>
@@ -7438,6 +7562,9 @@
       </w:r>
     </w:p>
     <w:p>
+      <w:pPr>
+        <w:jc w:val="both"/>
+      </w:pPr>
       <w:r>
         <w:t xml:space="preserve">Este documento ha sido generado directamente del análisis del sistema y el modelo de diseño puesto e implementado en la herramienta de diseño </w:t>
       </w:r>
@@ -7452,7 +7579,7 @@
     </w:p>
     <w:p>
       <w:pPr>
-        <w:pStyle w:val="Ttulo2"/>
+        <w:pStyle w:val="Heading2"/>
         <w:numPr>
           <w:ilvl w:val="1"/>
           <w:numId w:val="5"/>
@@ -7478,7 +7605,7 @@
     </w:p>
     <w:p>
       <w:pPr>
-        <w:pStyle w:val="Ttulo2"/>
+        <w:pStyle w:val="Heading2"/>
         <w:numPr>
           <w:ilvl w:val="1"/>
           <w:numId w:val="5"/>
@@ -7516,7 +7643,7 @@
     </w:p>
     <w:p>
       <w:pPr>
-        <w:pStyle w:val="Ttulo1"/>
+        <w:pStyle w:val="Heading1"/>
         <w:numPr>
           <w:ilvl w:val="0"/>
           <w:numId w:val="5"/>
@@ -7535,7 +7662,7 @@
     </w:p>
     <w:p>
       <w:pPr>
-        <w:pStyle w:val="Prrafodelista"/>
+        <w:pStyle w:val="ListParagraph"/>
         <w:numPr>
           <w:ilvl w:val="0"/>
           <w:numId w:val="9"/>
@@ -7554,7 +7681,7 @@
     </w:p>
     <w:p>
       <w:pPr>
-        <w:pStyle w:val="Prrafodelista"/>
+        <w:pStyle w:val="ListParagraph"/>
         <w:numPr>
           <w:ilvl w:val="0"/>
           <w:numId w:val="9"/>
@@ -7573,7 +7700,7 @@
     </w:p>
     <w:p>
       <w:pPr>
-        <w:pStyle w:val="Prrafodelista"/>
+        <w:pStyle w:val="ListParagraph"/>
         <w:numPr>
           <w:ilvl w:val="0"/>
           <w:numId w:val="9"/>
@@ -7588,7 +7715,7 @@
     </w:p>
     <w:p>
       <w:pPr>
-        <w:pStyle w:val="Prrafodelista"/>
+        <w:pStyle w:val="ListParagraph"/>
         <w:numPr>
           <w:ilvl w:val="0"/>
           <w:numId w:val="9"/>
@@ -7639,7 +7766,7 @@
     </w:p>
     <w:p>
       <w:pPr>
-        <w:pStyle w:val="Ttulo1"/>
+        <w:pStyle w:val="Heading1"/>
         <w:numPr>
           <w:ilvl w:val="0"/>
           <w:numId w:val="5"/>
@@ -7658,6 +7785,9 @@
       <w:bookmarkEnd w:id="12"/>
     </w:p>
     <w:p>
+      <w:pPr>
+        <w:jc w:val="both"/>
+      </w:pPr>
       <w:r>
         <w:rPr>
           <w:b/>
@@ -7669,6 +7799,9 @@
       </w:r>
     </w:p>
     <w:p>
+      <w:pPr>
+        <w:jc w:val="both"/>
+      </w:pPr>
       <w:r>
         <w:rPr>
           <w:b/>
@@ -7689,6 +7822,9 @@
       </w:r>
     </w:p>
     <w:p>
+      <w:pPr>
+        <w:jc w:val="both"/>
+      </w:pPr>
       <w:r>
         <w:rPr>
           <w:b/>
@@ -7700,6 +7836,9 @@
       </w:r>
     </w:p>
     <w:p>
+      <w:pPr>
+        <w:jc w:val="both"/>
+      </w:pPr>
       <w:r>
         <w:rPr>
           <w:b/>
@@ -7711,6 +7850,9 @@
       </w:r>
     </w:p>
     <w:p>
+      <w:pPr>
+        <w:jc w:val="both"/>
+      </w:pPr>
       <w:r>
         <w:rPr>
           <w:b/>
@@ -7722,6 +7864,9 @@
       </w:r>
     </w:p>
     <w:p>
+      <w:pPr>
+        <w:jc w:val="both"/>
+      </w:pPr>
       <w:r>
         <w:rPr>
           <w:b/>
@@ -7733,6 +7878,9 @@
       </w:r>
     </w:p>
     <w:p>
+      <w:pPr>
+        <w:jc w:val="both"/>
+      </w:pPr>
       <w:r>
         <w:rPr>
           <w:b/>
@@ -7744,6 +7892,9 @@
       </w:r>
     </w:p>
     <w:p>
+      <w:pPr>
+        <w:jc w:val="both"/>
+      </w:pPr>
       <w:r>
         <w:rPr>
           <w:b/>
@@ -7755,6 +7906,9 @@
       </w:r>
     </w:p>
     <w:p>
+      <w:pPr>
+        <w:jc w:val="both"/>
+      </w:pPr>
       <w:r>
         <w:rPr>
           <w:b/>
@@ -7766,6 +7920,9 @@
       </w:r>
     </w:p>
     <w:p>
+      <w:pPr>
+        <w:jc w:val="both"/>
+      </w:pPr>
       <w:proofErr w:type="spellStart"/>
       <w:r>
         <w:rPr>
@@ -7785,6 +7942,9 @@
       </w:r>
     </w:p>
     <w:p>
+      <w:pPr>
+        <w:jc w:val="both"/>
+      </w:pPr>
       <w:r>
         <w:rPr>
           <w:b/>
@@ -7837,7 +7997,7 @@
     </w:p>
     <w:p>
       <w:pPr>
-        <w:pStyle w:val="Ttulo1"/>
+        <w:pStyle w:val="Heading1"/>
         <w:numPr>
           <w:ilvl w:val="0"/>
           <w:numId w:val="5"/>
@@ -7851,7 +8011,7 @@
     </w:p>
     <w:p>
       <w:pPr>
-        <w:pStyle w:val="Ttulo2"/>
+        <w:pStyle w:val="Heading2"/>
         <w:numPr>
           <w:ilvl w:val="1"/>
           <w:numId w:val="5"/>
@@ -7876,6 +8036,9 @@
       </w:pPr>
     </w:p>
     <w:p>
+      <w:pPr>
+        <w:jc w:val="both"/>
+      </w:pPr>
       <w:r>
         <w:t xml:space="preserve">Este documento presenta </w:t>
       </w:r>
@@ -7899,6 +8062,9 @@
       </w:r>
     </w:p>
     <w:p>
+      <w:pPr>
+        <w:jc w:val="both"/>
+      </w:pPr>
       <w:r>
         <w:t>Los estilos arquitectónicos serán referenciados en este documento de arquitectura, según las recomendaciones de la Arquitectura de software del modelo 4+1 de Kruchten.</w:t>
       </w:r>
@@ -7907,7 +8073,7 @@
     </w:p>
     <w:p>
       <w:pPr>
-        <w:pStyle w:val="Ttulo2"/>
+        <w:pStyle w:val="Heading2"/>
         <w:numPr>
           <w:ilvl w:val="1"/>
           <w:numId w:val="5"/>
@@ -7931,7 +8097,7 @@
     </w:p>
     <w:p>
       <w:pPr>
-        <w:pStyle w:val="Ttulo2"/>
+        <w:pStyle w:val="Heading2"/>
         <w:numPr>
           <w:ilvl w:val="1"/>
           <w:numId w:val="5"/>
@@ -7952,7 +8118,7 @@
     </w:p>
     <w:p>
       <w:pPr>
-        <w:pStyle w:val="Ttulo2"/>
+        <w:pStyle w:val="Heading2"/>
         <w:numPr>
           <w:ilvl w:val="1"/>
           <w:numId w:val="5"/>
@@ -7979,7 +8145,7 @@
     </w:p>
     <w:p>
       <w:pPr>
-        <w:pStyle w:val="Ttulo1"/>
+        <w:pStyle w:val="Heading1"/>
         <w:numPr>
           <w:ilvl w:val="0"/>
           <w:numId w:val="5"/>
@@ -8005,7 +8171,7 @@
     </w:p>
     <w:p>
       <w:pPr>
-        <w:pStyle w:val="Ttulo2"/>
+        <w:pStyle w:val="Heading2"/>
         <w:numPr>
           <w:ilvl w:val="1"/>
           <w:numId w:val="5"/>
@@ -8045,7 +8211,7 @@
     </w:p>
     <w:p>
       <w:pPr>
-        <w:pStyle w:val="Ttulo2"/>
+        <w:pStyle w:val="Heading2"/>
         <w:numPr>
           <w:ilvl w:val="1"/>
           <w:numId w:val="5"/>
@@ -8318,7 +8484,7 @@
     </w:p>
     <w:p>
       <w:pPr>
-        <w:pStyle w:val="Ttulo2"/>
+        <w:pStyle w:val="Heading2"/>
         <w:numPr>
           <w:ilvl w:val="1"/>
           <w:numId w:val="5"/>
@@ -8664,7 +8830,7 @@
     <w:p/>
     <w:p>
       <w:pPr>
-        <w:pStyle w:val="Ttulo2"/>
+        <w:pStyle w:val="Heading2"/>
         <w:numPr>
           <w:ilvl w:val="1"/>
           <w:numId w:val="5"/>
@@ -8679,7 +8845,7 @@
     </w:p>
     <w:p>
       <w:pPr>
-        <w:pStyle w:val="Ttulo3"/>
+        <w:pStyle w:val="Heading3"/>
       </w:pPr>
       <w:bookmarkStart w:id="36" w:name="_Toc533717889"/>
       <w:r>
@@ -8692,7 +8858,7 @@
     </w:p>
     <w:p>
       <w:pPr>
-        <w:pStyle w:val="Ttulo4"/>
+        <w:pStyle w:val="Heading4"/>
         <w:ind w:left="720"/>
       </w:pPr>
       <w:bookmarkStart w:id="37" w:name="_Toc533717890"/>
@@ -8784,7 +8950,7 @@
     </w:p>
     <w:p>
       <w:pPr>
-        <w:pStyle w:val="Ttulo3"/>
+        <w:pStyle w:val="Heading3"/>
         <w:shd w:val="clear" w:color="auto" w:fill="FFFFFF"/>
         <w:spacing w:line="360" w:lineRule="auto"/>
       </w:pPr>
@@ -8797,7 +8963,7 @@
     </w:p>
     <w:p>
       <w:pPr>
-        <w:pStyle w:val="Ttulo4"/>
+        <w:pStyle w:val="Heading4"/>
         <w:shd w:val="clear" w:color="auto" w:fill="FFFFFF"/>
         <w:spacing w:line="360" w:lineRule="auto"/>
         <w:ind w:firstLine="720"/>
@@ -8916,7 +9082,7 @@
     </w:p>
     <w:p>
       <w:pPr>
-        <w:pStyle w:val="Ttulo3"/>
+        <w:pStyle w:val="Heading3"/>
         <w:shd w:val="clear" w:color="auto" w:fill="FFFFFF"/>
         <w:spacing w:line="360" w:lineRule="auto"/>
       </w:pPr>
@@ -8929,7 +9095,7 @@
     </w:p>
     <w:p>
       <w:pPr>
-        <w:pStyle w:val="Ttulo4"/>
+        <w:pStyle w:val="Heading4"/>
         <w:shd w:val="clear" w:color="auto" w:fill="FFFFFF"/>
         <w:spacing w:line="360" w:lineRule="auto"/>
         <w:ind w:firstLine="720"/>
@@ -9002,7 +9168,7 @@
     <w:p/>
     <w:p>
       <w:pPr>
-        <w:pStyle w:val="Ttulo3"/>
+        <w:pStyle w:val="Heading3"/>
         <w:shd w:val="clear" w:color="auto" w:fill="FFFFFF"/>
         <w:spacing w:line="360" w:lineRule="auto"/>
       </w:pPr>
@@ -9014,7 +9180,7 @@
     </w:p>
     <w:p>
       <w:pPr>
-        <w:pStyle w:val="Ttulo4"/>
+        <w:pStyle w:val="Heading4"/>
         <w:shd w:val="clear" w:color="auto" w:fill="FFFFFF"/>
         <w:spacing w:line="360" w:lineRule="auto"/>
         <w:ind w:firstLine="720"/>
@@ -9128,7 +9294,7 @@
     <w:p/>
     <w:p>
       <w:pPr>
-        <w:pStyle w:val="Ttulo3"/>
+        <w:pStyle w:val="Heading3"/>
         <w:shd w:val="clear" w:color="auto" w:fill="FFFFFF"/>
         <w:spacing w:line="360" w:lineRule="auto"/>
       </w:pPr>
@@ -9140,7 +9306,7 @@
     </w:p>
     <w:p>
       <w:pPr>
-        <w:pStyle w:val="Ttulo4"/>
+        <w:pStyle w:val="Heading4"/>
         <w:shd w:val="clear" w:color="auto" w:fill="FFFFFF"/>
         <w:spacing w:line="360" w:lineRule="auto"/>
         <w:ind w:left="720"/>
@@ -9155,63 +9321,17 @@
       <w:pPr>
         <w:shd w:val="clear" w:color="auto" w:fill="FFFFFF"/>
         <w:spacing w:line="360" w:lineRule="auto"/>
-        <w:ind w:left="720" w:firstLine="720"/>
-      </w:pPr>
-    </w:p>
-    <w:p>
-      <w:pPr>
-        <w:shd w:val="clear" w:color="auto" w:fill="FFFFFF"/>
-        <w:spacing w:line="360" w:lineRule="auto"/>
-      </w:pPr>
-    </w:p>
-    <w:p>
-      <w:pPr>
-        <w:shd w:val="clear" w:color="auto" w:fill="FFFFFF"/>
-        <w:spacing w:line="360" w:lineRule="auto"/>
-      </w:pPr>
-    </w:p>
-    <w:p>
-      <w:pPr>
-        <w:shd w:val="clear" w:color="auto" w:fill="FFFFFF"/>
-        <w:spacing w:line="360" w:lineRule="auto"/>
-      </w:pPr>
-    </w:p>
-    <w:p>
-      <w:pPr>
-        <w:shd w:val="clear" w:color="auto" w:fill="FFFFFF"/>
-        <w:spacing w:line="360" w:lineRule="auto"/>
-      </w:pPr>
-    </w:p>
-    <w:p>
-      <w:pPr>
-        <w:shd w:val="clear" w:color="auto" w:fill="FFFFFF"/>
-        <w:spacing w:line="360" w:lineRule="auto"/>
       </w:pPr>
       <w:r>
         <w:rPr>
           <w:noProof/>
         </w:rPr>
+        <w:lastRenderedPageBreak/>
         <w:drawing>
-          <wp:anchor distT="0" distB="0" distL="114300" distR="114300" simplePos="0" relativeHeight="251658752" behindDoc="1" locked="0" layoutInCell="1" allowOverlap="1" wp14:anchorId="32E0EA16" wp14:editId="0281584F">
-            <wp:simplePos x="0" y="0"/>
-            <wp:positionH relativeFrom="column">
-              <wp:posOffset>-1837055</wp:posOffset>
-            </wp:positionH>
-            <wp:positionV relativeFrom="paragraph">
-              <wp:posOffset>377825</wp:posOffset>
-            </wp:positionV>
-            <wp:extent cx="7574915" cy="3190240"/>
-            <wp:effectExtent l="1588" t="0" r="8572" b="8573"/>
-            <wp:wrapTight wrapText="bothSides">
-              <wp:wrapPolygon edited="0">
-                <wp:start x="21595" y="-11"/>
-                <wp:lineTo x="30" y="-11"/>
-                <wp:lineTo x="30" y="21529"/>
-                <wp:lineTo x="21595" y="21529"/>
-                <wp:lineTo x="21595" y="-11"/>
-              </wp:wrapPolygon>
-            </wp:wrapTight>
-            <wp:docPr id="1" name="Imagen 1"/>
+          <wp:inline distT="0" distB="0" distL="0" distR="0" wp14:anchorId="3B518C75" wp14:editId="1EBFADB2">
+            <wp:extent cx="8121255" cy="3253709"/>
+            <wp:effectExtent l="0" t="4445" r="8890" b="8890"/>
+            <wp:docPr id="6" name="Picture 6"/>
             <wp:cNvGraphicFramePr>
               <a:graphicFrameLocks xmlns:a="http://schemas.openxmlformats.org/drawingml/2006/main" noChangeAspect="1"/>
             </wp:cNvGraphicFramePr>
@@ -9240,7 +9360,7 @@
                   <pic:spPr bwMode="auto">
                     <a:xfrm rot="16200000">
                       <a:off x="0" y="0"/>
-                      <a:ext cx="7574915" cy="3190240"/>
+                      <a:ext cx="8216223" cy="3291757"/>
                     </a:xfrm>
                     <a:prstGeom prst="rect">
                       <a:avLst/>
@@ -9253,35 +9373,13 @@
                 </pic:pic>
               </a:graphicData>
             </a:graphic>
-            <wp14:sizeRelH relativeFrom="margin">
-              <wp14:pctWidth>0</wp14:pctWidth>
-            </wp14:sizeRelH>
-            <wp14:sizeRelV relativeFrom="margin">
-              <wp14:pctHeight>0</wp14:pctHeight>
-            </wp14:sizeRelV>
-          </wp:anchor>
+          </wp:inline>
         </w:drawing>
       </w:r>
     </w:p>
-    <w:p/>
-    <w:p/>
-    <w:p/>
-    <w:p/>
-    <w:p/>
-    <w:p/>
-    <w:p/>
-    <w:p/>
-    <w:p/>
-    <w:p/>
-    <w:p/>
-    <w:p/>
-    <w:p/>
-    <w:p/>
-    <w:p/>
-    <w:p/>
-    <w:p>
-      <w:pPr>
-        <w:pStyle w:val="Ttulo4"/>
+    <w:p>
+      <w:pPr>
+        <w:pStyle w:val="Heading4"/>
         <w:shd w:val="clear" w:color="auto" w:fill="FFFFFF"/>
         <w:spacing w:line="360" w:lineRule="auto"/>
         <w:ind w:left="720"/>
@@ -9400,7 +9498,7 @@
     <w:p/>
     <w:p>
       <w:pPr>
-        <w:pStyle w:val="Ttulo3"/>
+        <w:pStyle w:val="Heading3"/>
         <w:shd w:val="clear" w:color="auto" w:fill="FFFFFF"/>
         <w:spacing w:line="360" w:lineRule="auto"/>
       </w:pPr>
@@ -9415,7 +9513,7 @@
     </w:p>
     <w:p>
       <w:pPr>
-        <w:pStyle w:val="Ttulo4"/>
+        <w:pStyle w:val="Heading4"/>
         <w:shd w:val="clear" w:color="auto" w:fill="FFFFFF"/>
         <w:spacing w:line="360" w:lineRule="auto"/>
         <w:ind w:left="720"/>
@@ -11098,11 +11196,11 @@
     <w:qFormat/>
     <w:rsid w:val="0030785C"/>
   </w:style>
-  <w:style w:type="paragraph" w:styleId="Ttulo1">
+  <w:style w:type="paragraph" w:styleId="Heading1">
     <w:name w:val="heading 1"/>
     <w:basedOn w:val="Normal"/>
     <w:next w:val="Normal"/>
-    <w:link w:val="Ttulo1Car"/>
+    <w:link w:val="Heading1Char"/>
     <w:uiPriority w:val="9"/>
     <w:qFormat/>
     <w:rsid w:val="0030785C"/>
@@ -11125,11 +11223,11 @@
       <w:szCs w:val="22"/>
     </w:rPr>
   </w:style>
-  <w:style w:type="paragraph" w:styleId="Ttulo2">
+  <w:style w:type="paragraph" w:styleId="Heading2">
     <w:name w:val="heading 2"/>
     <w:basedOn w:val="Normal"/>
     <w:next w:val="Normal"/>
-    <w:link w:val="Ttulo2Car"/>
+    <w:link w:val="Heading2Char"/>
     <w:uiPriority w:val="9"/>
     <w:unhideWhenUsed/>
     <w:qFormat/>
@@ -11150,11 +11248,11 @@
       <w:spacing w:val="15"/>
     </w:rPr>
   </w:style>
-  <w:style w:type="paragraph" w:styleId="Ttulo3">
+  <w:style w:type="paragraph" w:styleId="Heading3">
     <w:name w:val="heading 3"/>
     <w:basedOn w:val="Normal"/>
     <w:next w:val="Normal"/>
-    <w:link w:val="Ttulo3Car"/>
+    <w:link w:val="Heading3Char"/>
     <w:uiPriority w:val="9"/>
     <w:unhideWhenUsed/>
     <w:qFormat/>
@@ -11172,11 +11270,11 @@
       <w:spacing w:val="15"/>
     </w:rPr>
   </w:style>
-  <w:style w:type="paragraph" w:styleId="Ttulo4">
+  <w:style w:type="paragraph" w:styleId="Heading4">
     <w:name w:val="heading 4"/>
     <w:basedOn w:val="Normal"/>
     <w:next w:val="Normal"/>
-    <w:link w:val="Ttulo4Car"/>
+    <w:link w:val="Heading4Char"/>
     <w:uiPriority w:val="9"/>
     <w:unhideWhenUsed/>
     <w:qFormat/>
@@ -11194,11 +11292,11 @@
       <w:spacing w:val="10"/>
     </w:rPr>
   </w:style>
-  <w:style w:type="paragraph" w:styleId="Ttulo5">
+  <w:style w:type="paragraph" w:styleId="Heading5">
     <w:name w:val="heading 5"/>
     <w:basedOn w:val="Normal"/>
     <w:next w:val="Normal"/>
-    <w:link w:val="Ttulo5Car"/>
+    <w:link w:val="Heading5Char"/>
     <w:uiPriority w:val="9"/>
     <w:semiHidden/>
     <w:unhideWhenUsed/>
@@ -11217,11 +11315,11 @@
       <w:spacing w:val="10"/>
     </w:rPr>
   </w:style>
-  <w:style w:type="paragraph" w:styleId="Ttulo6">
+  <w:style w:type="paragraph" w:styleId="Heading6">
     <w:name w:val="heading 6"/>
     <w:basedOn w:val="Normal"/>
     <w:next w:val="Normal"/>
-    <w:link w:val="Ttulo6Car"/>
+    <w:link w:val="Heading6Char"/>
     <w:uiPriority w:val="9"/>
     <w:semiHidden/>
     <w:unhideWhenUsed/>
@@ -11240,11 +11338,11 @@
       <w:spacing w:val="10"/>
     </w:rPr>
   </w:style>
-  <w:style w:type="paragraph" w:styleId="Ttulo7">
+  <w:style w:type="paragraph" w:styleId="Heading7">
     <w:name w:val="heading 7"/>
     <w:basedOn w:val="Normal"/>
     <w:next w:val="Normal"/>
-    <w:link w:val="Ttulo7Car"/>
+    <w:link w:val="Heading7Char"/>
     <w:uiPriority w:val="9"/>
     <w:semiHidden/>
     <w:unhideWhenUsed/>
@@ -11260,11 +11358,11 @@
       <w:spacing w:val="10"/>
     </w:rPr>
   </w:style>
-  <w:style w:type="paragraph" w:styleId="Ttulo8">
+  <w:style w:type="paragraph" w:styleId="Heading8">
     <w:name w:val="heading 8"/>
     <w:basedOn w:val="Normal"/>
     <w:next w:val="Normal"/>
-    <w:link w:val="Ttulo8Car"/>
+    <w:link w:val="Heading8Char"/>
     <w:uiPriority w:val="9"/>
     <w:semiHidden/>
     <w:unhideWhenUsed/>
@@ -11281,11 +11379,11 @@
       <w:szCs w:val="18"/>
     </w:rPr>
   </w:style>
-  <w:style w:type="paragraph" w:styleId="Ttulo9">
+  <w:style w:type="paragraph" w:styleId="Heading9">
     <w:name w:val="heading 9"/>
     <w:basedOn w:val="Normal"/>
     <w:next w:val="Normal"/>
-    <w:link w:val="Ttulo9Car"/>
+    <w:link w:val="Heading9Char"/>
     <w:uiPriority w:val="9"/>
     <w:semiHidden/>
     <w:unhideWhenUsed/>
@@ -11304,13 +11402,13 @@
       <w:szCs w:val="18"/>
     </w:rPr>
   </w:style>
-  <w:style w:type="character" w:default="1" w:styleId="Fuentedeprrafopredeter">
+  <w:style w:type="character" w:default="1" w:styleId="DefaultParagraphFont">
     <w:name w:val="Default Paragraph Font"/>
     <w:uiPriority w:val="1"/>
     <w:semiHidden/>
     <w:unhideWhenUsed/>
   </w:style>
-  <w:style w:type="table" w:default="1" w:styleId="Tablanormal">
+  <w:style w:type="table" w:default="1" w:styleId="TableNormal">
     <w:name w:val="Normal Table"/>
     <w:uiPriority w:val="99"/>
     <w:semiHidden/>
@@ -11325,14 +11423,14 @@
       </w:tblCellMar>
     </w:tblPr>
   </w:style>
-  <w:style w:type="numbering" w:default="1" w:styleId="Sinlista">
+  <w:style w:type="numbering" w:default="1" w:styleId="NoList">
     <w:name w:val="No List"/>
     <w:uiPriority w:val="99"/>
     <w:semiHidden/>
     <w:unhideWhenUsed/>
   </w:style>
-  <w:style w:type="table" w:customStyle="1" w:styleId="TableNormal">
-    <w:name w:val="Table Normal"/>
+  <w:style w:type="table" w:customStyle="1" w:styleId="TableNormal1">
+    <w:name w:val="Table Normal1"/>
     <w:tblPr>
       <w:tblCellMar>
         <w:top w:w="0" w:type="dxa"/>
@@ -11342,11 +11440,11 @@
       </w:tblCellMar>
     </w:tblPr>
   </w:style>
-  <w:style w:type="paragraph" w:styleId="Ttulo">
+  <w:style w:type="paragraph" w:styleId="Title">
     <w:name w:val="Title"/>
     <w:basedOn w:val="Normal"/>
     <w:next w:val="Normal"/>
-    <w:link w:val="TtuloCar"/>
+    <w:link w:val="TitleChar"/>
     <w:uiPriority w:val="10"/>
     <w:qFormat/>
     <w:rsid w:val="0030785C"/>
@@ -11362,11 +11460,11 @@
       <w:szCs w:val="52"/>
     </w:rPr>
   </w:style>
-  <w:style w:type="paragraph" w:styleId="Subttulo">
+  <w:style w:type="paragraph" w:styleId="Subtitle">
     <w:name w:val="Subtitle"/>
     <w:basedOn w:val="Normal"/>
     <w:next w:val="Normal"/>
-    <w:link w:val="SubttuloCar"/>
+    <w:link w:val="SubtitleChar"/>
     <w:uiPriority w:val="11"/>
     <w:qFormat/>
     <w:rsid w:val="0030785C"/>
@@ -11382,7 +11480,7 @@
     </w:rPr>
   </w:style>
   <w:style w:type="table" w:customStyle="1" w:styleId="a">
-    <w:basedOn w:val="TableNormal"/>
+    <w:basedOn w:val="TableNormal1"/>
     <w:tblPr>
       <w:tblStyleRowBandSize w:val="1"/>
       <w:tblStyleColBandSize w:val="1"/>
@@ -11393,7 +11491,7 @@
     </w:tblPr>
   </w:style>
   <w:style w:type="table" w:customStyle="1" w:styleId="a0">
-    <w:basedOn w:val="TableNormal"/>
+    <w:basedOn w:val="TableNormal1"/>
     <w:tblPr>
       <w:tblStyleRowBandSize w:val="1"/>
       <w:tblStyleColBandSize w:val="1"/>
@@ -11404,7 +11502,7 @@
     </w:tblPr>
   </w:style>
   <w:style w:type="table" w:customStyle="1" w:styleId="a1">
-    <w:basedOn w:val="TableNormal"/>
+    <w:basedOn w:val="TableNormal1"/>
     <w:tblPr>
       <w:tblStyleRowBandSize w:val="1"/>
       <w:tblStyleColBandSize w:val="1"/>
@@ -11416,9 +11514,9 @@
       </w:tblCellMar>
     </w:tblPr>
   </w:style>
-  <w:style w:type="paragraph" w:styleId="Sinespaciado">
+  <w:style w:type="paragraph" w:styleId="NoSpacing">
     <w:name w:val="No Spacing"/>
-    <w:link w:val="SinespaciadoCar"/>
+    <w:link w:val="NoSpacingChar"/>
     <w:uiPriority w:val="1"/>
     <w:qFormat/>
     <w:rsid w:val="0030785C"/>
@@ -11426,17 +11524,17 @@
       <w:spacing w:after="0" w:line="240" w:lineRule="auto"/>
     </w:pPr>
   </w:style>
-  <w:style w:type="character" w:customStyle="1" w:styleId="SinespaciadoCar">
-    <w:name w:val="Sin espaciado Car"/>
-    <w:basedOn w:val="Fuentedeprrafopredeter"/>
-    <w:link w:val="Sinespaciado"/>
+  <w:style w:type="character" w:customStyle="1" w:styleId="NoSpacingChar">
+    <w:name w:val="No Spacing Char"/>
+    <w:basedOn w:val="DefaultParagraphFont"/>
+    <w:link w:val="NoSpacing"/>
     <w:uiPriority w:val="1"/>
     <w:rsid w:val="0030785C"/>
   </w:style>
-  <w:style w:type="character" w:customStyle="1" w:styleId="Ttulo1Car">
-    <w:name w:val="Título 1 Car"/>
-    <w:basedOn w:val="Fuentedeprrafopredeter"/>
-    <w:link w:val="Ttulo1"/>
+  <w:style w:type="character" w:customStyle="1" w:styleId="Heading1Char">
+    <w:name w:val="Heading 1 Char"/>
+    <w:basedOn w:val="DefaultParagraphFont"/>
+    <w:link w:val="Heading1"/>
     <w:uiPriority w:val="9"/>
     <w:rsid w:val="0030785C"/>
     <w:rPr>
@@ -11448,10 +11546,10 @@
       <w:shd w:val="clear" w:color="auto" w:fill="4F81BD" w:themeFill="accent1"/>
     </w:rPr>
   </w:style>
-  <w:style w:type="character" w:customStyle="1" w:styleId="Ttulo2Car">
-    <w:name w:val="Título 2 Car"/>
-    <w:basedOn w:val="Fuentedeprrafopredeter"/>
-    <w:link w:val="Ttulo2"/>
+  <w:style w:type="character" w:customStyle="1" w:styleId="Heading2Char">
+    <w:name w:val="Heading 2 Char"/>
+    <w:basedOn w:val="DefaultParagraphFont"/>
+    <w:link w:val="Heading2"/>
     <w:uiPriority w:val="9"/>
     <w:rsid w:val="0030785C"/>
     <w:rPr>
@@ -11460,10 +11558,10 @@
       <w:shd w:val="clear" w:color="auto" w:fill="DBE5F1" w:themeFill="accent1" w:themeFillTint="33"/>
     </w:rPr>
   </w:style>
-  <w:style w:type="character" w:customStyle="1" w:styleId="Ttulo3Car">
-    <w:name w:val="Título 3 Car"/>
-    <w:basedOn w:val="Fuentedeprrafopredeter"/>
-    <w:link w:val="Ttulo3"/>
+  <w:style w:type="character" w:customStyle="1" w:styleId="Heading3Char">
+    <w:name w:val="Heading 3 Char"/>
+    <w:basedOn w:val="DefaultParagraphFont"/>
+    <w:link w:val="Heading3"/>
     <w:uiPriority w:val="9"/>
     <w:rsid w:val="0030785C"/>
     <w:rPr>
@@ -11472,10 +11570,10 @@
       <w:spacing w:val="15"/>
     </w:rPr>
   </w:style>
-  <w:style w:type="character" w:customStyle="1" w:styleId="Ttulo4Car">
-    <w:name w:val="Título 4 Car"/>
-    <w:basedOn w:val="Fuentedeprrafopredeter"/>
-    <w:link w:val="Ttulo4"/>
+  <w:style w:type="character" w:customStyle="1" w:styleId="Heading4Char">
+    <w:name w:val="Heading 4 Char"/>
+    <w:basedOn w:val="DefaultParagraphFont"/>
+    <w:link w:val="Heading4"/>
     <w:uiPriority w:val="9"/>
     <w:rsid w:val="0030785C"/>
     <w:rPr>
@@ -11484,10 +11582,10 @@
       <w:spacing w:val="10"/>
     </w:rPr>
   </w:style>
-  <w:style w:type="character" w:customStyle="1" w:styleId="Ttulo5Car">
-    <w:name w:val="Título 5 Car"/>
-    <w:basedOn w:val="Fuentedeprrafopredeter"/>
-    <w:link w:val="Ttulo5"/>
+  <w:style w:type="character" w:customStyle="1" w:styleId="Heading5Char">
+    <w:name w:val="Heading 5 Char"/>
+    <w:basedOn w:val="DefaultParagraphFont"/>
+    <w:link w:val="Heading5"/>
     <w:uiPriority w:val="9"/>
     <w:semiHidden/>
     <w:rsid w:val="0030785C"/>
@@ -11497,10 +11595,10 @@
       <w:spacing w:val="10"/>
     </w:rPr>
   </w:style>
-  <w:style w:type="character" w:customStyle="1" w:styleId="Ttulo6Car">
-    <w:name w:val="Título 6 Car"/>
-    <w:basedOn w:val="Fuentedeprrafopredeter"/>
-    <w:link w:val="Ttulo6"/>
+  <w:style w:type="character" w:customStyle="1" w:styleId="Heading6Char">
+    <w:name w:val="Heading 6 Char"/>
+    <w:basedOn w:val="DefaultParagraphFont"/>
+    <w:link w:val="Heading6"/>
     <w:uiPriority w:val="9"/>
     <w:semiHidden/>
     <w:rsid w:val="0030785C"/>
@@ -11510,10 +11608,10 @@
       <w:spacing w:val="10"/>
     </w:rPr>
   </w:style>
-  <w:style w:type="character" w:customStyle="1" w:styleId="Ttulo7Car">
-    <w:name w:val="Título 7 Car"/>
-    <w:basedOn w:val="Fuentedeprrafopredeter"/>
-    <w:link w:val="Ttulo7"/>
+  <w:style w:type="character" w:customStyle="1" w:styleId="Heading7Char">
+    <w:name w:val="Heading 7 Char"/>
+    <w:basedOn w:val="DefaultParagraphFont"/>
+    <w:link w:val="Heading7"/>
     <w:uiPriority w:val="9"/>
     <w:semiHidden/>
     <w:rsid w:val="0030785C"/>
@@ -11523,10 +11621,10 @@
       <w:spacing w:val="10"/>
     </w:rPr>
   </w:style>
-  <w:style w:type="character" w:customStyle="1" w:styleId="Ttulo8Car">
-    <w:name w:val="Título 8 Car"/>
-    <w:basedOn w:val="Fuentedeprrafopredeter"/>
-    <w:link w:val="Ttulo8"/>
+  <w:style w:type="character" w:customStyle="1" w:styleId="Heading8Char">
+    <w:name w:val="Heading 8 Char"/>
+    <w:basedOn w:val="DefaultParagraphFont"/>
+    <w:link w:val="Heading8"/>
     <w:uiPriority w:val="9"/>
     <w:semiHidden/>
     <w:rsid w:val="0030785C"/>
@@ -11537,10 +11635,10 @@
       <w:szCs w:val="18"/>
     </w:rPr>
   </w:style>
-  <w:style w:type="character" w:customStyle="1" w:styleId="Ttulo9Car">
-    <w:name w:val="Título 9 Car"/>
-    <w:basedOn w:val="Fuentedeprrafopredeter"/>
-    <w:link w:val="Ttulo9"/>
+  <w:style w:type="character" w:customStyle="1" w:styleId="Heading9Char">
+    <w:name w:val="Heading 9 Char"/>
+    <w:basedOn w:val="DefaultParagraphFont"/>
+    <w:link w:val="Heading9"/>
     <w:uiPriority w:val="9"/>
     <w:semiHidden/>
     <w:rsid w:val="0030785C"/>
@@ -11553,7 +11651,7 @@
       <w:szCs w:val="18"/>
     </w:rPr>
   </w:style>
-  <w:style w:type="paragraph" w:styleId="Descripcin">
+  <w:style w:type="paragraph" w:styleId="Caption">
     <w:name w:val="caption"/>
     <w:basedOn w:val="Normal"/>
     <w:next w:val="Normal"/>
@@ -11570,10 +11668,10 @@
       <w:szCs w:val="16"/>
     </w:rPr>
   </w:style>
-  <w:style w:type="character" w:customStyle="1" w:styleId="TtuloCar">
-    <w:name w:val="Título Car"/>
-    <w:basedOn w:val="Fuentedeprrafopredeter"/>
-    <w:link w:val="Ttulo"/>
+  <w:style w:type="character" w:customStyle="1" w:styleId="TitleChar">
+    <w:name w:val="Title Char"/>
+    <w:basedOn w:val="DefaultParagraphFont"/>
+    <w:link w:val="Title"/>
     <w:uiPriority w:val="10"/>
     <w:rsid w:val="0030785C"/>
     <w:rPr>
@@ -11585,10 +11683,10 @@
       <w:szCs w:val="52"/>
     </w:rPr>
   </w:style>
-  <w:style w:type="character" w:customStyle="1" w:styleId="SubttuloCar">
-    <w:name w:val="Subtítulo Car"/>
-    <w:basedOn w:val="Fuentedeprrafopredeter"/>
-    <w:link w:val="Subttulo"/>
+  <w:style w:type="character" w:customStyle="1" w:styleId="SubtitleChar">
+    <w:name w:val="Subtitle Char"/>
+    <w:basedOn w:val="DefaultParagraphFont"/>
+    <w:link w:val="Subtitle"/>
     <w:uiPriority w:val="11"/>
     <w:rsid w:val="0030785C"/>
     <w:rPr>
@@ -11599,7 +11697,7 @@
       <w:szCs w:val="21"/>
     </w:rPr>
   </w:style>
-  <w:style w:type="character" w:styleId="Textoennegrita">
+  <w:style w:type="character" w:styleId="Strong">
     <w:name w:val="Strong"/>
     <w:uiPriority w:val="22"/>
     <w:qFormat/>
@@ -11609,7 +11707,7 @@
       <w:bCs/>
     </w:rPr>
   </w:style>
-  <w:style w:type="character" w:styleId="nfasis">
+  <w:style w:type="character" w:styleId="Emphasis">
     <w:name w:val="Emphasis"/>
     <w:uiPriority w:val="20"/>
     <w:qFormat/>
@@ -11620,11 +11718,11 @@
       <w:spacing w:val="5"/>
     </w:rPr>
   </w:style>
-  <w:style w:type="paragraph" w:styleId="Cita">
+  <w:style w:type="paragraph" w:styleId="Quote">
     <w:name w:val="Quote"/>
     <w:basedOn w:val="Normal"/>
     <w:next w:val="Normal"/>
-    <w:link w:val="CitaCar"/>
+    <w:link w:val="QuoteChar"/>
     <w:uiPriority w:val="29"/>
     <w:qFormat/>
     <w:rsid w:val="0030785C"/>
@@ -11635,10 +11733,10 @@
       <w:szCs w:val="24"/>
     </w:rPr>
   </w:style>
-  <w:style w:type="character" w:customStyle="1" w:styleId="CitaCar">
-    <w:name w:val="Cita Car"/>
-    <w:basedOn w:val="Fuentedeprrafopredeter"/>
-    <w:link w:val="Cita"/>
+  <w:style w:type="character" w:customStyle="1" w:styleId="QuoteChar">
+    <w:name w:val="Quote Char"/>
+    <w:basedOn w:val="DefaultParagraphFont"/>
+    <w:link w:val="Quote"/>
     <w:uiPriority w:val="29"/>
     <w:rsid w:val="0030785C"/>
     <w:rPr>
@@ -11648,11 +11746,11 @@
       <w:szCs w:val="24"/>
     </w:rPr>
   </w:style>
-  <w:style w:type="paragraph" w:styleId="Citadestacada">
+  <w:style w:type="paragraph" w:styleId="IntenseQuote">
     <w:name w:val="Intense Quote"/>
     <w:basedOn w:val="Normal"/>
     <w:next w:val="Normal"/>
-    <w:link w:val="CitadestacadaCar"/>
+    <w:link w:val="IntenseQuoteChar"/>
     <w:uiPriority w:val="30"/>
     <w:qFormat/>
     <w:rsid w:val="0030785C"/>
@@ -11667,10 +11765,10 @@
       <w:szCs w:val="24"/>
     </w:rPr>
   </w:style>
-  <w:style w:type="character" w:customStyle="1" w:styleId="CitadestacadaCar">
-    <w:name w:val="Cita destacada Car"/>
-    <w:basedOn w:val="Fuentedeprrafopredeter"/>
-    <w:link w:val="Citadestacada"/>
+  <w:style w:type="character" w:customStyle="1" w:styleId="IntenseQuoteChar">
+    <w:name w:val="Intense Quote Char"/>
+    <w:basedOn w:val="DefaultParagraphFont"/>
+    <w:link w:val="IntenseQuote"/>
     <w:uiPriority w:val="30"/>
     <w:rsid w:val="0030785C"/>
     <w:rPr>
@@ -11679,7 +11777,7 @@
       <w:szCs w:val="24"/>
     </w:rPr>
   </w:style>
-  <w:style w:type="character" w:styleId="nfasissutil">
+  <w:style w:type="character" w:styleId="SubtleEmphasis">
     <w:name w:val="Subtle Emphasis"/>
     <w:uiPriority w:val="19"/>
     <w:qFormat/>
@@ -11690,7 +11788,7 @@
       <w:color w:val="243F60" w:themeColor="accent1" w:themeShade="7F"/>
     </w:rPr>
   </w:style>
-  <w:style w:type="character" w:styleId="nfasisintenso">
+  <w:style w:type="character" w:styleId="IntenseEmphasis">
     <w:name w:val="Intense Emphasis"/>
     <w:uiPriority w:val="21"/>
     <w:qFormat/>
@@ -11703,7 +11801,7 @@
       <w:spacing w:val="10"/>
     </w:rPr>
   </w:style>
-  <w:style w:type="character" w:styleId="Referenciasutil">
+  <w:style w:type="character" w:styleId="SubtleReference">
     <w:name w:val="Subtle Reference"/>
     <w:uiPriority w:val="31"/>
     <w:qFormat/>
@@ -11714,7 +11812,7 @@
       <w:color w:val="4F81BD" w:themeColor="accent1"/>
     </w:rPr>
   </w:style>
-  <w:style w:type="character" w:styleId="Referenciaintensa">
+  <w:style w:type="character" w:styleId="IntenseReference">
     <w:name w:val="Intense Reference"/>
     <w:uiPriority w:val="32"/>
     <w:qFormat/>
@@ -11728,7 +11826,7 @@
       <w:color w:val="4F81BD" w:themeColor="accent1"/>
     </w:rPr>
   </w:style>
-  <w:style w:type="character" w:styleId="Ttulodellibro">
+  <w:style w:type="character" w:styleId="BookTitle">
     <w:name w:val="Book Title"/>
     <w:uiPriority w:val="33"/>
     <w:qFormat/>
@@ -11741,9 +11839,9 @@
       <w:spacing w:val="0"/>
     </w:rPr>
   </w:style>
-  <w:style w:type="paragraph" w:styleId="TtuloTDC">
+  <w:style w:type="paragraph" w:styleId="TOCHeading">
     <w:name w:val="TOC Heading"/>
-    <w:basedOn w:val="Ttulo1"/>
+    <w:basedOn w:val="Heading1"/>
     <w:next w:val="Normal"/>
     <w:uiPriority w:val="39"/>
     <w:semiHidden/>
@@ -11754,7 +11852,7 @@
       <w:outlineLvl w:val="9"/>
     </w:pPr>
   </w:style>
-  <w:style w:type="paragraph" w:styleId="Prrafodelista">
+  <w:style w:type="paragraph" w:styleId="ListParagraph">
     <w:name w:val="List Paragraph"/>
     <w:basedOn w:val="Normal"/>
     <w:uiPriority w:val="34"/>
@@ -11765,7 +11863,7 @@
       <w:contextualSpacing/>
     </w:pPr>
   </w:style>
-  <w:style w:type="paragraph" w:styleId="TDC1">
+  <w:style w:type="paragraph" w:styleId="TOC1">
     <w:name w:val="toc 1"/>
     <w:basedOn w:val="Normal"/>
     <w:next w:val="Normal"/>
@@ -11777,7 +11875,7 @@
       <w:spacing w:after="100"/>
     </w:pPr>
   </w:style>
-  <w:style w:type="paragraph" w:styleId="TDC2">
+  <w:style w:type="paragraph" w:styleId="TOC2">
     <w:name w:val="toc 2"/>
     <w:basedOn w:val="Normal"/>
     <w:next w:val="Normal"/>
@@ -11790,7 +11888,7 @@
       <w:ind w:left="200"/>
     </w:pPr>
   </w:style>
-  <w:style w:type="paragraph" w:styleId="TDC3">
+  <w:style w:type="paragraph" w:styleId="TOC3">
     <w:name w:val="toc 3"/>
     <w:basedOn w:val="Normal"/>
     <w:next w:val="Normal"/>
@@ -11803,7 +11901,7 @@
       <w:ind w:left="400"/>
     </w:pPr>
   </w:style>
-  <w:style w:type="paragraph" w:styleId="TDC4">
+  <w:style w:type="paragraph" w:styleId="TOC4">
     <w:name w:val="toc 4"/>
     <w:basedOn w:val="Normal"/>
     <w:next w:val="Normal"/>
@@ -11816,9 +11914,9 @@
       <w:ind w:left="600"/>
     </w:pPr>
   </w:style>
-  <w:style w:type="character" w:styleId="Hipervnculo">
+  <w:style w:type="character" w:styleId="Hyperlink">
     <w:name w:val="Hyperlink"/>
-    <w:basedOn w:val="Fuentedeprrafopredeter"/>
+    <w:basedOn w:val="DefaultParagraphFont"/>
     <w:uiPriority w:val="99"/>
     <w:unhideWhenUsed/>
     <w:rsid w:val="00323D89"/>
@@ -12152,7 +12250,7 @@
 
 <file path=customXml/item1.xml><?xml version="1.0" encoding="utf-8"?>
 <CoverPageProperties xmlns="http://schemas.microsoft.com/office/2006/coverPageProps">
-  <PublishDate>2018-12-27T00:00:00</PublishDate>
+  <PublishDate>2019-07-01T00:00:00</PublishDate>
   <Abstract/>
   <CompanyAddress/>
   <CompanyPhone/>

</xml_diff>

<commit_message>
Documento de arquitectura de software ultima version
</commit_message>
<xml_diff>
--- a/Documentación/Diseño/Documento de Arquitectura de Software.docx
+++ b/Documentación/Diseño/Documento de Arquitectura de Software.docx
@@ -20,7 +20,7 @@
       <w:sdtContent>
         <w:p>
           <w:pPr>
-            <w:pStyle w:val="NoSpacing"/>
+            <w:pStyle w:val="Sinespaciado"/>
           </w:pPr>
           <w:r>
             <w:rPr>
@@ -148,7 +148,7 @@
                                     <w:tag w:val=""/>
                                     <w:id w:val="-650599894"/>
                                     <w:dataBinding w:prefixMappings="xmlns:ns0='http://schemas.microsoft.com/office/2006/coverPageProps' " w:xpath="/ns0:CoverPageProperties[1]/ns0:PublishDate[1]" w:storeItemID="{55AF091B-3C7A-41E3-B477-F2FDAA23CFDA}"/>
-                                    <w:date w:fullDate="2019-07-01T00:00:00Z">
+                                    <w:date w:fullDate="2019-01-13T00:00:00Z">
                                       <w:dateFormat w:val="d-M-yyyy"/>
                                       <w:lid w:val="es-ES"/>
                                       <w:storeMappedDataAs w:val="dateTime"/>
@@ -159,7 +159,7 @@
                                   <w:sdtContent>
                                     <w:p>
                                       <w:pPr>
-                                        <w:pStyle w:val="NoSpacing"/>
+                                        <w:pStyle w:val="Sinespaciado"/>
                                         <w:jc w:val="right"/>
                                         <w:rPr>
                                           <w:color w:val="FFFFFF" w:themeColor="background1"/>
@@ -174,7 +174,7 @@
                                           <w:szCs w:val="28"/>
                                           <w:lang w:val="es-ES"/>
                                         </w:rPr>
-                                        <w:t>1-7-2019</w:t>
+                                        <w:t>13-1-2019</w:t>
                                       </w:r>
                                     </w:p>
                                   </w:sdtContent>
@@ -3462,7 +3462,7 @@
                               <w:tag w:val=""/>
                               <w:id w:val="-650599894"/>
                               <w:dataBinding w:prefixMappings="xmlns:ns0='http://schemas.microsoft.com/office/2006/coverPageProps' " w:xpath="/ns0:CoverPageProperties[1]/ns0:PublishDate[1]" w:storeItemID="{55AF091B-3C7A-41E3-B477-F2FDAA23CFDA}"/>
-                              <w:date w:fullDate="2019-07-01T00:00:00Z">
+                              <w:date w:fullDate="2019-01-13T00:00:00Z">
                                 <w:dateFormat w:val="d-M-yyyy"/>
                                 <w:lid w:val="es-ES"/>
                                 <w:storeMappedDataAs w:val="dateTime"/>
@@ -3473,7 +3473,7 @@
                             <w:sdtContent>
                               <w:p>
                                 <w:pPr>
-                                  <w:pStyle w:val="NoSpacing"/>
+                                  <w:pStyle w:val="Sinespaciado"/>
                                   <w:jc w:val="right"/>
                                   <w:rPr>
                                     <w:color w:val="FFFFFF" w:themeColor="background1"/>
@@ -3488,7 +3488,7 @@
                                     <w:szCs w:val="28"/>
                                     <w:lang w:val="es-ES"/>
                                   </w:rPr>
-                                  <w:t>1-7-2019</w:t>
+                                  <w:t>13-1-2019</w:t>
                                 </w:r>
                               </w:p>
                             </w:sdtContent>
@@ -3675,7 +3675,7 @@
                             <w:txbxContent>
                               <w:p>
                                 <w:pPr>
-                                  <w:pStyle w:val="NoSpacing"/>
+                                  <w:pStyle w:val="Sinespaciado"/>
                                   <w:rPr>
                                     <w:color w:val="4F81BD" w:themeColor="accent1"/>
                                     <w:sz w:val="26"/>
@@ -3742,7 +3742,7 @@
                               </w:p>
                               <w:p>
                                 <w:pPr>
-                                  <w:pStyle w:val="NoSpacing"/>
+                                  <w:pStyle w:val="Sinespaciado"/>
                                   <w:rPr>
                                     <w:color w:val="595959" w:themeColor="text1" w:themeTint="A6"/>
                                   </w:rPr>
@@ -3802,7 +3802,7 @@
                       <w:txbxContent>
                         <w:p>
                           <w:pPr>
-                            <w:pStyle w:val="NoSpacing"/>
+                            <w:pStyle w:val="Sinespaciado"/>
                             <w:rPr>
                               <w:color w:val="4F81BD" w:themeColor="accent1"/>
                               <w:sz w:val="26"/>
@@ -3869,7 +3869,7 @@
                         </w:p>
                         <w:p>
                           <w:pPr>
-                            <w:pStyle w:val="NoSpacing"/>
+                            <w:pStyle w:val="Sinespaciado"/>
                             <w:rPr>
                               <w:color w:val="595959" w:themeColor="text1" w:themeTint="A6"/>
                             </w:rPr>
@@ -3980,7 +3980,7 @@
                             <w:txbxContent>
                               <w:p>
                                 <w:pPr>
-                                  <w:pStyle w:val="NoSpacing"/>
+                                  <w:pStyle w:val="Sinespaciado"/>
                                   <w:rPr>
                                     <w:rFonts w:asciiTheme="majorHAnsi" w:eastAsiaTheme="majorEastAsia" w:hAnsiTheme="majorHAnsi" w:cstheme="majorBidi"/>
                                     <w:color w:val="262626" w:themeColor="text1" w:themeTint="D9"/>
@@ -4077,7 +4077,7 @@
                       <w:txbxContent>
                         <w:p>
                           <w:pPr>
-                            <w:pStyle w:val="NoSpacing"/>
+                            <w:pStyle w:val="Sinespaciado"/>
                             <w:rPr>
                               <w:rFonts w:asciiTheme="majorHAnsi" w:eastAsiaTheme="majorEastAsia" w:hAnsiTheme="majorHAnsi" w:cstheme="majorBidi"/>
                               <w:color w:val="262626" w:themeColor="text1" w:themeTint="D9"/>
@@ -4853,8 +4853,6 @@
             <w:r>
               <w:t>9</w:t>
             </w:r>
-            <w:bookmarkStart w:id="0" w:name="_GoBack"/>
-            <w:bookmarkEnd w:id="0"/>
           </w:p>
         </w:tc>
         <w:tc>
@@ -4920,6 +4918,112 @@
           </w:p>
         </w:tc>
       </w:tr>
+      <w:tr>
+        <w:tc>
+          <w:tcPr>
+            <w:tcW w:w="2304" w:type="dxa"/>
+          </w:tcPr>
+          <w:p>
+            <w:pPr>
+              <w:keepLines/>
+              <w:pBdr>
+                <w:top w:val="nil"/>
+                <w:left w:val="nil"/>
+                <w:bottom w:val="nil"/>
+                <w:right w:val="nil"/>
+                <w:between w:val="nil"/>
+              </w:pBdr>
+              <w:spacing w:after="120"/>
+            </w:pPr>
+            <w:r>
+              <w:t>13</w:t>
+            </w:r>
+            <w:r>
+              <w:t>/1/201</w:t>
+            </w:r>
+            <w:r>
+              <w:t>9</w:t>
+            </w:r>
+          </w:p>
+        </w:tc>
+        <w:tc>
+          <w:tcPr>
+            <w:tcW w:w="1152" w:type="dxa"/>
+          </w:tcPr>
+          <w:p>
+            <w:pPr>
+              <w:keepLines/>
+              <w:pBdr>
+                <w:top w:val="nil"/>
+                <w:left w:val="nil"/>
+                <w:bottom w:val="nil"/>
+                <w:right w:val="nil"/>
+                <w:between w:val="nil"/>
+              </w:pBdr>
+              <w:spacing w:after="120"/>
+              <w:rPr>
+                <w:color w:val="000000"/>
+              </w:rPr>
+            </w:pPr>
+            <w:r>
+              <w:rPr>
+                <w:color w:val="000000"/>
+              </w:rPr>
+              <w:t>&lt;</w:t>
+            </w:r>
+            <w:r>
+              <w:rPr>
+                <w:color w:val="000000"/>
+              </w:rPr>
+              <w:t>3.1</w:t>
+            </w:r>
+            <w:r>
+              <w:rPr>
+                <w:color w:val="000000"/>
+              </w:rPr>
+              <w:t>&gt;</w:t>
+            </w:r>
+          </w:p>
+        </w:tc>
+        <w:tc>
+          <w:tcPr>
+            <w:tcW w:w="3744" w:type="dxa"/>
+          </w:tcPr>
+          <w:p>
+            <w:pPr>
+              <w:keepLines/>
+              <w:pBdr>
+                <w:top w:val="nil"/>
+                <w:left w:val="nil"/>
+                <w:bottom w:val="nil"/>
+                <w:right w:val="nil"/>
+                <w:between w:val="nil"/>
+              </w:pBdr>
+              <w:spacing w:after="120"/>
+            </w:pPr>
+            <w:r>
+              <w:t>Versión completa de documento</w:t>
+            </w:r>
+            <w:r>
+              <w:t xml:space="preserve"> </w:t>
+            </w:r>
+          </w:p>
+        </w:tc>
+        <w:tc>
+          <w:tcPr>
+            <w:tcW w:w="2304" w:type="dxa"/>
+          </w:tcPr>
+          <w:p>
+            <w:pPr>
+              <w:keepLines/>
+              <w:spacing w:after="120"/>
+            </w:pPr>
+            <w:r>
+              <w:t>Valeria Garro Abarca</w:t>
+            </w:r>
+          </w:p>
+        </w:tc>
+      </w:tr>
     </w:tbl>
     <w:p/>
     <w:p>
@@ -4965,7 +5069,7 @@
       <w:sdtContent>
         <w:p>
           <w:pPr>
-            <w:pStyle w:val="TOC1"/>
+            <w:pStyle w:val="TDC1"/>
             <w:tabs>
               <w:tab w:val="left" w:pos="400"/>
               <w:tab w:val="right" w:pos="9350"/>
@@ -4988,7 +5092,7 @@
           <w:hyperlink w:anchor="_Toc533717872" w:history="1">
             <w:r>
               <w:rPr>
-                <w:rStyle w:val="Hyperlink"/>
+                <w:rStyle w:val="Hipervnculo"/>
                 <w:noProof/>
               </w:rPr>
               <w:t>1.</w:t>
@@ -5003,7 +5107,7 @@
             </w:r>
             <w:r>
               <w:rPr>
-                <w:rStyle w:val="Hyperlink"/>
+                <w:rStyle w:val="Hipervnculo"/>
                 <w:noProof/>
               </w:rPr>
               <w:t>Introducción</w:t>
@@ -5060,7 +5164,7 @@
         </w:p>
         <w:p>
           <w:pPr>
-            <w:pStyle w:val="TOC2"/>
+            <w:pStyle w:val="TDC2"/>
             <w:tabs>
               <w:tab w:val="left" w:pos="880"/>
               <w:tab w:val="right" w:pos="9350"/>
@@ -5074,7 +5178,7 @@
           <w:hyperlink w:anchor="_Toc533717873" w:history="1">
             <w:r>
               <w:rPr>
-                <w:rStyle w:val="Hyperlink"/>
+                <w:rStyle w:val="Hipervnculo"/>
                 <w:noProof/>
               </w:rPr>
               <w:t>1.1</w:t>
@@ -5089,7 +5193,7 @@
             </w:r>
             <w:r>
               <w:rPr>
-                <w:rStyle w:val="Hyperlink"/>
+                <w:rStyle w:val="Hipervnculo"/>
                 <w:noProof/>
               </w:rPr>
               <w:t>Propósito</w:t>
@@ -5146,7 +5250,7 @@
         </w:p>
         <w:p>
           <w:pPr>
-            <w:pStyle w:val="TOC2"/>
+            <w:pStyle w:val="TDC2"/>
             <w:tabs>
               <w:tab w:val="left" w:pos="880"/>
               <w:tab w:val="right" w:pos="9350"/>
@@ -5160,7 +5264,7 @@
           <w:hyperlink w:anchor="_Toc533717874" w:history="1">
             <w:r>
               <w:rPr>
-                <w:rStyle w:val="Hyperlink"/>
+                <w:rStyle w:val="Hipervnculo"/>
                 <w:noProof/>
               </w:rPr>
               <w:t>1.2</w:t>
@@ -5175,7 +5279,7 @@
             </w:r>
             <w:r>
               <w:rPr>
-                <w:rStyle w:val="Hyperlink"/>
+                <w:rStyle w:val="Hipervnculo"/>
                 <w:noProof/>
               </w:rPr>
               <w:t>Alcance</w:t>
@@ -5232,7 +5336,7 @@
         </w:p>
         <w:p>
           <w:pPr>
-            <w:pStyle w:val="TOC2"/>
+            <w:pStyle w:val="TDC2"/>
             <w:tabs>
               <w:tab w:val="left" w:pos="880"/>
               <w:tab w:val="right" w:pos="9350"/>
@@ -5246,7 +5350,7 @@
           <w:hyperlink w:anchor="_Toc533717875" w:history="1">
             <w:r>
               <w:rPr>
-                <w:rStyle w:val="Hyperlink"/>
+                <w:rStyle w:val="Hipervnculo"/>
                 <w:noProof/>
               </w:rPr>
               <w:t>1.3</w:t>
@@ -5261,7 +5365,7 @@
             </w:r>
             <w:r>
               <w:rPr>
-                <w:rStyle w:val="Hyperlink"/>
+                <w:rStyle w:val="Hipervnculo"/>
                 <w:noProof/>
               </w:rPr>
               <w:t>Usuarios Interesados</w:t>
@@ -5318,7 +5422,7 @@
         </w:p>
         <w:p>
           <w:pPr>
-            <w:pStyle w:val="TOC2"/>
+            <w:pStyle w:val="TDC2"/>
             <w:tabs>
               <w:tab w:val="left" w:pos="880"/>
               <w:tab w:val="right" w:pos="9350"/>
@@ -5332,7 +5436,7 @@
           <w:hyperlink w:anchor="_Toc533717876" w:history="1">
             <w:r>
               <w:rPr>
-                <w:rStyle w:val="Hyperlink"/>
+                <w:rStyle w:val="Hipervnculo"/>
                 <w:noProof/>
               </w:rPr>
               <w:t>1.4</w:t>
@@ -5347,7 +5451,7 @@
             </w:r>
             <w:r>
               <w:rPr>
-                <w:rStyle w:val="Hyperlink"/>
+                <w:rStyle w:val="Hipervnculo"/>
                 <w:noProof/>
               </w:rPr>
               <w:t>Recomendaciones de conformidad con esta práctica.</w:t>
@@ -5404,7 +5508,7 @@
         </w:p>
         <w:p>
           <w:pPr>
-            <w:pStyle w:val="TOC1"/>
+            <w:pStyle w:val="TDC1"/>
             <w:tabs>
               <w:tab w:val="left" w:pos="400"/>
               <w:tab w:val="right" w:pos="9350"/>
@@ -5418,7 +5522,7 @@
           <w:hyperlink w:anchor="_Toc533717877" w:history="1">
             <w:r>
               <w:rPr>
-                <w:rStyle w:val="Hyperlink"/>
+                <w:rStyle w:val="Hipervnculo"/>
                 <w:noProof/>
               </w:rPr>
               <w:t>2.</w:t>
@@ -5433,7 +5537,7 @@
             </w:r>
             <w:r>
               <w:rPr>
-                <w:rStyle w:val="Hyperlink"/>
+                <w:rStyle w:val="Hipervnculo"/>
                 <w:noProof/>
               </w:rPr>
               <w:t>Referencias</w:t>
@@ -5490,7 +5594,7 @@
         </w:p>
         <w:p>
           <w:pPr>
-            <w:pStyle w:val="TOC1"/>
+            <w:pStyle w:val="TDC1"/>
             <w:tabs>
               <w:tab w:val="left" w:pos="400"/>
               <w:tab w:val="right" w:pos="9350"/>
@@ -5504,7 +5608,7 @@
           <w:hyperlink w:anchor="_Toc533717878" w:history="1">
             <w:r>
               <w:rPr>
-                <w:rStyle w:val="Hyperlink"/>
+                <w:rStyle w:val="Hipervnculo"/>
                 <w:noProof/>
               </w:rPr>
               <w:t>3.</w:t>
@@ -5519,7 +5623,7 @@
             </w:r>
             <w:r>
               <w:rPr>
-                <w:rStyle w:val="Hyperlink"/>
+                <w:rStyle w:val="Hipervnculo"/>
                 <w:noProof/>
               </w:rPr>
               <w:t>Definiciones, acrónimos y abreviaciones.</w:t>
@@ -5576,7 +5680,7 @@
         </w:p>
         <w:p>
           <w:pPr>
-            <w:pStyle w:val="TOC1"/>
+            <w:pStyle w:val="TDC1"/>
             <w:tabs>
               <w:tab w:val="left" w:pos="400"/>
               <w:tab w:val="right" w:pos="9350"/>
@@ -5590,7 +5694,7 @@
           <w:hyperlink w:anchor="_Toc533717879" w:history="1">
             <w:r>
               <w:rPr>
-                <w:rStyle w:val="Hyperlink"/>
+                <w:rStyle w:val="Hipervnculo"/>
                 <w:noProof/>
               </w:rPr>
               <w:t>4.</w:t>
@@ -5605,7 +5709,7 @@
             </w:r>
             <w:r>
               <w:rPr>
-                <w:rStyle w:val="Hyperlink"/>
+                <w:rStyle w:val="Hipervnculo"/>
                 <w:noProof/>
               </w:rPr>
               <w:t>Framework Conceptual</w:t>
@@ -5662,7 +5766,7 @@
         </w:p>
         <w:p>
           <w:pPr>
-            <w:pStyle w:val="TOC2"/>
+            <w:pStyle w:val="TDC2"/>
             <w:tabs>
               <w:tab w:val="left" w:pos="880"/>
               <w:tab w:val="right" w:pos="9350"/>
@@ -5676,7 +5780,7 @@
           <w:hyperlink w:anchor="_Toc533717880" w:history="1">
             <w:r>
               <w:rPr>
-                <w:rStyle w:val="Hyperlink"/>
+                <w:rStyle w:val="Hipervnculo"/>
                 <w:noProof/>
               </w:rPr>
               <w:t>4.1</w:t>
@@ -5691,7 +5795,7 @@
             </w:r>
             <w:r>
               <w:rPr>
-                <w:rStyle w:val="Hyperlink"/>
+                <w:rStyle w:val="Hipervnculo"/>
                 <w:noProof/>
               </w:rPr>
               <w:t>Descripción de la arquitectura en contexto</w:t>
@@ -5748,7 +5852,7 @@
         </w:p>
         <w:p>
           <w:pPr>
-            <w:pStyle w:val="TOC2"/>
+            <w:pStyle w:val="TDC2"/>
             <w:tabs>
               <w:tab w:val="left" w:pos="880"/>
               <w:tab w:val="right" w:pos="9350"/>
@@ -5762,7 +5866,7 @@
           <w:hyperlink w:anchor="_Toc533717881" w:history="1">
             <w:r>
               <w:rPr>
-                <w:rStyle w:val="Hyperlink"/>
+                <w:rStyle w:val="Hipervnculo"/>
                 <w:noProof/>
               </w:rPr>
               <w:t>4.2</w:t>
@@ -5777,7 +5881,7 @@
             </w:r>
             <w:r>
               <w:rPr>
-                <w:rStyle w:val="Hyperlink"/>
+                <w:rStyle w:val="Hipervnculo"/>
                 <w:noProof/>
               </w:rPr>
               <w:t>Stakeholders y sus roles</w:t>
@@ -5834,7 +5938,7 @@
         </w:p>
         <w:p>
           <w:pPr>
-            <w:pStyle w:val="TOC2"/>
+            <w:pStyle w:val="TDC2"/>
             <w:tabs>
               <w:tab w:val="left" w:pos="880"/>
               <w:tab w:val="right" w:pos="9350"/>
@@ -5848,7 +5952,7 @@
           <w:hyperlink w:anchor="_Toc533717882" w:history="1">
             <w:r>
               <w:rPr>
-                <w:rStyle w:val="Hyperlink"/>
+                <w:rStyle w:val="Hipervnculo"/>
                 <w:noProof/>
               </w:rPr>
               <w:t>4.3</w:t>
@@ -5863,7 +5967,7 @@
             </w:r>
             <w:r>
               <w:rPr>
-                <w:rStyle w:val="Hyperlink"/>
+                <w:rStyle w:val="Hipervnculo"/>
                 <w:noProof/>
               </w:rPr>
               <w:t>Actividades de arquitectura en el ciclo de vida</w:t>
@@ -5920,7 +6024,7 @@
         </w:p>
         <w:p>
           <w:pPr>
-            <w:pStyle w:val="TOC2"/>
+            <w:pStyle w:val="TDC2"/>
             <w:tabs>
               <w:tab w:val="left" w:pos="880"/>
               <w:tab w:val="right" w:pos="9350"/>
@@ -5934,7 +6038,7 @@
           <w:hyperlink w:anchor="_Toc533717883" w:history="1">
             <w:r>
               <w:rPr>
-                <w:rStyle w:val="Hyperlink"/>
+                <w:rStyle w:val="Hipervnculo"/>
                 <w:noProof/>
               </w:rPr>
               <w:t>4.4</w:t>
@@ -5949,7 +6053,7 @@
             </w:r>
             <w:r>
               <w:rPr>
-                <w:rStyle w:val="Hyperlink"/>
+                <w:rStyle w:val="Hipervnculo"/>
                 <w:noProof/>
               </w:rPr>
               <w:t>Usos de las descripciones de arquitectura</w:t>
@@ -6006,7 +6110,7 @@
         </w:p>
         <w:p>
           <w:pPr>
-            <w:pStyle w:val="TOC1"/>
+            <w:pStyle w:val="TDC1"/>
             <w:tabs>
               <w:tab w:val="left" w:pos="400"/>
               <w:tab w:val="right" w:pos="9350"/>
@@ -6020,7 +6124,7 @@
           <w:hyperlink w:anchor="_Toc533717884" w:history="1">
             <w:r>
               <w:rPr>
-                <w:rStyle w:val="Hyperlink"/>
+                <w:rStyle w:val="Hipervnculo"/>
                 <w:noProof/>
               </w:rPr>
               <w:t>5.</w:t>
@@ -6035,7 +6139,7 @@
             </w:r>
             <w:r>
               <w:rPr>
-                <w:rStyle w:val="Hyperlink"/>
+                <w:rStyle w:val="Hipervnculo"/>
                 <w:noProof/>
               </w:rPr>
               <w:t>Descripciones prácticas de arquitectura</w:t>
@@ -6092,7 +6196,7 @@
         </w:p>
         <w:p>
           <w:pPr>
-            <w:pStyle w:val="TOC2"/>
+            <w:pStyle w:val="TDC2"/>
             <w:tabs>
               <w:tab w:val="left" w:pos="880"/>
               <w:tab w:val="right" w:pos="9350"/>
@@ -6106,7 +6210,7 @@
           <w:hyperlink w:anchor="_Toc533717885" w:history="1">
             <w:r>
               <w:rPr>
-                <w:rStyle w:val="Hyperlink"/>
+                <w:rStyle w:val="Hipervnculo"/>
                 <w:noProof/>
               </w:rPr>
               <w:t>5.1</w:t>
@@ -6121,7 +6225,7 @@
             </w:r>
             <w:r>
               <w:rPr>
-                <w:rStyle w:val="Hyperlink"/>
+                <w:rStyle w:val="Hipervnculo"/>
                 <w:noProof/>
               </w:rPr>
               <w:t>Documentación de la arquitectura</w:t>
@@ -6178,7 +6282,7 @@
         </w:p>
         <w:p>
           <w:pPr>
-            <w:pStyle w:val="TOC2"/>
+            <w:pStyle w:val="TDC2"/>
             <w:tabs>
               <w:tab w:val="left" w:pos="880"/>
               <w:tab w:val="right" w:pos="9350"/>
@@ -6192,7 +6296,7 @@
           <w:hyperlink w:anchor="_Toc533717886" w:history="1">
             <w:r>
               <w:rPr>
-                <w:rStyle w:val="Hyperlink"/>
+                <w:rStyle w:val="Hipervnculo"/>
                 <w:noProof/>
               </w:rPr>
               <w:t>5.2</w:t>
@@ -6207,7 +6311,7 @@
             </w:r>
             <w:r>
               <w:rPr>
-                <w:rStyle w:val="Hyperlink"/>
+                <w:rStyle w:val="Hipervnculo"/>
                 <w:noProof/>
               </w:rPr>
               <w:t>Identificación de los Stakeholders y sus responsabilidades</w:t>
@@ -6264,7 +6368,7 @@
         </w:p>
         <w:p>
           <w:pPr>
-            <w:pStyle w:val="TOC2"/>
+            <w:pStyle w:val="TDC2"/>
             <w:tabs>
               <w:tab w:val="left" w:pos="880"/>
               <w:tab w:val="right" w:pos="9350"/>
@@ -6278,7 +6382,7 @@
           <w:hyperlink w:anchor="_Toc533717887" w:history="1">
             <w:r>
               <w:rPr>
-                <w:rStyle w:val="Hyperlink"/>
+                <w:rStyle w:val="Hipervnculo"/>
                 <w:noProof/>
               </w:rPr>
               <w:t>5.3</w:t>
@@ -6293,7 +6397,7 @@
             </w:r>
             <w:r>
               <w:rPr>
-                <w:rStyle w:val="Hyperlink"/>
+                <w:rStyle w:val="Hipervnculo"/>
                 <w:noProof/>
               </w:rPr>
               <w:t>Selección de puntos de vista de la arquitectura</w:t>
@@ -6337,7 +6441,7 @@
                 <w:noProof/>
                 <w:webHidden/>
               </w:rPr>
-              <w:t>6</w:t>
+              <w:t>7</w:t>
             </w:r>
             <w:r>
               <w:rPr>
@@ -6350,7 +6454,7 @@
         </w:p>
         <w:p>
           <w:pPr>
-            <w:pStyle w:val="TOC2"/>
+            <w:pStyle w:val="TDC2"/>
             <w:tabs>
               <w:tab w:val="left" w:pos="880"/>
               <w:tab w:val="right" w:pos="9350"/>
@@ -6364,7 +6468,7 @@
           <w:hyperlink w:anchor="_Toc533717888" w:history="1">
             <w:r>
               <w:rPr>
-                <w:rStyle w:val="Hyperlink"/>
+                <w:rStyle w:val="Hipervnculo"/>
                 <w:noProof/>
               </w:rPr>
               <w:t>5.4</w:t>
@@ -6379,7 +6483,7 @@
             </w:r>
             <w:r>
               <w:rPr>
-                <w:rStyle w:val="Hyperlink"/>
+                <w:rStyle w:val="Hipervnculo"/>
                 <w:noProof/>
               </w:rPr>
               <w:t>Vistas de la arquitectura</w:t>
@@ -6436,7 +6540,7 @@
         </w:p>
         <w:p>
           <w:pPr>
-            <w:pStyle w:val="TOC3"/>
+            <w:pStyle w:val="TDC3"/>
             <w:tabs>
               <w:tab w:val="right" w:pos="9350"/>
             </w:tabs>
@@ -6449,7 +6553,7 @@
           <w:hyperlink w:anchor="_Toc533717889" w:history="1">
             <w:r>
               <w:rPr>
-                <w:rStyle w:val="Hyperlink"/>
+                <w:rStyle w:val="Hipervnculo"/>
                 <w:noProof/>
               </w:rPr>
               <w:t>Vista de Escenarios</w:t>
@@ -6506,7 +6610,7 @@
         </w:p>
         <w:p>
           <w:pPr>
-            <w:pStyle w:val="TOC4"/>
+            <w:pStyle w:val="TDC4"/>
             <w:tabs>
               <w:tab w:val="right" w:pos="9350"/>
             </w:tabs>
@@ -6519,7 +6623,7 @@
           <w:hyperlink w:anchor="_Toc533717890" w:history="1">
             <w:r>
               <w:rPr>
-                <w:rStyle w:val="Hyperlink"/>
+                <w:rStyle w:val="Hipervnculo"/>
                 <w:noProof/>
               </w:rPr>
               <w:t>Diagramas Casos de uso</w:t>
@@ -6576,7 +6680,7 @@
         </w:p>
         <w:p>
           <w:pPr>
-            <w:pStyle w:val="TOC3"/>
+            <w:pStyle w:val="TDC3"/>
             <w:tabs>
               <w:tab w:val="right" w:pos="9350"/>
             </w:tabs>
@@ -6589,7 +6693,7 @@
           <w:hyperlink w:anchor="_Toc533717891" w:history="1">
             <w:r>
               <w:rPr>
-                <w:rStyle w:val="Hyperlink"/>
+                <w:rStyle w:val="Hipervnculo"/>
                 <w:noProof/>
               </w:rPr>
               <w:t>Vista de despliegue</w:t>
@@ -6646,7 +6750,7 @@
         </w:p>
         <w:p>
           <w:pPr>
-            <w:pStyle w:val="TOC4"/>
+            <w:pStyle w:val="TDC4"/>
             <w:tabs>
               <w:tab w:val="right" w:pos="9350"/>
             </w:tabs>
@@ -6659,7 +6763,7 @@
           <w:hyperlink w:anchor="_Toc533717892" w:history="1">
             <w:r>
               <w:rPr>
-                <w:rStyle w:val="Hyperlink"/>
+                <w:rStyle w:val="Hipervnculo"/>
                 <w:noProof/>
               </w:rPr>
               <w:t>Diagrama de Componentes</w:t>
@@ -6716,7 +6820,7 @@
         </w:p>
         <w:p>
           <w:pPr>
-            <w:pStyle w:val="TOC3"/>
+            <w:pStyle w:val="TDC3"/>
             <w:tabs>
               <w:tab w:val="right" w:pos="9350"/>
             </w:tabs>
@@ -6729,7 +6833,7 @@
           <w:hyperlink w:anchor="_Toc533717893" w:history="1">
             <w:r>
               <w:rPr>
-                <w:rStyle w:val="Hyperlink"/>
+                <w:rStyle w:val="Hipervnculo"/>
                 <w:noProof/>
               </w:rPr>
               <w:t>Vista Física</w:t>
@@ -6786,7 +6890,7 @@
         </w:p>
         <w:p>
           <w:pPr>
-            <w:pStyle w:val="TOC4"/>
+            <w:pStyle w:val="TDC4"/>
             <w:tabs>
               <w:tab w:val="right" w:pos="9350"/>
             </w:tabs>
@@ -6799,7 +6903,7 @@
           <w:hyperlink w:anchor="_Toc533717894" w:history="1">
             <w:r>
               <w:rPr>
-                <w:rStyle w:val="Hyperlink"/>
+                <w:rStyle w:val="Hipervnculo"/>
                 <w:noProof/>
               </w:rPr>
               <w:t>Diagrama de despliegue</w:t>
@@ -6856,7 +6960,7 @@
         </w:p>
         <w:p>
           <w:pPr>
-            <w:pStyle w:val="TOC3"/>
+            <w:pStyle w:val="TDC3"/>
             <w:tabs>
               <w:tab w:val="right" w:pos="9350"/>
             </w:tabs>
@@ -6869,7 +6973,7 @@
           <w:hyperlink w:anchor="_Toc533717895" w:history="1">
             <w:r>
               <w:rPr>
-                <w:rStyle w:val="Hyperlink"/>
+                <w:rStyle w:val="Hipervnculo"/>
                 <w:noProof/>
               </w:rPr>
               <w:t>Vista de conceptual</w:t>
@@ -6926,7 +7030,7 @@
         </w:p>
         <w:p>
           <w:pPr>
-            <w:pStyle w:val="TOC4"/>
+            <w:pStyle w:val="TDC4"/>
             <w:tabs>
               <w:tab w:val="right" w:pos="9350"/>
             </w:tabs>
@@ -6939,7 +7043,7 @@
           <w:hyperlink w:anchor="_Toc533717896" w:history="1">
             <w:r>
               <w:rPr>
-                <w:rStyle w:val="Hyperlink"/>
+                <w:rStyle w:val="Hipervnculo"/>
                 <w:noProof/>
               </w:rPr>
               <w:t>Diagrama de conceptual</w:t>
@@ -6996,7 +7100,7 @@
         </w:p>
         <w:p>
           <w:pPr>
-            <w:pStyle w:val="TOC3"/>
+            <w:pStyle w:val="TDC3"/>
             <w:tabs>
               <w:tab w:val="right" w:pos="9350"/>
             </w:tabs>
@@ -7009,7 +7113,7 @@
           <w:hyperlink w:anchor="_Toc533717897" w:history="1">
             <w:r>
               <w:rPr>
-                <w:rStyle w:val="Hyperlink"/>
+                <w:rStyle w:val="Hipervnculo"/>
                 <w:noProof/>
               </w:rPr>
               <w:t>Vista de datos</w:t>
@@ -7066,7 +7170,7 @@
         </w:p>
         <w:p>
           <w:pPr>
-            <w:pStyle w:val="TOC4"/>
+            <w:pStyle w:val="TDC4"/>
             <w:tabs>
               <w:tab w:val="right" w:pos="9350"/>
             </w:tabs>
@@ -7079,7 +7183,7 @@
           <w:hyperlink w:anchor="_Toc533717898" w:history="1">
             <w:r>
               <w:rPr>
-                <w:rStyle w:val="Hyperlink"/>
+                <w:rStyle w:val="Hipervnculo"/>
                 <w:noProof/>
               </w:rPr>
               <w:t>Diagrama de base de datos</w:t>
@@ -7136,7 +7240,7 @@
         </w:p>
         <w:p>
           <w:pPr>
-            <w:pStyle w:val="TOC4"/>
+            <w:pStyle w:val="TDC4"/>
             <w:tabs>
               <w:tab w:val="right" w:pos="9350"/>
             </w:tabs>
@@ -7149,7 +7253,7 @@
           <w:hyperlink w:anchor="_Toc533717899" w:history="1">
             <w:r>
               <w:rPr>
-                <w:rStyle w:val="Hyperlink"/>
+                <w:rStyle w:val="Hipervnculo"/>
                 <w:noProof/>
               </w:rPr>
               <w:t>Diagrama de entidad relacion</w:t>
@@ -7193,7 +7297,7 @@
                 <w:noProof/>
                 <w:webHidden/>
               </w:rPr>
-              <w:t>14</w:t>
+              <w:t>13</w:t>
             </w:r>
             <w:r>
               <w:rPr>
@@ -7206,7 +7310,7 @@
         </w:p>
         <w:p>
           <w:pPr>
-            <w:pStyle w:val="TOC3"/>
+            <w:pStyle w:val="TDC3"/>
             <w:tabs>
               <w:tab w:val="right" w:pos="9350"/>
             </w:tabs>
@@ -7219,7 +7323,7 @@
           <w:hyperlink w:anchor="_Toc533717900" w:history="1">
             <w:r>
               <w:rPr>
-                <w:rStyle w:val="Hyperlink"/>
+                <w:rStyle w:val="Hipervnculo"/>
                 <w:noProof/>
               </w:rPr>
               <w:t>Vista de Logica</w:t>
@@ -7263,7 +7367,7 @@
                 <w:noProof/>
                 <w:webHidden/>
               </w:rPr>
-              <w:t>15</w:t>
+              <w:t>14</w:t>
             </w:r>
             <w:r>
               <w:rPr>
@@ -7276,7 +7380,7 @@
         </w:p>
         <w:p>
           <w:pPr>
-            <w:pStyle w:val="TOC4"/>
+            <w:pStyle w:val="TDC4"/>
             <w:tabs>
               <w:tab w:val="right" w:pos="9350"/>
             </w:tabs>
@@ -7289,7 +7393,7 @@
           <w:hyperlink w:anchor="_Toc533717901" w:history="1">
             <w:r>
               <w:rPr>
-                <w:rStyle w:val="Hyperlink"/>
+                <w:rStyle w:val="Hipervnculo"/>
                 <w:noProof/>
               </w:rPr>
               <w:t>Diagrama de estados</w:t>
@@ -7333,7 +7437,7 @@
                 <w:noProof/>
                 <w:webHidden/>
               </w:rPr>
-              <w:t>15</w:t>
+              <w:t>14</w:t>
             </w:r>
             <w:r>
               <w:rPr>
@@ -7365,66 +7469,66 @@
     </w:sdt>
     <w:p/>
     <w:p>
-      <w:bookmarkStart w:id="1" w:name="_gjdgxs" w:colFirst="0" w:colLast="0"/>
-      <w:bookmarkEnd w:id="1"/>
-    </w:p>
-    <w:p>
-      <w:pPr>
-        <w:pStyle w:val="Heading1"/>
+      <w:bookmarkStart w:id="0" w:name="_gjdgxs" w:colFirst="0" w:colLast="0"/>
+      <w:bookmarkEnd w:id="0"/>
+    </w:p>
+    <w:p>
+      <w:pPr>
+        <w:pStyle w:val="Ttulo1"/>
         <w:numPr>
           <w:ilvl w:val="0"/>
           <w:numId w:val="5"/>
         </w:numPr>
       </w:pPr>
-      <w:bookmarkStart w:id="2" w:name="_Toc533717872"/>
+      <w:bookmarkStart w:id="1" w:name="_Toc533717872"/>
       <w:r>
         <w:t>Introducción</w:t>
       </w:r>
-      <w:bookmarkEnd w:id="2"/>
-    </w:p>
-    <w:p>
-      <w:pPr>
-        <w:pStyle w:val="Heading2"/>
+      <w:bookmarkEnd w:id="1"/>
+    </w:p>
+    <w:p>
+      <w:pPr>
+        <w:pStyle w:val="Ttulo2"/>
         <w:numPr>
           <w:ilvl w:val="1"/>
           <w:numId w:val="5"/>
         </w:numPr>
       </w:pPr>
-      <w:bookmarkStart w:id="3" w:name="_Toc533717873"/>
+      <w:bookmarkStart w:id="2" w:name="_Toc533717873"/>
       <w:r>
         <w:t>Propósito</w:t>
       </w:r>
+      <w:bookmarkEnd w:id="2"/>
+    </w:p>
+    <w:p>
+      <w:pPr>
+        <w:jc w:val="both"/>
+      </w:pPr>
+      <w:r>
+        <w:t xml:space="preserve">Este documento proporciona una arquitectónica del sistema, usando un número finito de vistas diferentes para representar los distintos aspectos que se requieren </w:t>
+      </w:r>
+      <w:r>
+        <w:t>para capturar</w:t>
+      </w:r>
+      <w:r>
+        <w:t xml:space="preserve"> y transportar las decisiones significativas que han sido hechas sobre el sistema.</w:t>
+      </w:r>
+      <w:bookmarkStart w:id="3" w:name="_1fob9te" w:colFirst="0" w:colLast="0"/>
       <w:bookmarkEnd w:id="3"/>
     </w:p>
     <w:p>
       <w:pPr>
-        <w:jc w:val="both"/>
-      </w:pPr>
-      <w:r>
-        <w:t xml:space="preserve">Este documento proporciona una arquitectónica del sistema, usando un número finito de vistas diferentes para representar los distintos aspectos que se requieren </w:t>
-      </w:r>
-      <w:r>
-        <w:t>para capturar</w:t>
-      </w:r>
-      <w:r>
-        <w:t xml:space="preserve"> y transportar las decisiones significativas que han sido hechas sobre el sistema.</w:t>
-      </w:r>
-      <w:bookmarkStart w:id="4" w:name="_1fob9te" w:colFirst="0" w:colLast="0"/>
-      <w:bookmarkEnd w:id="4"/>
-    </w:p>
-    <w:p>
-      <w:pPr>
-        <w:pStyle w:val="Heading2"/>
+        <w:pStyle w:val="Ttulo2"/>
         <w:numPr>
           <w:ilvl w:val="1"/>
           <w:numId w:val="5"/>
         </w:numPr>
       </w:pPr>
-      <w:bookmarkStart w:id="5" w:name="_Toc533717874"/>
+      <w:bookmarkStart w:id="4" w:name="_Toc533717874"/>
       <w:r>
         <w:t>Alcance</w:t>
       </w:r>
-      <w:bookmarkEnd w:id="5"/>
+      <w:bookmarkEnd w:id="4"/>
     </w:p>
     <w:p>
       <w:pPr>
@@ -7470,7 +7574,7 @@
     </w:p>
     <w:p>
       <w:pPr>
-        <w:pStyle w:val="ListParagraph"/>
+        <w:pStyle w:val="Prrafodelista"/>
         <w:numPr>
           <w:ilvl w:val="0"/>
           <w:numId w:val="7"/>
@@ -7483,7 +7587,7 @@
     </w:p>
     <w:p>
       <w:pPr>
-        <w:pStyle w:val="ListParagraph"/>
+        <w:pStyle w:val="Prrafodelista"/>
         <w:numPr>
           <w:ilvl w:val="0"/>
           <w:numId w:val="7"/>
@@ -7496,7 +7600,7 @@
     </w:p>
     <w:p>
       <w:pPr>
-        <w:pStyle w:val="ListParagraph"/>
+        <w:pStyle w:val="Prrafodelista"/>
         <w:numPr>
           <w:ilvl w:val="0"/>
           <w:numId w:val="7"/>
@@ -7574,22 +7678,22 @@
       <w:r>
         <w:t>. Las secciones han sido diseñadas siguiendo el modelo de vista 4+1, también se adjunta el modelo conceptual y una vista de datos que contiene la información de la base de datos a implementar en el sistema y el diagrama de bases de datos.</w:t>
       </w:r>
-      <w:bookmarkStart w:id="6" w:name="_3znysh7" w:colFirst="0" w:colLast="0"/>
-      <w:bookmarkEnd w:id="6"/>
-    </w:p>
-    <w:p>
-      <w:pPr>
-        <w:pStyle w:val="Heading2"/>
+      <w:bookmarkStart w:id="5" w:name="_3znysh7" w:colFirst="0" w:colLast="0"/>
+      <w:bookmarkEnd w:id="5"/>
+    </w:p>
+    <w:p>
+      <w:pPr>
+        <w:pStyle w:val="Ttulo2"/>
         <w:numPr>
           <w:ilvl w:val="1"/>
           <w:numId w:val="5"/>
         </w:numPr>
       </w:pPr>
-      <w:bookmarkStart w:id="7" w:name="_Toc533717875"/>
+      <w:bookmarkStart w:id="6" w:name="_Toc533717875"/>
       <w:r>
         <w:t>Usuarios Interesados</w:t>
       </w:r>
-      <w:bookmarkEnd w:id="7"/>
+      <w:bookmarkEnd w:id="6"/>
     </w:p>
     <w:p>
       <w:r>
@@ -7605,13 +7709,13 @@
     </w:p>
     <w:p>
       <w:pPr>
-        <w:pStyle w:val="Heading2"/>
+        <w:pStyle w:val="Ttulo2"/>
         <w:numPr>
           <w:ilvl w:val="1"/>
           <w:numId w:val="5"/>
         </w:numPr>
       </w:pPr>
-      <w:bookmarkStart w:id="8" w:name="_Toc533717876"/>
+      <w:bookmarkStart w:id="7" w:name="_Toc533717876"/>
       <w:r>
         <w:lastRenderedPageBreak/>
         <w:t xml:space="preserve">Recomendaciones de conformidad con </w:t>
@@ -7622,7 +7726,7 @@
       <w:r>
         <w:t xml:space="preserve"> práctica.</w:t>
       </w:r>
-      <w:bookmarkEnd w:id="8"/>
+      <w:bookmarkEnd w:id="7"/>
     </w:p>
     <w:p>
       <w:r>
@@ -7638,22 +7742,22 @@
           <w:color w:val="000000"/>
         </w:rPr>
       </w:pPr>
-      <w:bookmarkStart w:id="9" w:name="_tyjcwt" w:colFirst="0" w:colLast="0"/>
-      <w:bookmarkEnd w:id="9"/>
-    </w:p>
-    <w:p>
-      <w:pPr>
-        <w:pStyle w:val="Heading1"/>
+      <w:bookmarkStart w:id="8" w:name="_tyjcwt" w:colFirst="0" w:colLast="0"/>
+      <w:bookmarkEnd w:id="8"/>
+    </w:p>
+    <w:p>
+      <w:pPr>
+        <w:pStyle w:val="Ttulo1"/>
         <w:numPr>
           <w:ilvl w:val="0"/>
           <w:numId w:val="5"/>
         </w:numPr>
       </w:pPr>
-      <w:bookmarkStart w:id="10" w:name="_Toc533717877"/>
+      <w:bookmarkStart w:id="9" w:name="_Toc533717877"/>
       <w:r>
         <w:t>Referencias</w:t>
       </w:r>
-      <w:bookmarkEnd w:id="10"/>
+      <w:bookmarkEnd w:id="9"/>
     </w:p>
     <w:p>
       <w:r>
@@ -7662,7 +7766,7 @@
     </w:p>
     <w:p>
       <w:pPr>
-        <w:pStyle w:val="ListParagraph"/>
+        <w:pStyle w:val="Prrafodelista"/>
         <w:numPr>
           <w:ilvl w:val="0"/>
           <w:numId w:val="9"/>
@@ -7681,7 +7785,7 @@
     </w:p>
     <w:p>
       <w:pPr>
-        <w:pStyle w:val="ListParagraph"/>
+        <w:pStyle w:val="Prrafodelista"/>
         <w:numPr>
           <w:ilvl w:val="0"/>
           <w:numId w:val="9"/>
@@ -7700,7 +7804,7 @@
     </w:p>
     <w:p>
       <w:pPr>
-        <w:pStyle w:val="ListParagraph"/>
+        <w:pStyle w:val="Prrafodelista"/>
         <w:numPr>
           <w:ilvl w:val="0"/>
           <w:numId w:val="9"/>
@@ -7715,7 +7819,7 @@
     </w:p>
     <w:p>
       <w:pPr>
-        <w:pStyle w:val="ListParagraph"/>
+        <w:pStyle w:val="Prrafodelista"/>
         <w:numPr>
           <w:ilvl w:val="0"/>
           <w:numId w:val="9"/>
@@ -7761,18 +7865,18 @@
         </w:rPr>
         <w:t xml:space="preserve"> -1009</w:t>
       </w:r>
-      <w:bookmarkStart w:id="11" w:name="_3dy6vkm" w:colFirst="0" w:colLast="0"/>
-      <w:bookmarkEnd w:id="11"/>
-    </w:p>
-    <w:p>
-      <w:pPr>
-        <w:pStyle w:val="Heading1"/>
+      <w:bookmarkStart w:id="10" w:name="_3dy6vkm" w:colFirst="0" w:colLast="0"/>
+      <w:bookmarkEnd w:id="10"/>
+    </w:p>
+    <w:p>
+      <w:pPr>
+        <w:pStyle w:val="Ttulo1"/>
         <w:numPr>
           <w:ilvl w:val="0"/>
           <w:numId w:val="5"/>
         </w:numPr>
       </w:pPr>
-      <w:bookmarkStart w:id="12" w:name="_Toc533717878"/>
+      <w:bookmarkStart w:id="11" w:name="_Toc533717878"/>
       <w:r>
         <w:t xml:space="preserve">Definiciones, acrónimos y </w:t>
       </w:r>
@@ -7782,7 +7886,7 @@
       <w:r>
         <w:t>.</w:t>
       </w:r>
-      <w:bookmarkEnd w:id="12"/>
+      <w:bookmarkEnd w:id="11"/>
     </w:p>
     <w:p>
       <w:pPr>
@@ -7968,56 +8072,56 @@
         <w:shd w:val="clear" w:color="auto" w:fill="FFFFFF"/>
         <w:spacing w:line="360" w:lineRule="auto"/>
       </w:pPr>
-      <w:bookmarkStart w:id="13" w:name="_1t3h5sf" w:colFirst="0" w:colLast="0"/>
-      <w:bookmarkEnd w:id="13"/>
+      <w:bookmarkStart w:id="12" w:name="_1t3h5sf" w:colFirst="0" w:colLast="0"/>
+      <w:bookmarkEnd w:id="12"/>
     </w:p>
     <w:p>
       <w:pPr>
         <w:shd w:val="clear" w:color="auto" w:fill="FFFFFF"/>
         <w:spacing w:line="360" w:lineRule="auto"/>
       </w:pPr>
-      <w:bookmarkStart w:id="14" w:name="_jnx4gdfnbs10" w:colFirst="0" w:colLast="0"/>
-      <w:bookmarkEnd w:id="14"/>
+      <w:bookmarkStart w:id="13" w:name="_jnx4gdfnbs10" w:colFirst="0" w:colLast="0"/>
+      <w:bookmarkEnd w:id="13"/>
     </w:p>
     <w:p>
       <w:pPr>
         <w:shd w:val="clear" w:color="auto" w:fill="FFFFFF"/>
         <w:spacing w:line="360" w:lineRule="auto"/>
       </w:pPr>
-      <w:bookmarkStart w:id="15" w:name="_cqm0rat00yhg" w:colFirst="0" w:colLast="0"/>
-      <w:bookmarkEnd w:id="15"/>
+      <w:bookmarkStart w:id="14" w:name="_cqm0rat00yhg" w:colFirst="0" w:colLast="0"/>
+      <w:bookmarkEnd w:id="14"/>
     </w:p>
     <w:p>
       <w:pPr>
         <w:shd w:val="clear" w:color="auto" w:fill="FFFFFF"/>
         <w:spacing w:line="360" w:lineRule="auto"/>
       </w:pPr>
-      <w:bookmarkStart w:id="16" w:name="_bktcqk50y3s" w:colFirst="0" w:colLast="0"/>
-      <w:bookmarkEnd w:id="16"/>
-    </w:p>
-    <w:p>
-      <w:pPr>
-        <w:pStyle w:val="Heading1"/>
+      <w:bookmarkStart w:id="15" w:name="_bktcqk50y3s" w:colFirst="0" w:colLast="0"/>
+      <w:bookmarkEnd w:id="15"/>
+    </w:p>
+    <w:p>
+      <w:pPr>
+        <w:pStyle w:val="Ttulo1"/>
         <w:numPr>
           <w:ilvl w:val="0"/>
           <w:numId w:val="5"/>
         </w:numPr>
       </w:pPr>
-      <w:bookmarkStart w:id="17" w:name="_Toc533717879"/>
+      <w:bookmarkStart w:id="16" w:name="_Toc533717879"/>
       <w:r>
         <w:t>Framework Conceptual</w:t>
       </w:r>
-      <w:bookmarkEnd w:id="17"/>
-    </w:p>
-    <w:p>
-      <w:pPr>
-        <w:pStyle w:val="Heading2"/>
+      <w:bookmarkEnd w:id="16"/>
+    </w:p>
+    <w:p>
+      <w:pPr>
+        <w:pStyle w:val="Ttulo2"/>
         <w:numPr>
           <w:ilvl w:val="1"/>
           <w:numId w:val="5"/>
         </w:numPr>
       </w:pPr>
-      <w:bookmarkStart w:id="18" w:name="_Toc533717880"/>
+      <w:bookmarkStart w:id="17" w:name="_Toc533717880"/>
       <w:r>
         <w:t xml:space="preserve">Descripción de la </w:t>
       </w:r>
@@ -8027,7 +8131,7 @@
       <w:r>
         <w:t xml:space="preserve"> en contexto</w:t>
       </w:r>
-      <w:bookmarkEnd w:id="18"/>
+      <w:bookmarkEnd w:id="17"/>
     </w:p>
     <w:p>
       <w:pPr>
@@ -8068,63 +8172,63 @@
       <w:r>
         <w:t>Los estilos arquitectónicos serán referenciados en este documento de arquitectura, según las recomendaciones de la Arquitectura de software del modelo 4+1 de Kruchten.</w:t>
       </w:r>
-      <w:bookmarkStart w:id="19" w:name="_2s8eyo1" w:colFirst="0" w:colLast="0"/>
-      <w:bookmarkEnd w:id="19"/>
-    </w:p>
-    <w:p>
-      <w:pPr>
-        <w:pStyle w:val="Heading2"/>
+      <w:bookmarkStart w:id="18" w:name="_2s8eyo1" w:colFirst="0" w:colLast="0"/>
+      <w:bookmarkEnd w:id="18"/>
+    </w:p>
+    <w:p>
+      <w:pPr>
+        <w:pStyle w:val="Ttulo2"/>
         <w:numPr>
           <w:ilvl w:val="1"/>
           <w:numId w:val="5"/>
         </w:numPr>
       </w:pPr>
-      <w:bookmarkStart w:id="20" w:name="_Toc533717881"/>
+      <w:bookmarkStart w:id="19" w:name="_Toc533717881"/>
       <w:r>
         <w:t>Stakeholders</w:t>
       </w:r>
       <w:r>
         <w:t xml:space="preserve"> y sus roles</w:t>
       </w:r>
+      <w:bookmarkEnd w:id="19"/>
+    </w:p>
+    <w:p>
+      <w:r>
+        <w:t>Este documento representa la identificación de Stakeholders y sus roles a partir de la interpretación de los casos de uso o de la documentación presentada en la especificación de requerimientos.</w:t>
+      </w:r>
+      <w:bookmarkStart w:id="20" w:name="_17dp8vu" w:colFirst="0" w:colLast="0"/>
       <w:bookmarkEnd w:id="20"/>
     </w:p>
     <w:p>
-      <w:r>
-        <w:t>Este documento representa la identificación de Stakeholders y sus roles a partir de la interpretación de los casos de uso o de la documentación presentada en la especificación de requerimientos.</w:t>
-      </w:r>
-      <w:bookmarkStart w:id="21" w:name="_17dp8vu" w:colFirst="0" w:colLast="0"/>
-      <w:bookmarkEnd w:id="21"/>
-    </w:p>
-    <w:p>
-      <w:pPr>
-        <w:pStyle w:val="Heading2"/>
+      <w:pPr>
+        <w:pStyle w:val="Ttulo2"/>
         <w:numPr>
           <w:ilvl w:val="1"/>
           <w:numId w:val="5"/>
         </w:numPr>
       </w:pPr>
-      <w:bookmarkStart w:id="22" w:name="_Toc533717882"/>
+      <w:bookmarkStart w:id="21" w:name="_Toc533717882"/>
       <w:r>
         <w:t>Actividades de arquitectura en el ciclo de vida</w:t>
       </w:r>
+      <w:bookmarkEnd w:id="21"/>
+    </w:p>
+    <w:p>
+      <w:r>
+        <w:t>N/A.</w:t>
+      </w:r>
+      <w:bookmarkStart w:id="22" w:name="_3rdcrjn" w:colFirst="0" w:colLast="0"/>
       <w:bookmarkEnd w:id="22"/>
     </w:p>
     <w:p>
-      <w:r>
-        <w:t>N/A.</w:t>
-      </w:r>
-      <w:bookmarkStart w:id="23" w:name="_3rdcrjn" w:colFirst="0" w:colLast="0"/>
-      <w:bookmarkEnd w:id="23"/>
-    </w:p>
-    <w:p>
-      <w:pPr>
-        <w:pStyle w:val="Heading2"/>
+      <w:pPr>
+        <w:pStyle w:val="Ttulo2"/>
         <w:numPr>
           <w:ilvl w:val="1"/>
           <w:numId w:val="5"/>
         </w:numPr>
       </w:pPr>
-      <w:bookmarkStart w:id="24" w:name="_Toc533717883"/>
+      <w:bookmarkStart w:id="23" w:name="_Toc533717883"/>
       <w:r>
         <w:t xml:space="preserve">Usos de las </w:t>
       </w:r>
@@ -8134,50 +8238,50 @@
       <w:r>
         <w:t xml:space="preserve"> de arquitectura</w:t>
       </w:r>
+      <w:bookmarkEnd w:id="23"/>
+    </w:p>
+    <w:p>
+      <w:r>
+        <w:t>Las descripciones de arquitectura de este documento se usarán para referenciar el diseño del sistema de software.</w:t>
+      </w:r>
+      <w:bookmarkStart w:id="24" w:name="_26in1rg" w:colFirst="0" w:colLast="0"/>
       <w:bookmarkEnd w:id="24"/>
     </w:p>
     <w:p>
-      <w:r>
-        <w:t>Las descripciones de arquitectura de este documento se usarán para referenciar el diseño del sistema de software.</w:t>
-      </w:r>
-      <w:bookmarkStart w:id="25" w:name="_26in1rg" w:colFirst="0" w:colLast="0"/>
-      <w:bookmarkEnd w:id="25"/>
-    </w:p>
-    <w:p>
-      <w:pPr>
-        <w:pStyle w:val="Heading1"/>
+      <w:pPr>
+        <w:pStyle w:val="Ttulo1"/>
         <w:numPr>
           <w:ilvl w:val="0"/>
           <w:numId w:val="5"/>
         </w:numPr>
       </w:pPr>
-      <w:bookmarkStart w:id="26" w:name="_Toc533717884"/>
+      <w:bookmarkStart w:id="25" w:name="_Toc533717884"/>
       <w:r>
         <w:t xml:space="preserve">Descripciones prácticas de </w:t>
       </w:r>
       <w:r>
         <w:t>arquitectura</w:t>
       </w:r>
+      <w:bookmarkEnd w:id="25"/>
+    </w:p>
+    <w:p>
+      <w:r>
+        <w:t>N/A.</w:t>
+      </w:r>
+      <w:bookmarkStart w:id="26" w:name="_ao1q08eqovmb" w:colFirst="0" w:colLast="0"/>
+      <w:bookmarkStart w:id="27" w:name="_lnxbz9" w:colFirst="0" w:colLast="0"/>
       <w:bookmarkEnd w:id="26"/>
-    </w:p>
-    <w:p>
-      <w:r>
-        <w:t>N/A.</w:t>
-      </w:r>
-      <w:bookmarkStart w:id="27" w:name="_ao1q08eqovmb" w:colFirst="0" w:colLast="0"/>
-      <w:bookmarkStart w:id="28" w:name="_lnxbz9" w:colFirst="0" w:colLast="0"/>
       <w:bookmarkEnd w:id="27"/>
-      <w:bookmarkEnd w:id="28"/>
-    </w:p>
-    <w:p>
-      <w:pPr>
-        <w:pStyle w:val="Heading2"/>
+    </w:p>
+    <w:p>
+      <w:pPr>
+        <w:pStyle w:val="Ttulo2"/>
         <w:numPr>
           <w:ilvl w:val="1"/>
           <w:numId w:val="5"/>
         </w:numPr>
       </w:pPr>
-      <w:bookmarkStart w:id="29" w:name="_Toc533717885"/>
+      <w:bookmarkStart w:id="28" w:name="_Toc533717885"/>
       <w:r>
         <w:t xml:space="preserve">Documentación de </w:t>
       </w:r>
@@ -8187,7 +8291,7 @@
       <w:r>
         <w:t xml:space="preserve"> arquitectura</w:t>
       </w:r>
-      <w:bookmarkEnd w:id="29"/>
+      <w:bookmarkEnd w:id="28"/>
     </w:p>
     <w:p>
       <w:r>
@@ -8206,18 +8310,18 @@
         <w:spacing w:line="360" w:lineRule="auto"/>
         <w:ind w:firstLine="720"/>
       </w:pPr>
-      <w:bookmarkStart w:id="30" w:name="_35nkun2" w:colFirst="0" w:colLast="0"/>
-      <w:bookmarkEnd w:id="30"/>
-    </w:p>
-    <w:p>
-      <w:pPr>
-        <w:pStyle w:val="Heading2"/>
+      <w:bookmarkStart w:id="29" w:name="_35nkun2" w:colFirst="0" w:colLast="0"/>
+      <w:bookmarkEnd w:id="29"/>
+    </w:p>
+    <w:p>
+      <w:pPr>
+        <w:pStyle w:val="Ttulo2"/>
         <w:numPr>
           <w:ilvl w:val="1"/>
           <w:numId w:val="5"/>
         </w:numPr>
       </w:pPr>
-      <w:bookmarkStart w:id="31" w:name="_Toc533717886"/>
+      <w:bookmarkStart w:id="30" w:name="_Toc533717886"/>
       <w:r>
         <w:t xml:space="preserve">Identificación de los </w:t>
       </w:r>
@@ -8227,7 +8331,7 @@
       <w:r>
         <w:t xml:space="preserve"> y sus responsabilidades</w:t>
       </w:r>
-      <w:bookmarkEnd w:id="31"/>
+      <w:bookmarkEnd w:id="30"/>
     </w:p>
     <w:p/>
     <w:tbl>
@@ -8449,8 +8553,8 @@
       <w:pPr>
         <w:shd w:val="clear" w:color="auto" w:fill="FFFFFF"/>
       </w:pPr>
-      <w:bookmarkStart w:id="32" w:name="_1ksv4uv" w:colFirst="0" w:colLast="0"/>
-      <w:bookmarkEnd w:id="32"/>
+      <w:bookmarkStart w:id="31" w:name="_1ksv4uv" w:colFirst="0" w:colLast="0"/>
+      <w:bookmarkEnd w:id="31"/>
     </w:p>
     <w:p>
       <w:pPr>
@@ -8484,24 +8588,29 @@
     </w:p>
     <w:p>
       <w:pPr>
-        <w:pStyle w:val="Heading2"/>
+        <w:shd w:val="clear" w:color="auto" w:fill="FFFFFF"/>
+      </w:pPr>
+    </w:p>
+    <w:p>
+      <w:pPr>
+        <w:pStyle w:val="Ttulo2"/>
         <w:numPr>
           <w:ilvl w:val="1"/>
           <w:numId w:val="5"/>
         </w:numPr>
       </w:pPr>
-      <w:bookmarkStart w:id="33" w:name="_Toc533717887"/>
-      <w:r>
+      <w:bookmarkStart w:id="32" w:name="_Toc533717887"/>
+      <w:r>
+        <w:lastRenderedPageBreak/>
         <w:t>Selección de puntos de vista de la arquitectura</w:t>
       </w:r>
-      <w:bookmarkEnd w:id="33"/>
+      <w:bookmarkEnd w:id="32"/>
     </w:p>
     <w:p>
       <w:pPr>
         <w:shd w:val="clear" w:color="auto" w:fill="FFFFFF"/>
       </w:pPr>
       <w:r>
-        <w:lastRenderedPageBreak/>
         <w:tab/>
       </w:r>
     </w:p>
@@ -8644,12 +8753,6 @@
           </w:tcPr>
           <w:p>
             <w:r>
-              <w:rPr>
-                <w:color w:val="FF0000"/>
-              </w:rPr>
-              <w:t xml:space="preserve">Clases, </w:t>
-            </w:r>
-            <w:r>
               <w:t>Estados</w:t>
             </w:r>
           </w:p>
@@ -8686,13 +8789,7 @@
           </w:tcPr>
           <w:p>
             <w:r>
-              <w:t xml:space="preserve">Componentes, </w:t>
-            </w:r>
-            <w:r>
-              <w:rPr>
-                <w:color w:val="FF0000"/>
-              </w:rPr>
-              <w:t>Paquetes</w:t>
+              <w:t>Componentes</w:t>
             </w:r>
           </w:p>
         </w:tc>
@@ -8764,13 +8861,7 @@
           </w:tcPr>
           <w:p>
             <w:r>
-              <w:t xml:space="preserve">Actividad, </w:t>
-            </w:r>
-            <w:r>
-              <w:rPr>
-                <w:color w:val="FF0000"/>
-              </w:rPr>
-              <w:t>Secuencia</w:t>
+              <w:t>Actividad</w:t>
             </w:r>
           </w:p>
         </w:tc>
@@ -8813,8 +8904,8 @@
       </w:tr>
     </w:tbl>
     <w:p>
-      <w:bookmarkStart w:id="34" w:name="_44sinio" w:colFirst="0" w:colLast="0"/>
-      <w:bookmarkEnd w:id="34"/>
+      <w:bookmarkStart w:id="33" w:name="_44sinio" w:colFirst="0" w:colLast="0"/>
+      <w:bookmarkEnd w:id="33"/>
     </w:p>
     <w:p/>
     <w:p/>
@@ -8830,42 +8921,42 @@
     <w:p/>
     <w:p>
       <w:pPr>
-        <w:pStyle w:val="Heading2"/>
+        <w:pStyle w:val="Ttulo2"/>
         <w:numPr>
           <w:ilvl w:val="1"/>
           <w:numId w:val="5"/>
         </w:numPr>
       </w:pPr>
-      <w:bookmarkStart w:id="35" w:name="_Toc533717888"/>
+      <w:bookmarkStart w:id="34" w:name="_Toc533717888"/>
       <w:r>
         <w:lastRenderedPageBreak/>
         <w:t>Vistas de la arquitectura</w:t>
       </w:r>
+      <w:bookmarkEnd w:id="34"/>
+    </w:p>
+    <w:p>
+      <w:pPr>
+        <w:pStyle w:val="Ttulo3"/>
+      </w:pPr>
+      <w:bookmarkStart w:id="35" w:name="_Toc533717889"/>
+      <w:r>
+        <w:t>Vista de Escenarios</w:t>
+      </w:r>
       <w:bookmarkEnd w:id="35"/>
-    </w:p>
-    <w:p>
-      <w:pPr>
-        <w:pStyle w:val="Heading3"/>
-      </w:pPr>
-      <w:bookmarkStart w:id="36" w:name="_Toc533717889"/>
-      <w:r>
-        <w:t>Vista de Escenarios</w:t>
+      <w:r>
+        <w:t xml:space="preserve"> </w:t>
+      </w:r>
+    </w:p>
+    <w:p>
+      <w:pPr>
+        <w:pStyle w:val="Ttulo4"/>
+        <w:ind w:left="720"/>
+      </w:pPr>
+      <w:bookmarkStart w:id="36" w:name="_Toc533717890"/>
+      <w:r>
+        <w:t>Diagramas Casos de uso</w:t>
       </w:r>
       <w:bookmarkEnd w:id="36"/>
-      <w:r>
-        <w:t xml:space="preserve"> </w:t>
-      </w:r>
-    </w:p>
-    <w:p>
-      <w:pPr>
-        <w:pStyle w:val="Heading4"/>
-        <w:ind w:left="720"/>
-      </w:pPr>
-      <w:bookmarkStart w:id="37" w:name="_Toc533717890"/>
-      <w:r>
-        <w:t>Diagramas Casos de uso</w:t>
-      </w:r>
-      <w:bookmarkEnd w:id="37"/>
     </w:p>
     <w:p>
       <w:pPr>
@@ -8950,29 +9041,29 @@
     </w:p>
     <w:p>
       <w:pPr>
-        <w:pStyle w:val="Heading3"/>
+        <w:pStyle w:val="Ttulo3"/>
         <w:shd w:val="clear" w:color="auto" w:fill="FFFFFF"/>
         <w:spacing w:line="360" w:lineRule="auto"/>
       </w:pPr>
-      <w:bookmarkStart w:id="38" w:name="_Toc533717891"/>
+      <w:bookmarkStart w:id="37" w:name="_Toc533717891"/>
       <w:r>
         <w:lastRenderedPageBreak/>
         <w:t>Vista de despliegue</w:t>
       </w:r>
-      <w:bookmarkEnd w:id="38"/>
-    </w:p>
-    <w:p>
-      <w:pPr>
-        <w:pStyle w:val="Heading4"/>
+      <w:bookmarkEnd w:id="37"/>
+    </w:p>
+    <w:p>
+      <w:pPr>
+        <w:pStyle w:val="Ttulo4"/>
         <w:shd w:val="clear" w:color="auto" w:fill="FFFFFF"/>
         <w:spacing w:line="360" w:lineRule="auto"/>
         <w:ind w:firstLine="720"/>
       </w:pPr>
-      <w:bookmarkStart w:id="39" w:name="_Toc533717892"/>
+      <w:bookmarkStart w:id="38" w:name="_Toc533717892"/>
       <w:r>
         <w:t>Diagrama de Componentes</w:t>
       </w:r>
-      <w:bookmarkEnd w:id="39"/>
+      <w:bookmarkEnd w:id="38"/>
     </w:p>
     <w:p>
       <w:pPr>
@@ -9082,29 +9173,29 @@
     </w:p>
     <w:p>
       <w:pPr>
-        <w:pStyle w:val="Heading3"/>
+        <w:pStyle w:val="Ttulo3"/>
         <w:shd w:val="clear" w:color="auto" w:fill="FFFFFF"/>
         <w:spacing w:line="360" w:lineRule="auto"/>
       </w:pPr>
-      <w:bookmarkStart w:id="40" w:name="_Toc533717893"/>
+      <w:bookmarkStart w:id="39" w:name="_Toc533717893"/>
       <w:r>
         <w:lastRenderedPageBreak/>
         <w:t>Vista Física</w:t>
       </w:r>
-      <w:bookmarkEnd w:id="40"/>
-    </w:p>
-    <w:p>
-      <w:pPr>
-        <w:pStyle w:val="Heading4"/>
+      <w:bookmarkEnd w:id="39"/>
+    </w:p>
+    <w:p>
+      <w:pPr>
+        <w:pStyle w:val="Ttulo4"/>
         <w:shd w:val="clear" w:color="auto" w:fill="FFFFFF"/>
         <w:spacing w:line="360" w:lineRule="auto"/>
         <w:ind w:firstLine="720"/>
       </w:pPr>
-      <w:bookmarkStart w:id="41" w:name="_Toc533717894"/>
+      <w:bookmarkStart w:id="40" w:name="_Toc533717894"/>
       <w:r>
         <w:t>Diagrama de despliegue</w:t>
       </w:r>
-      <w:bookmarkEnd w:id="41"/>
+      <w:bookmarkEnd w:id="40"/>
     </w:p>
     <w:p>
       <w:r>
@@ -9168,28 +9259,28 @@
     <w:p/>
     <w:p>
       <w:pPr>
-        <w:pStyle w:val="Heading3"/>
+        <w:pStyle w:val="Ttulo3"/>
         <w:shd w:val="clear" w:color="auto" w:fill="FFFFFF"/>
         <w:spacing w:line="360" w:lineRule="auto"/>
       </w:pPr>
-      <w:bookmarkStart w:id="42" w:name="_Toc533717895"/>
+      <w:bookmarkStart w:id="41" w:name="_Toc533717895"/>
       <w:r>
         <w:t>Vista de conceptual</w:t>
       </w:r>
-      <w:bookmarkEnd w:id="42"/>
-    </w:p>
-    <w:p>
-      <w:pPr>
-        <w:pStyle w:val="Heading4"/>
+      <w:bookmarkEnd w:id="41"/>
+    </w:p>
+    <w:p>
+      <w:pPr>
+        <w:pStyle w:val="Ttulo4"/>
         <w:shd w:val="clear" w:color="auto" w:fill="FFFFFF"/>
         <w:spacing w:line="360" w:lineRule="auto"/>
         <w:ind w:firstLine="720"/>
       </w:pPr>
-      <w:bookmarkStart w:id="43" w:name="_Toc533717896"/>
+      <w:bookmarkStart w:id="42" w:name="_Toc533717896"/>
       <w:r>
         <w:t>Diagrama de conceptual</w:t>
       </w:r>
-      <w:bookmarkEnd w:id="43"/>
+      <w:bookmarkEnd w:id="42"/>
     </w:p>
     <w:p>
       <w:pPr>
@@ -9294,28 +9385,28 @@
     <w:p/>
     <w:p>
       <w:pPr>
-        <w:pStyle w:val="Heading3"/>
+        <w:pStyle w:val="Ttulo3"/>
         <w:shd w:val="clear" w:color="auto" w:fill="FFFFFF"/>
         <w:spacing w:line="360" w:lineRule="auto"/>
       </w:pPr>
-      <w:bookmarkStart w:id="44" w:name="_Toc533717897"/>
+      <w:bookmarkStart w:id="43" w:name="_Toc533717897"/>
       <w:r>
         <w:t>Vista de datos</w:t>
       </w:r>
-      <w:bookmarkEnd w:id="44"/>
-    </w:p>
-    <w:p>
-      <w:pPr>
-        <w:pStyle w:val="Heading4"/>
+      <w:bookmarkEnd w:id="43"/>
+    </w:p>
+    <w:p>
+      <w:pPr>
+        <w:pStyle w:val="Ttulo4"/>
         <w:shd w:val="clear" w:color="auto" w:fill="FFFFFF"/>
         <w:spacing w:line="360" w:lineRule="auto"/>
         <w:ind w:left="720"/>
       </w:pPr>
-      <w:bookmarkStart w:id="45" w:name="_Toc533717898"/>
+      <w:bookmarkStart w:id="44" w:name="_Toc533717898"/>
       <w:r>
         <w:t>Diagrama de base de datos</w:t>
       </w:r>
-      <w:bookmarkEnd w:id="45"/>
+      <w:bookmarkEnd w:id="44"/>
     </w:p>
     <w:p>
       <w:pPr>
@@ -9326,11 +9417,10 @@
         <w:rPr>
           <w:noProof/>
         </w:rPr>
-        <w:lastRenderedPageBreak/>
         <w:drawing>
-          <wp:inline distT="0" distB="0" distL="0" distR="0" wp14:anchorId="3B518C75" wp14:editId="1EBFADB2">
-            <wp:extent cx="8121255" cy="3253709"/>
-            <wp:effectExtent l="0" t="4445" r="8890" b="8890"/>
+          <wp:inline distT="0" distB="0" distL="0" distR="0" wp14:anchorId="3B518C75" wp14:editId="727C8F3F">
+            <wp:extent cx="6730306" cy="2696437"/>
+            <wp:effectExtent l="0" t="2540" r="0" b="0"/>
             <wp:docPr id="6" name="Picture 6"/>
             <wp:cNvGraphicFramePr>
               <a:graphicFrameLocks xmlns:a="http://schemas.openxmlformats.org/drawingml/2006/main" noChangeAspect="1"/>
@@ -9360,7 +9450,7 @@
                   <pic:spPr bwMode="auto">
                     <a:xfrm rot="16200000">
                       <a:off x="0" y="0"/>
-                      <a:ext cx="8216223" cy="3291757"/>
+                      <a:ext cx="6847819" cy="2743518"/>
                     </a:xfrm>
                     <a:prstGeom prst="rect">
                       <a:avLst/>
@@ -9379,17 +9469,17 @@
     </w:p>
     <w:p>
       <w:pPr>
-        <w:pStyle w:val="Heading4"/>
+        <w:pStyle w:val="Ttulo4"/>
         <w:shd w:val="clear" w:color="auto" w:fill="FFFFFF"/>
         <w:spacing w:line="360" w:lineRule="auto"/>
         <w:ind w:left="720"/>
       </w:pPr>
-      <w:bookmarkStart w:id="46" w:name="_Toc533717899"/>
+      <w:bookmarkStart w:id="45" w:name="_Toc533717899"/>
       <w:r>
         <w:lastRenderedPageBreak/>
         <w:t>Diagrama de entidad relacion</w:t>
       </w:r>
-      <w:bookmarkEnd w:id="46"/>
+      <w:bookmarkEnd w:id="45"/>
       <w:r>
         <w:t xml:space="preserve"> </w:t>
       </w:r>
@@ -9498,34 +9588,34 @@
     <w:p/>
     <w:p>
       <w:pPr>
-        <w:pStyle w:val="Heading3"/>
+        <w:pStyle w:val="Ttulo3"/>
         <w:shd w:val="clear" w:color="auto" w:fill="FFFFFF"/>
         <w:spacing w:line="360" w:lineRule="auto"/>
       </w:pPr>
-      <w:bookmarkStart w:id="47" w:name="_Toc533717900"/>
+      <w:bookmarkStart w:id="46" w:name="_Toc533717900"/>
       <w:r>
         <w:t xml:space="preserve">Vista de </w:t>
       </w:r>
       <w:r>
         <w:t>Logica</w:t>
       </w:r>
-      <w:bookmarkEnd w:id="47"/>
-    </w:p>
-    <w:p>
-      <w:pPr>
-        <w:pStyle w:val="Heading4"/>
+      <w:bookmarkEnd w:id="46"/>
+    </w:p>
+    <w:p>
+      <w:pPr>
+        <w:pStyle w:val="Ttulo4"/>
         <w:shd w:val="clear" w:color="auto" w:fill="FFFFFF"/>
         <w:spacing w:line="360" w:lineRule="auto"/>
         <w:ind w:left="720"/>
       </w:pPr>
-      <w:bookmarkStart w:id="48" w:name="_Toc533717901"/>
+      <w:bookmarkStart w:id="47" w:name="_Toc533717901"/>
       <w:r>
         <w:t xml:space="preserve">Diagrama de </w:t>
       </w:r>
       <w:r>
         <w:t>estados</w:t>
       </w:r>
-      <w:bookmarkEnd w:id="48"/>
+      <w:bookmarkEnd w:id="47"/>
     </w:p>
     <w:p>
       <w:r>
@@ -11196,11 +11286,11 @@
     <w:qFormat/>
     <w:rsid w:val="0030785C"/>
   </w:style>
-  <w:style w:type="paragraph" w:styleId="Heading1">
+  <w:style w:type="paragraph" w:styleId="Ttulo1">
     <w:name w:val="heading 1"/>
     <w:basedOn w:val="Normal"/>
     <w:next w:val="Normal"/>
-    <w:link w:val="Heading1Char"/>
+    <w:link w:val="Ttulo1Car"/>
     <w:uiPriority w:val="9"/>
     <w:qFormat/>
     <w:rsid w:val="0030785C"/>
@@ -11223,11 +11313,11 @@
       <w:szCs w:val="22"/>
     </w:rPr>
   </w:style>
-  <w:style w:type="paragraph" w:styleId="Heading2">
+  <w:style w:type="paragraph" w:styleId="Ttulo2">
     <w:name w:val="heading 2"/>
     <w:basedOn w:val="Normal"/>
     <w:next w:val="Normal"/>
-    <w:link w:val="Heading2Char"/>
+    <w:link w:val="Ttulo2Car"/>
     <w:uiPriority w:val="9"/>
     <w:unhideWhenUsed/>
     <w:qFormat/>
@@ -11248,11 +11338,11 @@
       <w:spacing w:val="15"/>
     </w:rPr>
   </w:style>
-  <w:style w:type="paragraph" w:styleId="Heading3">
+  <w:style w:type="paragraph" w:styleId="Ttulo3">
     <w:name w:val="heading 3"/>
     <w:basedOn w:val="Normal"/>
     <w:next w:val="Normal"/>
-    <w:link w:val="Heading3Char"/>
+    <w:link w:val="Ttulo3Car"/>
     <w:uiPriority w:val="9"/>
     <w:unhideWhenUsed/>
     <w:qFormat/>
@@ -11270,11 +11360,11 @@
       <w:spacing w:val="15"/>
     </w:rPr>
   </w:style>
-  <w:style w:type="paragraph" w:styleId="Heading4">
+  <w:style w:type="paragraph" w:styleId="Ttulo4">
     <w:name w:val="heading 4"/>
     <w:basedOn w:val="Normal"/>
     <w:next w:val="Normal"/>
-    <w:link w:val="Heading4Char"/>
+    <w:link w:val="Ttulo4Car"/>
     <w:uiPriority w:val="9"/>
     <w:unhideWhenUsed/>
     <w:qFormat/>
@@ -11292,11 +11382,11 @@
       <w:spacing w:val="10"/>
     </w:rPr>
   </w:style>
-  <w:style w:type="paragraph" w:styleId="Heading5">
+  <w:style w:type="paragraph" w:styleId="Ttulo5">
     <w:name w:val="heading 5"/>
     <w:basedOn w:val="Normal"/>
     <w:next w:val="Normal"/>
-    <w:link w:val="Heading5Char"/>
+    <w:link w:val="Ttulo5Car"/>
     <w:uiPriority w:val="9"/>
     <w:semiHidden/>
     <w:unhideWhenUsed/>
@@ -11315,11 +11405,11 @@
       <w:spacing w:val="10"/>
     </w:rPr>
   </w:style>
-  <w:style w:type="paragraph" w:styleId="Heading6">
+  <w:style w:type="paragraph" w:styleId="Ttulo6">
     <w:name w:val="heading 6"/>
     <w:basedOn w:val="Normal"/>
     <w:next w:val="Normal"/>
-    <w:link w:val="Heading6Char"/>
+    <w:link w:val="Ttulo6Car"/>
     <w:uiPriority w:val="9"/>
     <w:semiHidden/>
     <w:unhideWhenUsed/>
@@ -11338,11 +11428,11 @@
       <w:spacing w:val="10"/>
     </w:rPr>
   </w:style>
-  <w:style w:type="paragraph" w:styleId="Heading7">
+  <w:style w:type="paragraph" w:styleId="Ttulo7">
     <w:name w:val="heading 7"/>
     <w:basedOn w:val="Normal"/>
     <w:next w:val="Normal"/>
-    <w:link w:val="Heading7Char"/>
+    <w:link w:val="Ttulo7Car"/>
     <w:uiPriority w:val="9"/>
     <w:semiHidden/>
     <w:unhideWhenUsed/>
@@ -11358,11 +11448,11 @@
       <w:spacing w:val="10"/>
     </w:rPr>
   </w:style>
-  <w:style w:type="paragraph" w:styleId="Heading8">
+  <w:style w:type="paragraph" w:styleId="Ttulo8">
     <w:name w:val="heading 8"/>
     <w:basedOn w:val="Normal"/>
     <w:next w:val="Normal"/>
-    <w:link w:val="Heading8Char"/>
+    <w:link w:val="Ttulo8Car"/>
     <w:uiPriority w:val="9"/>
     <w:semiHidden/>
     <w:unhideWhenUsed/>
@@ -11379,11 +11469,11 @@
       <w:szCs w:val="18"/>
     </w:rPr>
   </w:style>
-  <w:style w:type="paragraph" w:styleId="Heading9">
+  <w:style w:type="paragraph" w:styleId="Ttulo9">
     <w:name w:val="heading 9"/>
     <w:basedOn w:val="Normal"/>
     <w:next w:val="Normal"/>
-    <w:link w:val="Heading9Char"/>
+    <w:link w:val="Ttulo9Car"/>
     <w:uiPriority w:val="9"/>
     <w:semiHidden/>
     <w:unhideWhenUsed/>
@@ -11402,13 +11492,13 @@
       <w:szCs w:val="18"/>
     </w:rPr>
   </w:style>
-  <w:style w:type="character" w:default="1" w:styleId="DefaultParagraphFont">
+  <w:style w:type="character" w:default="1" w:styleId="Fuentedeprrafopredeter">
     <w:name w:val="Default Paragraph Font"/>
     <w:uiPriority w:val="1"/>
     <w:semiHidden/>
     <w:unhideWhenUsed/>
   </w:style>
-  <w:style w:type="table" w:default="1" w:styleId="TableNormal">
+  <w:style w:type="table" w:default="1" w:styleId="Tablanormal">
     <w:name w:val="Normal Table"/>
     <w:uiPriority w:val="99"/>
     <w:semiHidden/>
@@ -11423,7 +11513,7 @@
       </w:tblCellMar>
     </w:tblPr>
   </w:style>
-  <w:style w:type="numbering" w:default="1" w:styleId="NoList">
+  <w:style w:type="numbering" w:default="1" w:styleId="Sinlista">
     <w:name w:val="No List"/>
     <w:uiPriority w:val="99"/>
     <w:semiHidden/>
@@ -11440,11 +11530,11 @@
       </w:tblCellMar>
     </w:tblPr>
   </w:style>
-  <w:style w:type="paragraph" w:styleId="Title">
+  <w:style w:type="paragraph" w:styleId="Ttulo">
     <w:name w:val="Title"/>
     <w:basedOn w:val="Normal"/>
     <w:next w:val="Normal"/>
-    <w:link w:val="TitleChar"/>
+    <w:link w:val="TtuloCar"/>
     <w:uiPriority w:val="10"/>
     <w:qFormat/>
     <w:rsid w:val="0030785C"/>
@@ -11460,11 +11550,11 @@
       <w:szCs w:val="52"/>
     </w:rPr>
   </w:style>
-  <w:style w:type="paragraph" w:styleId="Subtitle">
+  <w:style w:type="paragraph" w:styleId="Subttulo">
     <w:name w:val="Subtitle"/>
     <w:basedOn w:val="Normal"/>
     <w:next w:val="Normal"/>
-    <w:link w:val="SubtitleChar"/>
+    <w:link w:val="SubttuloCar"/>
     <w:uiPriority w:val="11"/>
     <w:qFormat/>
     <w:rsid w:val="0030785C"/>
@@ -11514,9 +11604,9 @@
       </w:tblCellMar>
     </w:tblPr>
   </w:style>
-  <w:style w:type="paragraph" w:styleId="NoSpacing">
+  <w:style w:type="paragraph" w:styleId="Sinespaciado">
     <w:name w:val="No Spacing"/>
-    <w:link w:val="NoSpacingChar"/>
+    <w:link w:val="SinespaciadoCar"/>
     <w:uiPriority w:val="1"/>
     <w:qFormat/>
     <w:rsid w:val="0030785C"/>
@@ -11524,17 +11614,17 @@
       <w:spacing w:after="0" w:line="240" w:lineRule="auto"/>
     </w:pPr>
   </w:style>
-  <w:style w:type="character" w:customStyle="1" w:styleId="NoSpacingChar">
-    <w:name w:val="No Spacing Char"/>
-    <w:basedOn w:val="DefaultParagraphFont"/>
-    <w:link w:val="NoSpacing"/>
+  <w:style w:type="character" w:customStyle="1" w:styleId="SinespaciadoCar">
+    <w:name w:val="Sin espaciado Car"/>
+    <w:basedOn w:val="Fuentedeprrafopredeter"/>
+    <w:link w:val="Sinespaciado"/>
     <w:uiPriority w:val="1"/>
     <w:rsid w:val="0030785C"/>
   </w:style>
-  <w:style w:type="character" w:customStyle="1" w:styleId="Heading1Char">
-    <w:name w:val="Heading 1 Char"/>
-    <w:basedOn w:val="DefaultParagraphFont"/>
-    <w:link w:val="Heading1"/>
+  <w:style w:type="character" w:customStyle="1" w:styleId="Ttulo1Car">
+    <w:name w:val="Título 1 Car"/>
+    <w:basedOn w:val="Fuentedeprrafopredeter"/>
+    <w:link w:val="Ttulo1"/>
     <w:uiPriority w:val="9"/>
     <w:rsid w:val="0030785C"/>
     <w:rPr>
@@ -11546,10 +11636,10 @@
       <w:shd w:val="clear" w:color="auto" w:fill="4F81BD" w:themeFill="accent1"/>
     </w:rPr>
   </w:style>
-  <w:style w:type="character" w:customStyle="1" w:styleId="Heading2Char">
-    <w:name w:val="Heading 2 Char"/>
-    <w:basedOn w:val="DefaultParagraphFont"/>
-    <w:link w:val="Heading2"/>
+  <w:style w:type="character" w:customStyle="1" w:styleId="Ttulo2Car">
+    <w:name w:val="Título 2 Car"/>
+    <w:basedOn w:val="Fuentedeprrafopredeter"/>
+    <w:link w:val="Ttulo2"/>
     <w:uiPriority w:val="9"/>
     <w:rsid w:val="0030785C"/>
     <w:rPr>
@@ -11558,10 +11648,10 @@
       <w:shd w:val="clear" w:color="auto" w:fill="DBE5F1" w:themeFill="accent1" w:themeFillTint="33"/>
     </w:rPr>
   </w:style>
-  <w:style w:type="character" w:customStyle="1" w:styleId="Heading3Char">
-    <w:name w:val="Heading 3 Char"/>
-    <w:basedOn w:val="DefaultParagraphFont"/>
-    <w:link w:val="Heading3"/>
+  <w:style w:type="character" w:customStyle="1" w:styleId="Ttulo3Car">
+    <w:name w:val="Título 3 Car"/>
+    <w:basedOn w:val="Fuentedeprrafopredeter"/>
+    <w:link w:val="Ttulo3"/>
     <w:uiPriority w:val="9"/>
     <w:rsid w:val="0030785C"/>
     <w:rPr>
@@ -11570,10 +11660,10 @@
       <w:spacing w:val="15"/>
     </w:rPr>
   </w:style>
-  <w:style w:type="character" w:customStyle="1" w:styleId="Heading4Char">
-    <w:name w:val="Heading 4 Char"/>
-    <w:basedOn w:val="DefaultParagraphFont"/>
-    <w:link w:val="Heading4"/>
+  <w:style w:type="character" w:customStyle="1" w:styleId="Ttulo4Car">
+    <w:name w:val="Título 4 Car"/>
+    <w:basedOn w:val="Fuentedeprrafopredeter"/>
+    <w:link w:val="Ttulo4"/>
     <w:uiPriority w:val="9"/>
     <w:rsid w:val="0030785C"/>
     <w:rPr>
@@ -11582,10 +11672,10 @@
       <w:spacing w:val="10"/>
     </w:rPr>
   </w:style>
-  <w:style w:type="character" w:customStyle="1" w:styleId="Heading5Char">
-    <w:name w:val="Heading 5 Char"/>
-    <w:basedOn w:val="DefaultParagraphFont"/>
-    <w:link w:val="Heading5"/>
+  <w:style w:type="character" w:customStyle="1" w:styleId="Ttulo5Car">
+    <w:name w:val="Título 5 Car"/>
+    <w:basedOn w:val="Fuentedeprrafopredeter"/>
+    <w:link w:val="Ttulo5"/>
     <w:uiPriority w:val="9"/>
     <w:semiHidden/>
     <w:rsid w:val="0030785C"/>
@@ -11595,10 +11685,10 @@
       <w:spacing w:val="10"/>
     </w:rPr>
   </w:style>
-  <w:style w:type="character" w:customStyle="1" w:styleId="Heading6Char">
-    <w:name w:val="Heading 6 Char"/>
-    <w:basedOn w:val="DefaultParagraphFont"/>
-    <w:link w:val="Heading6"/>
+  <w:style w:type="character" w:customStyle="1" w:styleId="Ttulo6Car">
+    <w:name w:val="Título 6 Car"/>
+    <w:basedOn w:val="Fuentedeprrafopredeter"/>
+    <w:link w:val="Ttulo6"/>
     <w:uiPriority w:val="9"/>
     <w:semiHidden/>
     <w:rsid w:val="0030785C"/>
@@ -11608,10 +11698,10 @@
       <w:spacing w:val="10"/>
     </w:rPr>
   </w:style>
-  <w:style w:type="character" w:customStyle="1" w:styleId="Heading7Char">
-    <w:name w:val="Heading 7 Char"/>
-    <w:basedOn w:val="DefaultParagraphFont"/>
-    <w:link w:val="Heading7"/>
+  <w:style w:type="character" w:customStyle="1" w:styleId="Ttulo7Car">
+    <w:name w:val="Título 7 Car"/>
+    <w:basedOn w:val="Fuentedeprrafopredeter"/>
+    <w:link w:val="Ttulo7"/>
     <w:uiPriority w:val="9"/>
     <w:semiHidden/>
     <w:rsid w:val="0030785C"/>
@@ -11621,10 +11711,10 @@
       <w:spacing w:val="10"/>
     </w:rPr>
   </w:style>
-  <w:style w:type="character" w:customStyle="1" w:styleId="Heading8Char">
-    <w:name w:val="Heading 8 Char"/>
-    <w:basedOn w:val="DefaultParagraphFont"/>
-    <w:link w:val="Heading8"/>
+  <w:style w:type="character" w:customStyle="1" w:styleId="Ttulo8Car">
+    <w:name w:val="Título 8 Car"/>
+    <w:basedOn w:val="Fuentedeprrafopredeter"/>
+    <w:link w:val="Ttulo8"/>
     <w:uiPriority w:val="9"/>
     <w:semiHidden/>
     <w:rsid w:val="0030785C"/>
@@ -11635,10 +11725,10 @@
       <w:szCs w:val="18"/>
     </w:rPr>
   </w:style>
-  <w:style w:type="character" w:customStyle="1" w:styleId="Heading9Char">
-    <w:name w:val="Heading 9 Char"/>
-    <w:basedOn w:val="DefaultParagraphFont"/>
-    <w:link w:val="Heading9"/>
+  <w:style w:type="character" w:customStyle="1" w:styleId="Ttulo9Car">
+    <w:name w:val="Título 9 Car"/>
+    <w:basedOn w:val="Fuentedeprrafopredeter"/>
+    <w:link w:val="Ttulo9"/>
     <w:uiPriority w:val="9"/>
     <w:semiHidden/>
     <w:rsid w:val="0030785C"/>
@@ -11651,7 +11741,7 @@
       <w:szCs w:val="18"/>
     </w:rPr>
   </w:style>
-  <w:style w:type="paragraph" w:styleId="Caption">
+  <w:style w:type="paragraph" w:styleId="Descripcin">
     <w:name w:val="caption"/>
     <w:basedOn w:val="Normal"/>
     <w:next w:val="Normal"/>
@@ -11668,10 +11758,10 @@
       <w:szCs w:val="16"/>
     </w:rPr>
   </w:style>
-  <w:style w:type="character" w:customStyle="1" w:styleId="TitleChar">
-    <w:name w:val="Title Char"/>
-    <w:basedOn w:val="DefaultParagraphFont"/>
-    <w:link w:val="Title"/>
+  <w:style w:type="character" w:customStyle="1" w:styleId="TtuloCar">
+    <w:name w:val="Título Car"/>
+    <w:basedOn w:val="Fuentedeprrafopredeter"/>
+    <w:link w:val="Ttulo"/>
     <w:uiPriority w:val="10"/>
     <w:rsid w:val="0030785C"/>
     <w:rPr>
@@ -11683,10 +11773,10 @@
       <w:szCs w:val="52"/>
     </w:rPr>
   </w:style>
-  <w:style w:type="character" w:customStyle="1" w:styleId="SubtitleChar">
-    <w:name w:val="Subtitle Char"/>
-    <w:basedOn w:val="DefaultParagraphFont"/>
-    <w:link w:val="Subtitle"/>
+  <w:style w:type="character" w:customStyle="1" w:styleId="SubttuloCar">
+    <w:name w:val="Subtítulo Car"/>
+    <w:basedOn w:val="Fuentedeprrafopredeter"/>
+    <w:link w:val="Subttulo"/>
     <w:uiPriority w:val="11"/>
     <w:rsid w:val="0030785C"/>
     <w:rPr>
@@ -11697,7 +11787,7 @@
       <w:szCs w:val="21"/>
     </w:rPr>
   </w:style>
-  <w:style w:type="character" w:styleId="Strong">
+  <w:style w:type="character" w:styleId="Textoennegrita">
     <w:name w:val="Strong"/>
     <w:uiPriority w:val="22"/>
     <w:qFormat/>
@@ -11707,7 +11797,7 @@
       <w:bCs/>
     </w:rPr>
   </w:style>
-  <w:style w:type="character" w:styleId="Emphasis">
+  <w:style w:type="character" w:styleId="nfasis">
     <w:name w:val="Emphasis"/>
     <w:uiPriority w:val="20"/>
     <w:qFormat/>
@@ -11718,11 +11808,11 @@
       <w:spacing w:val="5"/>
     </w:rPr>
   </w:style>
-  <w:style w:type="paragraph" w:styleId="Quote">
+  <w:style w:type="paragraph" w:styleId="Cita">
     <w:name w:val="Quote"/>
     <w:basedOn w:val="Normal"/>
     <w:next w:val="Normal"/>
-    <w:link w:val="QuoteChar"/>
+    <w:link w:val="CitaCar"/>
     <w:uiPriority w:val="29"/>
     <w:qFormat/>
     <w:rsid w:val="0030785C"/>
@@ -11733,10 +11823,10 @@
       <w:szCs w:val="24"/>
     </w:rPr>
   </w:style>
-  <w:style w:type="character" w:customStyle="1" w:styleId="QuoteChar">
-    <w:name w:val="Quote Char"/>
-    <w:basedOn w:val="DefaultParagraphFont"/>
-    <w:link w:val="Quote"/>
+  <w:style w:type="character" w:customStyle="1" w:styleId="CitaCar">
+    <w:name w:val="Cita Car"/>
+    <w:basedOn w:val="Fuentedeprrafopredeter"/>
+    <w:link w:val="Cita"/>
     <w:uiPriority w:val="29"/>
     <w:rsid w:val="0030785C"/>
     <w:rPr>
@@ -11746,11 +11836,11 @@
       <w:szCs w:val="24"/>
     </w:rPr>
   </w:style>
-  <w:style w:type="paragraph" w:styleId="IntenseQuote">
+  <w:style w:type="paragraph" w:styleId="Citadestacada">
     <w:name w:val="Intense Quote"/>
     <w:basedOn w:val="Normal"/>
     <w:next w:val="Normal"/>
-    <w:link w:val="IntenseQuoteChar"/>
+    <w:link w:val="CitadestacadaCar"/>
     <w:uiPriority w:val="30"/>
     <w:qFormat/>
     <w:rsid w:val="0030785C"/>
@@ -11765,10 +11855,10 @@
       <w:szCs w:val="24"/>
     </w:rPr>
   </w:style>
-  <w:style w:type="character" w:customStyle="1" w:styleId="IntenseQuoteChar">
-    <w:name w:val="Intense Quote Char"/>
-    <w:basedOn w:val="DefaultParagraphFont"/>
-    <w:link w:val="IntenseQuote"/>
+  <w:style w:type="character" w:customStyle="1" w:styleId="CitadestacadaCar">
+    <w:name w:val="Cita destacada Car"/>
+    <w:basedOn w:val="Fuentedeprrafopredeter"/>
+    <w:link w:val="Citadestacada"/>
     <w:uiPriority w:val="30"/>
     <w:rsid w:val="0030785C"/>
     <w:rPr>
@@ -11777,7 +11867,7 @@
       <w:szCs w:val="24"/>
     </w:rPr>
   </w:style>
-  <w:style w:type="character" w:styleId="SubtleEmphasis">
+  <w:style w:type="character" w:styleId="nfasissutil">
     <w:name w:val="Subtle Emphasis"/>
     <w:uiPriority w:val="19"/>
     <w:qFormat/>
@@ -11788,7 +11878,7 @@
       <w:color w:val="243F60" w:themeColor="accent1" w:themeShade="7F"/>
     </w:rPr>
   </w:style>
-  <w:style w:type="character" w:styleId="IntenseEmphasis">
+  <w:style w:type="character" w:styleId="nfasisintenso">
     <w:name w:val="Intense Emphasis"/>
     <w:uiPriority w:val="21"/>
     <w:qFormat/>
@@ -11801,7 +11891,7 @@
       <w:spacing w:val="10"/>
     </w:rPr>
   </w:style>
-  <w:style w:type="character" w:styleId="SubtleReference">
+  <w:style w:type="character" w:styleId="Referenciasutil">
     <w:name w:val="Subtle Reference"/>
     <w:uiPriority w:val="31"/>
     <w:qFormat/>
@@ -11812,7 +11902,7 @@
       <w:color w:val="4F81BD" w:themeColor="accent1"/>
     </w:rPr>
   </w:style>
-  <w:style w:type="character" w:styleId="IntenseReference">
+  <w:style w:type="character" w:styleId="Referenciaintensa">
     <w:name w:val="Intense Reference"/>
     <w:uiPriority w:val="32"/>
     <w:qFormat/>
@@ -11826,7 +11916,7 @@
       <w:color w:val="4F81BD" w:themeColor="accent1"/>
     </w:rPr>
   </w:style>
-  <w:style w:type="character" w:styleId="BookTitle">
+  <w:style w:type="character" w:styleId="Ttulodellibro">
     <w:name w:val="Book Title"/>
     <w:uiPriority w:val="33"/>
     <w:qFormat/>
@@ -11839,9 +11929,9 @@
       <w:spacing w:val="0"/>
     </w:rPr>
   </w:style>
-  <w:style w:type="paragraph" w:styleId="TOCHeading">
+  <w:style w:type="paragraph" w:styleId="TtuloTDC">
     <w:name w:val="TOC Heading"/>
-    <w:basedOn w:val="Heading1"/>
+    <w:basedOn w:val="Ttulo1"/>
     <w:next w:val="Normal"/>
     <w:uiPriority w:val="39"/>
     <w:semiHidden/>
@@ -11852,7 +11942,7 @@
       <w:outlineLvl w:val="9"/>
     </w:pPr>
   </w:style>
-  <w:style w:type="paragraph" w:styleId="ListParagraph">
+  <w:style w:type="paragraph" w:styleId="Prrafodelista">
     <w:name w:val="List Paragraph"/>
     <w:basedOn w:val="Normal"/>
     <w:uiPriority w:val="34"/>
@@ -11863,7 +11953,7 @@
       <w:contextualSpacing/>
     </w:pPr>
   </w:style>
-  <w:style w:type="paragraph" w:styleId="TOC1">
+  <w:style w:type="paragraph" w:styleId="TDC1">
     <w:name w:val="toc 1"/>
     <w:basedOn w:val="Normal"/>
     <w:next w:val="Normal"/>
@@ -11875,7 +11965,7 @@
       <w:spacing w:after="100"/>
     </w:pPr>
   </w:style>
-  <w:style w:type="paragraph" w:styleId="TOC2">
+  <w:style w:type="paragraph" w:styleId="TDC2">
     <w:name w:val="toc 2"/>
     <w:basedOn w:val="Normal"/>
     <w:next w:val="Normal"/>
@@ -11888,7 +11978,7 @@
       <w:ind w:left="200"/>
     </w:pPr>
   </w:style>
-  <w:style w:type="paragraph" w:styleId="TOC3">
+  <w:style w:type="paragraph" w:styleId="TDC3">
     <w:name w:val="toc 3"/>
     <w:basedOn w:val="Normal"/>
     <w:next w:val="Normal"/>
@@ -11901,7 +11991,7 @@
       <w:ind w:left="400"/>
     </w:pPr>
   </w:style>
-  <w:style w:type="paragraph" w:styleId="TOC4">
+  <w:style w:type="paragraph" w:styleId="TDC4">
     <w:name w:val="toc 4"/>
     <w:basedOn w:val="Normal"/>
     <w:next w:val="Normal"/>
@@ -11914,9 +12004,9 @@
       <w:ind w:left="600"/>
     </w:pPr>
   </w:style>
-  <w:style w:type="character" w:styleId="Hyperlink">
+  <w:style w:type="character" w:styleId="Hipervnculo">
     <w:name w:val="Hyperlink"/>
-    <w:basedOn w:val="DefaultParagraphFont"/>
+    <w:basedOn w:val="Fuentedeprrafopredeter"/>
     <w:uiPriority w:val="99"/>
     <w:unhideWhenUsed/>
     <w:rsid w:val="00323D89"/>
@@ -12250,7 +12340,7 @@
 
 <file path=customXml/item1.xml><?xml version="1.0" encoding="utf-8"?>
 <CoverPageProperties xmlns="http://schemas.microsoft.com/office/2006/coverPageProps">
-  <PublishDate>2019-07-01T00:00:00</PublishDate>
+  <PublishDate>2019-01-13T00:00:00</PublishDate>
   <Abstract/>
   <CompanyAddress/>
   <CompanyPhone/>

</xml_diff>